<commit_message>
Artigo pronto - Aguardando resposta da equipe
</commit_message>
<xml_diff>
--- a/Artigo_XP_Final.docx
+++ b/Artigo_XP_Final.docx
@@ -347,7 +347,37 @@
           <w:lang w:val="pt-BR" w:eastAsia="en-US" w:bidi="ar-SA"/>
         </w:rPr>
         <w:tab/>
-        <w:t>As metodologias ágeis surgiram para suprir certos entraves no desenvolvimento que as metodologias tradicionais não conseguiam tratar. Feedback rápido com o cliente e rápida adaptação com os inevitáveis problemas ao longo do projeto são apenas algumas de outras complicações não tratadas pelo sistema arcaico. Os resultados dessas dificuldades podem ser notados em alguns dados recolhidos em 1995 onde,  usando como base 8380 projetos, mostram que apenas 16,2% dos projetos foram entregues respeitando os prazos e os custos e com todas as funcionalidades especificadas. Aproximadamente 31% dos projetos foram cancelados antes de estarem completos e 52,7% foram entregues, porém com prazos maiores, custos maiores ou com menos funcionalidades do que especificado no início do projeto.</w:t>
+        <w:t>As metodologias ágeis surgiram para suprir certos entraves no desenvolvimento que as metodologias tradicionais não conseguiam tratar. Feedback rápido com o cliente e rápida adaptação com os inevitáveis problemas ao longo do projeto são apenas algumas de outras complicações não tratadas pelo sistema arcaico. Os resultados dessas dificuldades podem ser notados em alguns dados recolhidos em 1995</w:t>
+      </w:r>
+      <w:r>
+        <w:rPr>
+          <w:rFonts w:eastAsia="Calibri" w:cs="Arial" w:ascii="Arial" w:hAnsi="Arial"/>
+          <w:b w:val="false"/>
+          <w:i w:val="false"/>
+          <w:caps w:val="false"/>
+          <w:smallCaps w:val="false"/>
+          <w:color w:val="212121"/>
+          <w:spacing w:val="0"/>
+          <w:sz w:val="24"/>
+          <w:szCs w:val="24"/>
+          <w:lang w:val="pt-BR" w:eastAsia="en-US" w:bidi="ar-SA"/>
+        </w:rPr>
+        <w:t>[1]</w:t>
+      </w:r>
+      <w:r>
+        <w:rPr>
+          <w:rFonts w:eastAsia="Calibri" w:cs="Arial" w:ascii="Arial" w:hAnsi="Arial"/>
+          <w:b w:val="false"/>
+          <w:i w:val="false"/>
+          <w:caps w:val="false"/>
+          <w:smallCaps w:val="false"/>
+          <w:color w:val="212121"/>
+          <w:spacing w:val="0"/>
+          <w:sz w:val="24"/>
+          <w:szCs w:val="24"/>
+          <w:lang w:val="pt-BR" w:eastAsia="en-US" w:bidi="ar-SA"/>
+        </w:rPr>
+        <w:t xml:space="preserve"> onde,  usando como base 8380 projetos, mostram que apenas 16,2% dos projetos foram entregues respeitando os prazos e os custos e com todas as funcionalidades especificadas. Aproximadamente 31% dos projetos foram cancelados antes de estarem completos e 52,7% foram entregues, porém com prazos maiores, custos maiores ou com menos funcionalidades do que especificado no início do projeto.</w:t>
       </w:r>
     </w:p>
     <w:p>
@@ -557,7 +587,37 @@
           <w:szCs w:val="24"/>
           <w:lang w:val="pt-BR" w:eastAsia="en-US" w:bidi="ar-SA"/>
         </w:rPr>
-        <w:t>As metodologias mais tradicionais devem ser aplicadas apenas em situações em que os requisitos do software são estáveis e requisitos futuros são previsíveis. Estas situações são difíceis de serem atingidas, uma vez que os requisitos para o desenvolvimento de um software são mutáveis. Dentre os fatores responsáveis por alterações nos requisitos estão a dinâmica das organizações, as alterações nas leis e as mudanças pedidas pelos stakeholders, que geralmente têm dificuldades em definir o escopo do futuro software.</w:t>
+        <w:t xml:space="preserve">As metodologias mais tradicionais devem ser aplicadas apenas em situações em que os requisitos do software são estáveis e requisitos futuros são previsíveis. </w:t>
+      </w:r>
+      <w:r>
+        <w:rPr>
+          <w:rFonts w:eastAsia="Calibri" w:cs="Arial" w:ascii="Arial" w:hAnsi="Arial"/>
+          <w:b w:val="false"/>
+          <w:i w:val="false"/>
+          <w:caps w:val="false"/>
+          <w:smallCaps w:val="false"/>
+          <w:color w:val="212121"/>
+          <w:spacing w:val="0"/>
+          <w:sz w:val="24"/>
+          <w:szCs w:val="24"/>
+          <w:lang w:val="pt-BR" w:eastAsia="en-US" w:bidi="ar-SA"/>
+        </w:rPr>
+        <w:t>[2]</w:t>
+      </w:r>
+      <w:r>
+        <w:rPr>
+          <w:rFonts w:eastAsia="Calibri" w:cs="Arial" w:ascii="Arial" w:hAnsi="Arial"/>
+          <w:b w:val="false"/>
+          <w:i w:val="false"/>
+          <w:caps w:val="false"/>
+          <w:smallCaps w:val="false"/>
+          <w:color w:val="212121"/>
+          <w:spacing w:val="0"/>
+          <w:sz w:val="24"/>
+          <w:szCs w:val="24"/>
+          <w:lang w:val="pt-BR" w:eastAsia="en-US" w:bidi="ar-SA"/>
+        </w:rPr>
+        <w:t>Estas situações são difíceis de serem atingidas, uma vez que os requisitos para o desenvolvimento de um software são mutáveis. Dentre os fatores responsáveis por alterações nos requisitos estão a dinâmica das organizações, as alterações nas leis e as mudanças pedidas pelos stakeholders, que geralmente têm dificuldades em definir o escopo do futuro software.</w:t>
       </w:r>
     </w:p>
     <w:p>
@@ -631,20 +691,7 @@
         <w:spacing w:lineRule="auto" w:line="360" w:before="0" w:after="0"/>
         <w:ind w:hanging="0"/>
         <w:jc w:val="both"/>
-        <w:rPr>
-          <w:rFonts w:ascii="Arial" w:hAnsi="Arial" w:eastAsia="Calibri" w:cs="Arial"/>
-          <w:b w:val="false"/>
-          <w:b w:val="false"/>
-          <w:i w:val="false"/>
-          <w:i w:val="false"/>
-          <w:caps w:val="false"/>
-          <w:smallCaps w:val="false"/>
-          <w:color w:val="212121"/>
-          <w:spacing w:val="0"/>
-          <w:sz w:val="24"/>
-          <w:szCs w:val="24"/>
-          <w:lang w:val="pt-BR" w:eastAsia="en-US" w:bidi="ar-SA"/>
-        </w:rPr>
+        <w:rPr/>
       </w:pPr>
       <w:r>
         <w:rPr>
@@ -661,6 +708,21 @@
         </w:rPr>
         <w:tab/>
         <w:t xml:space="preserve">A Extreme Programming (XP) é uma metodologia ágil para equipes pequenas e médias que desenvolvem software baseado em requisitos vagos e que se modificam rapidamente. </w:t>
+      </w:r>
+      <w:r>
+        <w:rPr>
+          <w:rFonts w:eastAsia="Calibri" w:cs="Arial" w:ascii="Arial" w:hAnsi="Arial"/>
+          <w:b w:val="false"/>
+          <w:i w:val="false"/>
+          <w:caps w:val="false"/>
+          <w:smallCaps w:val="false"/>
+          <w:color w:val="212121"/>
+          <w:spacing w:val="0"/>
+          <w:sz w:val="24"/>
+          <w:szCs w:val="24"/>
+          <w:lang w:val="pt-BR" w:eastAsia="en-US" w:bidi="ar-SA"/>
+        </w:rPr>
+        <w:t>[2]</w:t>
       </w:r>
     </w:p>
     <w:p>
@@ -744,7 +806,7 @@
       <w:tblPr>
         <w:tblW w:w="9071" w:type="dxa"/>
         <w:jc w:val="left"/>
-        <w:tblInd w:w="50" w:type="dxa"/>
+        <w:tblInd w:w="47" w:type="dxa"/>
         <w:tblBorders>
           <w:top w:val="single" w:sz="2" w:space="0" w:color="000001"/>
           <w:left w:val="single" w:sz="2" w:space="0" w:color="000001"/>
@@ -753,7 +815,7 @@
         </w:tblBorders>
         <w:tblCellMar>
           <w:top w:w="55" w:type="dxa"/>
-          <w:left w:w="48" w:type="dxa"/>
+          <w:left w:w="45" w:type="dxa"/>
           <w:bottom w:w="55" w:type="dxa"/>
           <w:right w:w="55" w:type="dxa"/>
         </w:tblCellMar>
@@ -775,7 +837,7 @@
             </w:tcBorders>
             <w:shd w:fill="auto" w:val="clear"/>
             <w:tcMar>
-              <w:left w:w="48" w:type="dxa"/>
+              <w:left w:w="45" w:type="dxa"/>
             </w:tcMar>
           </w:tcPr>
           <w:p>
@@ -803,7 +865,7 @@
             </w:tcBorders>
             <w:shd w:fill="auto" w:val="clear"/>
             <w:tcMar>
-              <w:left w:w="48" w:type="dxa"/>
+              <w:left w:w="45" w:type="dxa"/>
             </w:tcMar>
           </w:tcPr>
           <w:p>
@@ -832,7 +894,7 @@
             </w:tcBorders>
             <w:shd w:fill="auto" w:val="clear"/>
             <w:tcMar>
-              <w:left w:w="48" w:type="dxa"/>
+              <w:left w:w="45" w:type="dxa"/>
             </w:tcMar>
           </w:tcPr>
           <w:p>
@@ -860,7 +922,7 @@
             </w:tcBorders>
             <w:shd w:fill="auto" w:val="clear"/>
             <w:tcMar>
-              <w:left w:w="48" w:type="dxa"/>
+              <w:left w:w="45" w:type="dxa"/>
             </w:tcMar>
           </w:tcPr>
           <w:p>
@@ -994,7 +1056,7 @@
       <w:tblPr>
         <w:tblW w:w="9071" w:type="dxa"/>
         <w:jc w:val="left"/>
-        <w:tblInd w:w="50" w:type="dxa"/>
+        <w:tblInd w:w="47" w:type="dxa"/>
         <w:tblBorders>
           <w:top w:val="single" w:sz="2" w:space="0" w:color="000001"/>
           <w:left w:val="single" w:sz="2" w:space="0" w:color="000001"/>
@@ -1003,7 +1065,7 @@
         </w:tblBorders>
         <w:tblCellMar>
           <w:top w:w="55" w:type="dxa"/>
-          <w:left w:w="48" w:type="dxa"/>
+          <w:left w:w="45" w:type="dxa"/>
           <w:bottom w:w="55" w:type="dxa"/>
           <w:right w:w="55" w:type="dxa"/>
         </w:tblCellMar>
@@ -1026,7 +1088,7 @@
             </w:tcBorders>
             <w:shd w:fill="auto" w:val="clear"/>
             <w:tcMar>
-              <w:left w:w="48" w:type="dxa"/>
+              <w:left w:w="45" w:type="dxa"/>
             </w:tcMar>
           </w:tcPr>
           <w:p>
@@ -1053,7 +1115,7 @@
             </w:tcBorders>
             <w:shd w:fill="auto" w:val="clear"/>
             <w:tcMar>
-              <w:left w:w="48" w:type="dxa"/>
+              <w:left w:w="45" w:type="dxa"/>
             </w:tcMar>
           </w:tcPr>
           <w:p>
@@ -1082,7 +1144,7 @@
             </w:tcBorders>
             <w:shd w:fill="auto" w:val="clear"/>
             <w:tcMar>
-              <w:left w:w="48" w:type="dxa"/>
+              <w:left w:w="45" w:type="dxa"/>
             </w:tcMar>
           </w:tcPr>
           <w:p>
@@ -1112,7 +1174,7 @@
             </w:tcBorders>
             <w:shd w:fill="auto" w:val="clear"/>
             <w:tcMar>
-              <w:left w:w="48" w:type="dxa"/>
+              <w:left w:w="45" w:type="dxa"/>
             </w:tcMar>
           </w:tcPr>
           <w:p>
@@ -1139,7 +1201,7 @@
             </w:tcBorders>
             <w:shd w:fill="auto" w:val="clear"/>
             <w:tcMar>
-              <w:left w:w="48" w:type="dxa"/>
+              <w:left w:w="45" w:type="dxa"/>
             </w:tcMar>
           </w:tcPr>
           <w:p>
@@ -1168,7 +1230,7 @@
             </w:tcBorders>
             <w:shd w:fill="auto" w:val="clear"/>
             <w:tcMar>
-              <w:left w:w="48" w:type="dxa"/>
+              <w:left w:w="45" w:type="dxa"/>
             </w:tcMar>
           </w:tcPr>
           <w:p>
@@ -1198,7 +1260,7 @@
             </w:tcBorders>
             <w:shd w:fill="auto" w:val="clear"/>
             <w:tcMar>
-              <w:left w:w="48" w:type="dxa"/>
+              <w:left w:w="45" w:type="dxa"/>
             </w:tcMar>
           </w:tcPr>
           <w:p>
@@ -1225,7 +1287,7 @@
             </w:tcBorders>
             <w:shd w:fill="auto" w:val="clear"/>
             <w:tcMar>
-              <w:left w:w="48" w:type="dxa"/>
+              <w:left w:w="45" w:type="dxa"/>
             </w:tcMar>
           </w:tcPr>
           <w:p>
@@ -1254,7 +1316,7 @@
             </w:tcBorders>
             <w:shd w:fill="auto" w:val="clear"/>
             <w:tcMar>
-              <w:left w:w="48" w:type="dxa"/>
+              <w:left w:w="45" w:type="dxa"/>
             </w:tcMar>
           </w:tcPr>
           <w:p>
@@ -1284,7 +1346,7 @@
             </w:tcBorders>
             <w:shd w:fill="auto" w:val="clear"/>
             <w:tcMar>
-              <w:left w:w="48" w:type="dxa"/>
+              <w:left w:w="45" w:type="dxa"/>
             </w:tcMar>
           </w:tcPr>
           <w:p>
@@ -1311,7 +1373,7 @@
             </w:tcBorders>
             <w:shd w:fill="auto" w:val="clear"/>
             <w:tcMar>
-              <w:left w:w="48" w:type="dxa"/>
+              <w:left w:w="45" w:type="dxa"/>
             </w:tcMar>
           </w:tcPr>
           <w:p>
@@ -1340,7 +1402,7 @@
             </w:tcBorders>
             <w:shd w:fill="auto" w:val="clear"/>
             <w:tcMar>
-              <w:left w:w="48" w:type="dxa"/>
+              <w:left w:w="45" w:type="dxa"/>
             </w:tcMar>
           </w:tcPr>
           <w:p>
@@ -1370,7 +1432,7 @@
             </w:tcBorders>
             <w:shd w:fill="auto" w:val="clear"/>
             <w:tcMar>
-              <w:left w:w="48" w:type="dxa"/>
+              <w:left w:w="45" w:type="dxa"/>
             </w:tcMar>
           </w:tcPr>
           <w:p>
@@ -1397,7 +1459,7 @@
             </w:tcBorders>
             <w:shd w:fill="auto" w:val="clear"/>
             <w:tcMar>
-              <w:left w:w="48" w:type="dxa"/>
+              <w:left w:w="45" w:type="dxa"/>
             </w:tcMar>
           </w:tcPr>
           <w:p>
@@ -1426,7 +1488,7 @@
             </w:tcBorders>
             <w:shd w:fill="auto" w:val="clear"/>
             <w:tcMar>
-              <w:left w:w="48" w:type="dxa"/>
+              <w:left w:w="45" w:type="dxa"/>
             </w:tcMar>
           </w:tcPr>
           <w:p>
@@ -1572,7 +1634,7 @@
       <w:tblPr>
         <w:tblW w:w="9071" w:type="dxa"/>
         <w:jc w:val="left"/>
-        <w:tblInd w:w="50" w:type="dxa"/>
+        <w:tblInd w:w="47" w:type="dxa"/>
         <w:tblBorders>
           <w:top w:val="single" w:sz="2" w:space="0" w:color="000001"/>
           <w:left w:val="single" w:sz="2" w:space="0" w:color="000001"/>
@@ -1581,7 +1643,7 @@
         </w:tblBorders>
         <w:tblCellMar>
           <w:top w:w="55" w:type="dxa"/>
-          <w:left w:w="48" w:type="dxa"/>
+          <w:left w:w="45" w:type="dxa"/>
           <w:bottom w:w="55" w:type="dxa"/>
           <w:right w:w="55" w:type="dxa"/>
         </w:tblCellMar>
@@ -1603,7 +1665,7 @@
             </w:tcBorders>
             <w:shd w:fill="auto" w:val="clear"/>
             <w:tcMar>
-              <w:left w:w="48" w:type="dxa"/>
+              <w:left w:w="45" w:type="dxa"/>
             </w:tcMar>
           </w:tcPr>
           <w:p>
@@ -1631,7 +1693,7 @@
             </w:tcBorders>
             <w:shd w:fill="auto" w:val="clear"/>
             <w:tcMar>
-              <w:left w:w="48" w:type="dxa"/>
+              <w:left w:w="45" w:type="dxa"/>
             </w:tcMar>
           </w:tcPr>
           <w:p>
@@ -1660,7 +1722,7 @@
             </w:tcBorders>
             <w:shd w:fill="auto" w:val="clear"/>
             <w:tcMar>
-              <w:left w:w="48" w:type="dxa"/>
+              <w:left w:w="45" w:type="dxa"/>
             </w:tcMar>
           </w:tcPr>
           <w:p>
@@ -1688,7 +1750,7 @@
             </w:tcBorders>
             <w:shd w:fill="auto" w:val="clear"/>
             <w:tcMar>
-              <w:left w:w="48" w:type="dxa"/>
+              <w:left w:w="45" w:type="dxa"/>
             </w:tcMar>
           </w:tcPr>
           <w:p>
@@ -1717,7 +1779,7 @@
             </w:tcBorders>
             <w:shd w:fill="auto" w:val="clear"/>
             <w:tcMar>
-              <w:left w:w="48" w:type="dxa"/>
+              <w:left w:w="45" w:type="dxa"/>
             </w:tcMar>
           </w:tcPr>
           <w:p>
@@ -1745,7 +1807,7 @@
             </w:tcBorders>
             <w:shd w:fill="auto" w:val="clear"/>
             <w:tcMar>
-              <w:left w:w="48" w:type="dxa"/>
+              <w:left w:w="45" w:type="dxa"/>
             </w:tcMar>
           </w:tcPr>
           <w:p>
@@ -1897,61 +1959,7 @@
           <w:u w:val="none"/>
           <w:lang w:val="pt-BR" w:eastAsia="en-US" w:bidi="ar-SA"/>
         </w:rPr>
-        <w:t xml:space="preserve"> </w:t>
-      </w:r>
-      <w:r>
-        <w:rPr>
-          <w:rStyle w:val="StrongEmphasis"/>
-          <w:rFonts w:eastAsia="Calibri" w:cs="Arial" w:ascii="Arial" w:hAnsi="Arial"/>
-          <w:b w:val="false"/>
-          <w:bCs w:val="false"/>
-          <w:i w:val="false"/>
-          <w:caps w:val="false"/>
-          <w:smallCaps w:val="false"/>
-          <w:color w:val="212121"/>
-          <w:spacing w:val="0"/>
-          <w:sz w:val="24"/>
-          <w:szCs w:val="24"/>
-          <w:u w:val="none"/>
-          <w:lang w:val="pt-BR" w:eastAsia="en-US" w:bidi="ar-SA"/>
-        </w:rPr>
-        <w:t>Assegura</w:t>
-      </w:r>
-      <w:r>
-        <w:rPr>
-          <w:rStyle w:val="StrongEmphasis"/>
-          <w:rFonts w:eastAsia="Calibri" w:cs="Arial" w:ascii="Arial" w:hAnsi="Arial"/>
-          <w:b w:val="false"/>
-          <w:bCs w:val="false"/>
-          <w:i w:val="false"/>
-          <w:caps w:val="false"/>
-          <w:smallCaps w:val="false"/>
-          <w:color w:val="212121"/>
-          <w:spacing w:val="0"/>
-          <w:sz w:val="24"/>
-          <w:szCs w:val="24"/>
-          <w:u w:val="none"/>
-          <w:lang w:val="pt-BR" w:eastAsia="en-US" w:bidi="ar-SA"/>
-        </w:rPr>
-        <w:t>r</w:t>
-      </w:r>
-      <w:r>
-        <w:rPr>
-          <w:rStyle w:val="StrongEmphasis"/>
-          <w:rFonts w:eastAsia="Calibri" w:cs="Arial" w:ascii="Arial" w:hAnsi="Arial"/>
-          <w:b w:val="false"/>
-          <w:bCs w:val="false"/>
-          <w:i w:val="false"/>
-          <w:caps w:val="false"/>
-          <w:smallCaps w:val="false"/>
-          <w:color w:val="212121"/>
-          <w:spacing w:val="0"/>
-          <w:sz w:val="24"/>
-          <w:szCs w:val="24"/>
-          <w:u w:val="none"/>
-          <w:lang w:val="pt-BR" w:eastAsia="en-US" w:bidi="ar-SA"/>
-        </w:rPr>
-        <w:t xml:space="preserve"> uma comunicação eficiente entre o cliente e todos os envolvidos no projeto. Também devem monitorar o progresso da equipe e ajudá-la a perceber tudo que foi conquistado.</w:t>
+        <w:t xml:space="preserve"> Assegurar uma comunicação eficiente entre o cliente e todos os envolvidos no projeto. Também devem monitorar o progresso da equipe e ajudá-la a perceber tudo que foi conquistado.</w:t>
       </w:r>
     </w:p>
     <w:p>
@@ -1998,11 +2006,7 @@
         <w:spacing w:lineRule="auto" w:line="360" w:before="0" w:after="0"/>
         <w:ind w:left="720" w:hanging="0"/>
         <w:jc w:val="both"/>
-        <w:rPr>
-          <w:b/>
-          <w:b/>
-          <w:bCs/>
-        </w:rPr>
+        <w:rPr/>
       </w:pPr>
       <w:r>
         <w:rPr>
@@ -2038,7 +2042,7 @@
           <w:u w:val="none"/>
           <w:lang w:val="pt-BR" w:eastAsia="en-US" w:bidi="ar-SA"/>
         </w:rPr>
-        <w:t xml:space="preserve"> Ajuda</w:t>
+        <w:t xml:space="preserve"> Ajudar clientes e desenvolvedores a escreverem testes para as histórias. Além disso, auxiliam os desenvolvedores na automatização do testes ao longo da iteração. Quando a equipe não consegue automatizar alguns testes, os analistas de teste os executam manualmente.[</w:t>
       </w:r>
       <w:r>
         <w:rPr>
@@ -2056,7 +2060,7 @@
           <w:u w:val="none"/>
           <w:lang w:val="pt-BR" w:eastAsia="en-US" w:bidi="ar-SA"/>
         </w:rPr>
-        <w:t>r</w:t>
+        <w:t>4</w:t>
       </w:r>
       <w:r>
         <w:rPr>
@@ -2074,7 +2078,7 @@
           <w:u w:val="none"/>
           <w:lang w:val="pt-BR" w:eastAsia="en-US" w:bidi="ar-SA"/>
         </w:rPr>
-        <w:t xml:space="preserve"> clientes e desenvolvedores a escreverem testes para as histórias. Além disso, auxiliam os desenvolvedores na automatização do testes ao longo da iteração. Quando a equipe não consegue automatizar alguns testes, os analistas de teste os executam manualmente.[1]</w:t>
+        <w:t>]</w:t>
       </w:r>
     </w:p>
     <w:p>
@@ -2121,11 +2125,7 @@
         <w:spacing w:lineRule="auto" w:line="360" w:before="0" w:after="0"/>
         <w:ind w:left="720" w:hanging="0"/>
         <w:jc w:val="both"/>
-        <w:rPr>
-          <w:b/>
-          <w:b/>
-          <w:bCs/>
-        </w:rPr>
+        <w:rPr/>
       </w:pPr>
       <w:r>
         <w:rPr>
@@ -2161,8 +2161,9 @@
           <w:u w:val="none"/>
           <w:lang w:val="pt-BR" w:eastAsia="en-US" w:bidi="ar-SA"/>
         </w:rPr>
-        <w:t xml:space="preserve"> </w:t>
-      </w:r>
+        <w:t xml:space="preserve"> Ajudar a estimar as histórias, </w:t>
+      </w:r>
+      <w:bookmarkStart w:id="0" w:name="__DdeLink__326_2003633959"/>
       <w:r>
         <w:rPr>
           <w:rStyle w:val="StrongEmphasis"/>
@@ -2179,8 +2180,9 @@
           <w:u w:val="none"/>
           <w:lang w:val="pt-BR" w:eastAsia="en-US" w:bidi="ar-SA"/>
         </w:rPr>
-        <w:t>Ajudar a e</w:t>
-      </w:r>
+        <w:t>implementar as histórias</w:t>
+      </w:r>
+      <w:bookmarkEnd w:id="0"/>
       <w:r>
         <w:rPr>
           <w:rStyle w:val="StrongEmphasis"/>
@@ -2197,7 +2199,7 @@
           <w:u w:val="none"/>
           <w:lang w:val="pt-BR" w:eastAsia="en-US" w:bidi="ar-SA"/>
         </w:rPr>
-        <w:t>stima</w:t>
+        <w:t xml:space="preserve"> e automatizar tarefas repetitivas. Também são responsáveis por criarem testes automatizados para tudo o que produzem usando o TDD- que em portuguuês significa desenvolvimento orientado a testes. Além de criarem novas funcionalidades, é necessário refatorar o sistema constantemente para aprimorar a arquitetura, eliminar duplicações e tornar o código mais limpo.[</w:t>
       </w:r>
       <w:r>
         <w:rPr>
@@ -2215,9 +2217,8 @@
           <w:u w:val="none"/>
           <w:lang w:val="pt-BR" w:eastAsia="en-US" w:bidi="ar-SA"/>
         </w:rPr>
-        <w:t xml:space="preserve">r as histórias, </w:t>
-      </w:r>
-      <w:bookmarkStart w:id="0" w:name="__DdeLink__326_2003633959"/>
+        <w:t>5</w:t>
+      </w:r>
       <w:r>
         <w:rPr>
           <w:rStyle w:val="StrongEmphasis"/>
@@ -2234,170 +2235,7 @@
           <w:u w:val="none"/>
           <w:lang w:val="pt-BR" w:eastAsia="en-US" w:bidi="ar-SA"/>
         </w:rPr>
-        <w:t>implementar as</w:t>
-      </w:r>
-      <w:r>
-        <w:rPr>
-          <w:rStyle w:val="StrongEmphasis"/>
-          <w:rFonts w:eastAsia="Calibri" w:cs="Arial" w:ascii="Arial" w:hAnsi="Arial"/>
-          <w:b w:val="false"/>
-          <w:bCs w:val="false"/>
-          <w:i w:val="false"/>
-          <w:caps w:val="false"/>
-          <w:smallCaps w:val="false"/>
-          <w:color w:val="212121"/>
-          <w:spacing w:val="0"/>
-          <w:sz w:val="24"/>
-          <w:szCs w:val="24"/>
-          <w:u w:val="none"/>
-          <w:lang w:val="pt-BR" w:eastAsia="en-US" w:bidi="ar-SA"/>
-        </w:rPr>
-        <w:t xml:space="preserve"> histórias</w:t>
-      </w:r>
-      <w:bookmarkEnd w:id="0"/>
-      <w:r>
-        <w:rPr>
-          <w:rStyle w:val="StrongEmphasis"/>
-          <w:rFonts w:eastAsia="Calibri" w:cs="Arial" w:ascii="Arial" w:hAnsi="Arial"/>
-          <w:b w:val="false"/>
-          <w:bCs w:val="false"/>
-          <w:i w:val="false"/>
-          <w:caps w:val="false"/>
-          <w:smallCaps w:val="false"/>
-          <w:color w:val="212121"/>
-          <w:spacing w:val="0"/>
-          <w:sz w:val="24"/>
-          <w:szCs w:val="24"/>
-          <w:u w:val="none"/>
-          <w:lang w:val="pt-BR" w:eastAsia="en-US" w:bidi="ar-SA"/>
-        </w:rPr>
-        <w:t xml:space="preserve"> </w:t>
-      </w:r>
-      <w:r>
-        <w:rPr>
-          <w:rStyle w:val="StrongEmphasis"/>
-          <w:rFonts w:eastAsia="Calibri" w:cs="Arial" w:ascii="Arial" w:hAnsi="Arial"/>
-          <w:b w:val="false"/>
-          <w:bCs w:val="false"/>
-          <w:i w:val="false"/>
-          <w:caps w:val="false"/>
-          <w:smallCaps w:val="false"/>
-          <w:color w:val="212121"/>
-          <w:spacing w:val="0"/>
-          <w:sz w:val="24"/>
-          <w:szCs w:val="24"/>
-          <w:u w:val="none"/>
-          <w:lang w:val="pt-BR" w:eastAsia="en-US" w:bidi="ar-SA"/>
-        </w:rPr>
-        <w:t>e</w:t>
-      </w:r>
-      <w:r>
-        <w:rPr>
-          <w:rStyle w:val="StrongEmphasis"/>
-          <w:rFonts w:eastAsia="Calibri" w:cs="Arial" w:ascii="Arial" w:hAnsi="Arial"/>
-          <w:b w:val="false"/>
-          <w:bCs w:val="false"/>
-          <w:i w:val="false"/>
-          <w:caps w:val="false"/>
-          <w:smallCaps w:val="false"/>
-          <w:color w:val="212121"/>
-          <w:spacing w:val="0"/>
-          <w:sz w:val="24"/>
-          <w:szCs w:val="24"/>
-          <w:u w:val="none"/>
-          <w:lang w:val="pt-BR" w:eastAsia="en-US" w:bidi="ar-SA"/>
-        </w:rPr>
-        <w:t xml:space="preserve"> automatizar tarefas repetitivas</w:t>
-      </w:r>
-      <w:r>
-        <w:rPr>
-          <w:rStyle w:val="StrongEmphasis"/>
-          <w:rFonts w:eastAsia="Calibri" w:cs="Arial" w:ascii="Arial" w:hAnsi="Arial"/>
-          <w:b w:val="false"/>
-          <w:bCs w:val="false"/>
-          <w:i w:val="false"/>
-          <w:caps w:val="false"/>
-          <w:smallCaps w:val="false"/>
-          <w:color w:val="212121"/>
-          <w:spacing w:val="0"/>
-          <w:sz w:val="24"/>
-          <w:szCs w:val="24"/>
-          <w:u w:val="none"/>
-          <w:lang w:val="pt-BR" w:eastAsia="en-US" w:bidi="ar-SA"/>
-        </w:rPr>
-        <w:t>. Também são responsáveis por</w:t>
-      </w:r>
-      <w:r>
-        <w:rPr>
-          <w:rStyle w:val="StrongEmphasis"/>
-          <w:rFonts w:eastAsia="Calibri" w:cs="Arial" w:ascii="Arial" w:hAnsi="Arial"/>
-          <w:b w:val="false"/>
-          <w:bCs w:val="false"/>
-          <w:i w:val="false"/>
-          <w:caps w:val="false"/>
-          <w:smallCaps w:val="false"/>
-          <w:color w:val="212121"/>
-          <w:spacing w:val="0"/>
-          <w:sz w:val="24"/>
-          <w:szCs w:val="24"/>
-          <w:u w:val="none"/>
-          <w:lang w:val="pt-BR" w:eastAsia="en-US" w:bidi="ar-SA"/>
-        </w:rPr>
-        <w:t xml:space="preserve"> criar</w:t>
-      </w:r>
-      <w:r>
-        <w:rPr>
-          <w:rStyle w:val="StrongEmphasis"/>
-          <w:rFonts w:eastAsia="Calibri" w:cs="Arial" w:ascii="Arial" w:hAnsi="Arial"/>
-          <w:b w:val="false"/>
-          <w:bCs w:val="false"/>
-          <w:i w:val="false"/>
-          <w:caps w:val="false"/>
-          <w:smallCaps w:val="false"/>
-          <w:color w:val="212121"/>
-          <w:spacing w:val="0"/>
-          <w:sz w:val="24"/>
-          <w:szCs w:val="24"/>
-          <w:u w:val="none"/>
-          <w:lang w:val="pt-BR" w:eastAsia="en-US" w:bidi="ar-SA"/>
-        </w:rPr>
-        <w:t>em</w:t>
-      </w:r>
-      <w:r>
-        <w:rPr>
-          <w:rStyle w:val="StrongEmphasis"/>
-          <w:rFonts w:eastAsia="Calibri" w:cs="Arial" w:ascii="Arial" w:hAnsi="Arial"/>
-          <w:b w:val="false"/>
-          <w:bCs w:val="false"/>
-          <w:i w:val="false"/>
-          <w:caps w:val="false"/>
-          <w:smallCaps w:val="false"/>
-          <w:color w:val="212121"/>
-          <w:spacing w:val="0"/>
-          <w:sz w:val="24"/>
-          <w:szCs w:val="24"/>
-          <w:u w:val="none"/>
-          <w:lang w:val="pt-BR" w:eastAsia="en-US" w:bidi="ar-SA"/>
-        </w:rPr>
-        <w:t xml:space="preserve"> testes automatizados para tudo o que produzem </w:t>
-      </w:r>
-      <w:r>
-        <w:rPr>
-          <w:rStyle w:val="StrongEmphasis"/>
-          <w:rFonts w:eastAsia="Calibri" w:cs="Arial" w:ascii="Arial" w:hAnsi="Arial"/>
-          <w:b w:val="false"/>
-          <w:bCs w:val="false"/>
-          <w:i w:val="false"/>
-          <w:caps w:val="false"/>
-          <w:smallCaps w:val="false"/>
-          <w:color w:val="212121"/>
-          <w:spacing w:val="0"/>
-          <w:sz w:val="24"/>
-          <w:szCs w:val="24"/>
-          <w:u w:val="none"/>
-          <w:lang w:val="pt-BR" w:eastAsia="en-US" w:bidi="ar-SA"/>
-        </w:rPr>
-        <w:t>usando o TDD- que em portuguuês significa desenvolvimento orientado a testes. Além de criarem novas funcionalidades, é necessário refatorar o sistema constantemente para aprimorar a arquitetura, eliminar duplicações e tornar o código mais limpo.[2]</w:t>
+        <w:t>]</w:t>
       </w:r>
     </w:p>
     <w:p>
@@ -2444,11 +2282,7 @@
         <w:spacing w:lineRule="auto" w:line="360" w:before="0" w:after="0"/>
         <w:ind w:left="720" w:hanging="0"/>
         <w:jc w:val="both"/>
-        <w:rPr>
-          <w:b/>
-          <w:b/>
-          <w:bCs/>
-        </w:rPr>
+        <w:rPr/>
       </w:pPr>
       <w:r>
         <w:rPr>
@@ -2484,7 +2318,7 @@
           <w:u w:val="none"/>
           <w:lang w:val="pt-BR" w:eastAsia="en-US" w:bidi="ar-SA"/>
         </w:rPr>
-        <w:t xml:space="preserve"> </w:t>
+        <w:t xml:space="preserve"> Deve identificar no que cada um é bom, chamar atenção para oportunidades de melhorias e lembrar a equipe das regras. Pode, eventualmente, fazer programação pareada.[</w:t>
       </w:r>
       <w:r>
         <w:rPr>
@@ -2502,7 +2336,7 @@
           <w:u w:val="none"/>
           <w:lang w:val="pt-BR" w:eastAsia="en-US" w:bidi="ar-SA"/>
         </w:rPr>
-        <w:t>Deve identificar no que cada um é bom, chamar atenção para oportunidades de melhorias e lembrar a equipe das regras. Pode, eventualmente, fazer programação pareada.[</w:t>
+        <w:t>6</w:t>
       </w:r>
       <w:r>
         <w:rPr>
@@ -2520,7 +2354,7 @@
           <w:u w:val="none"/>
           <w:lang w:val="pt-BR" w:eastAsia="en-US" w:bidi="ar-SA"/>
         </w:rPr>
-        <w:t>3]</w:t>
+        <w:t>]</w:t>
       </w:r>
     </w:p>
     <w:p>
@@ -2616,7 +2450,7 @@
           <w:szCs w:val="24"/>
           <w:lang w:val="pt-BR" w:eastAsia="en-US" w:bidi="ar-SA"/>
         </w:rPr>
-        <w:t>Ajudar a equipe a criar e manter a documentação do projeto. Por tanto, Os redatores técnicos devem compreender quem é o público alvo das publicações, assegurar que a linguagem certa seja usada e fazer com que a informação seja atualizada continuamente.</w:t>
+        <w:t>Ajudar a equipe a criar e manter a documentação do projeto. Por tanto, Os redatores técnicos devem compreender quem é o público alvo das publicações, assegurar que a linguagem certa seja usada e fazer com que a informação seja atualizada continuamente.[</w:t>
       </w:r>
       <w:r>
         <w:rPr>
@@ -2629,7 +2463,20 @@
           <w:szCs w:val="24"/>
           <w:lang w:val="pt-BR" w:eastAsia="en-US" w:bidi="ar-SA"/>
         </w:rPr>
-        <w:t>[4]</w:t>
+        <w:t>6</w:t>
+      </w:r>
+      <w:r>
+        <w:rPr>
+          <w:rStyle w:val="StrongEmphasis"/>
+          <w:rFonts w:eastAsia="Calibri" w:cs="Arial" w:ascii="Arial" w:hAnsi="Arial"/>
+          <w:b w:val="false"/>
+          <w:bCs w:val="false"/>
+          <w:color w:val="212121"/>
+          <w:sz w:val="24"/>
+          <w:szCs w:val="24"/>
+          <w:lang w:val="pt-BR" w:eastAsia="en-US" w:bidi="ar-SA"/>
+        </w:rPr>
+        <w:t>]</w:t>
       </w:r>
     </w:p>
     <w:p>
@@ -2707,7 +2554,7 @@
           <w:szCs w:val="24"/>
           <w:lang w:val="pt-BR" w:eastAsia="en-US" w:bidi="ar-SA"/>
         </w:rPr>
-        <w:t>C</w:t>
+        <w:t>Coletar as métricas que vão sendo desenvolvidas e compara-las com as métricas que foram estimadas, realizando uma análise das eventuais divergências. Também é responsável por avaliar a viabilidade do objetivo conforme as limitações de recursos e tempo.[</w:t>
       </w:r>
       <w:r>
         <w:rPr>
@@ -2720,7 +2567,7 @@
           <w:szCs w:val="24"/>
           <w:lang w:val="pt-BR" w:eastAsia="en-US" w:bidi="ar-SA"/>
         </w:rPr>
-        <w:t>oletar as métricas que vão sendo desenvolvidas e compara-las com as métricas que foram estima</w:t>
+        <w:t>6</w:t>
       </w:r>
       <w:r>
         <w:rPr>
@@ -2733,59 +2580,7 @@
           <w:szCs w:val="24"/>
           <w:lang w:val="pt-BR" w:eastAsia="en-US" w:bidi="ar-SA"/>
         </w:rPr>
-        <w:t>das</w:t>
-      </w:r>
-      <w:r>
-        <w:rPr>
-          <w:rStyle w:val="StrongEmphasis"/>
-          <w:rFonts w:eastAsia="Calibri" w:cs="Arial" w:ascii="Arial" w:hAnsi="Arial"/>
-          <w:b w:val="false"/>
-          <w:bCs w:val="false"/>
-          <w:color w:val="212121"/>
-          <w:sz w:val="24"/>
-          <w:szCs w:val="24"/>
-          <w:lang w:val="pt-BR" w:eastAsia="en-US" w:bidi="ar-SA"/>
-        </w:rPr>
-        <w:t xml:space="preserve">, realizando uma análise das eventuais divergências. </w:t>
-      </w:r>
-      <w:r>
-        <w:rPr>
-          <w:rStyle w:val="StrongEmphasis"/>
-          <w:rFonts w:eastAsia="Calibri" w:cs="Arial" w:ascii="Arial" w:hAnsi="Arial"/>
-          <w:b w:val="false"/>
-          <w:bCs w:val="false"/>
-          <w:color w:val="212121"/>
-          <w:sz w:val="24"/>
-          <w:szCs w:val="24"/>
-          <w:lang w:val="pt-BR" w:eastAsia="en-US" w:bidi="ar-SA"/>
-        </w:rPr>
-        <w:t>T</w:t>
-      </w:r>
-      <w:r>
-        <w:rPr>
-          <w:rStyle w:val="StrongEmphasis"/>
-          <w:rFonts w:eastAsia="Calibri" w:cs="Arial" w:ascii="Arial" w:hAnsi="Arial"/>
-          <w:b w:val="false"/>
-          <w:bCs w:val="false"/>
-          <w:color w:val="212121"/>
-          <w:sz w:val="24"/>
-          <w:szCs w:val="24"/>
-          <w:lang w:val="pt-BR" w:eastAsia="en-US" w:bidi="ar-SA"/>
-        </w:rPr>
-        <w:t>ambém é responsável por avaliar a viabilidade do objetivo conforme as limitações de recursos e tempo.</w:t>
-      </w:r>
-      <w:r>
-        <w:rPr>
-          <w:rStyle w:val="StrongEmphasis"/>
-          <w:rFonts w:eastAsia="Calibri" w:cs="Arial" w:ascii="Arial" w:hAnsi="Arial"/>
-          <w:b w:val="false"/>
-          <w:bCs w:val="false"/>
-          <w:color w:val="212121"/>
-          <w:sz w:val="24"/>
-          <w:szCs w:val="24"/>
-          <w:lang w:val="pt-BR" w:eastAsia="en-US" w:bidi="ar-SA"/>
-        </w:rPr>
-        <w:t>[5]</w:t>
+        <w:t>]</w:t>
       </w:r>
     </w:p>
     <w:p>
@@ -2842,22 +2637,25 @@
         <w:spacing w:lineRule="auto" w:line="360" w:before="0" w:after="0"/>
         <w:ind w:hanging="0"/>
         <w:jc w:val="both"/>
-        <w:rPr>
-          <w:rFonts w:ascii="Arial" w:hAnsi="Arial" w:eastAsia="Calibri" w:cs="Arial"/>
-          <w:b w:val="false"/>
+        <w:rPr/>
+      </w:pPr>
+      <w:r>
+        <w:rPr>
+          <w:rFonts w:eastAsia="Calibri" w:cs="Arial" w:ascii="Arial" w:hAnsi="Arial"/>
           <w:b w:val="false"/>
           <w:bCs/>
           <w:i w:val="false"/>
-          <w:i w:val="false"/>
-          <w:caps w:val="false"/>
-          <w:smallCaps w:val="false"/>
-          <w:color w:val="212121"/>
-          <w:spacing w:val="0"/>
-          <w:sz w:val="24"/>
-          <w:szCs w:val="24"/>
-          <w:lang w:val="pt-BR" w:eastAsia="en-US" w:bidi="ar-SA"/>
-        </w:rPr>
-      </w:pPr>
+          <w:caps w:val="false"/>
+          <w:smallCaps w:val="false"/>
+          <w:color w:val="212121"/>
+          <w:spacing w:val="0"/>
+          <w:sz w:val="24"/>
+          <w:szCs w:val="24"/>
+          <w:lang w:val="pt-BR" w:eastAsia="en-US" w:bidi="ar-SA"/>
+        </w:rPr>
+        <w:tab/>
+        <w:t>Um projeto XP passa pelas seguintes fases: exploração, planejamento inicial, iterações do release, produção, manutenção e morte.</w:t>
+      </w:r>
       <w:r>
         <w:rPr>
           <w:rFonts w:eastAsia="Calibri" w:cs="Arial" w:ascii="Arial" w:hAnsi="Arial"/>
@@ -2872,8 +2670,7 @@
           <w:szCs w:val="24"/>
           <w:lang w:val="pt-BR" w:eastAsia="en-US" w:bidi="ar-SA"/>
         </w:rPr>
-        <w:tab/>
-        <w:t>Um projeto XP passa pelas seguintes fases: exploração, planejamento inicial, iterações do release, produção, manutenção e morte.</w:t>
+        <w:t>[3]</w:t>
       </w:r>
     </w:p>
     <w:p>
@@ -4294,6 +4091,23 @@
     </w:p>
     <w:p>
       <w:pPr>
+        <w:pStyle w:val="TextBody"/>
+        <w:rPr>
+          <w:rFonts w:ascii="Arial" w:hAnsi="Arial" w:eastAsia="Calibri" w:cs="Arial" w:eastAsiaTheme="minorHAnsi"/>
+          <w:b/>
+          <w:b/>
+          <w:color w:val="00000A"/>
+          <w:sz w:val="20"/>
+          <w:szCs w:val="20"/>
+          <w:lang w:val="pt-BR" w:eastAsia="en-US" w:bidi="ar-SA"/>
+        </w:rPr>
+      </w:pPr>
+      <w:r>
+        <w:rPr/>
+      </w:r>
+    </w:p>
+    <w:p>
+      <w:pPr>
         <w:pStyle w:val="Normal"/>
         <w:jc w:val="both"/>
         <w:rPr/>
@@ -4305,7 +4119,1246 @@
           <w:sz w:val="24"/>
           <w:szCs w:val="24"/>
         </w:rPr>
-        <w:t>3 Considerações Finais</w:t>
+        <w:t>3 Diagramas de caso de uso e de classe</w:t>
+      </w:r>
+    </w:p>
+    <w:p>
+      <w:pPr>
+        <w:pStyle w:val="Normal"/>
+        <w:jc w:val="both"/>
+        <w:rPr>
+          <w:rFonts w:ascii="Arial" w:hAnsi="Arial" w:cs="Arial"/>
+          <w:b/>
+          <w:b/>
+          <w:sz w:val="24"/>
+          <w:szCs w:val="24"/>
+        </w:rPr>
+      </w:pPr>
+      <w:r>
+        <w:rPr/>
+      </w:r>
+    </w:p>
+    <w:p>
+      <w:pPr>
+        <w:pStyle w:val="Normal"/>
+        <w:jc w:val="both"/>
+        <w:rPr>
+          <w:rFonts w:ascii="Arial" w:hAnsi="Arial" w:cs="Arial"/>
+          <w:b/>
+          <w:b/>
+          <w:sz w:val="24"/>
+          <w:szCs w:val="24"/>
+        </w:rPr>
+      </w:pPr>
+      <w:r>
+        <w:rPr/>
+      </w:r>
+    </w:p>
+    <w:p>
+      <w:pPr>
+        <w:pStyle w:val="Normal"/>
+        <w:jc w:val="both"/>
+        <w:rPr>
+          <w:rFonts w:ascii="Arial" w:hAnsi="Arial" w:cs="Arial"/>
+          <w:b/>
+          <w:b/>
+          <w:sz w:val="24"/>
+          <w:szCs w:val="24"/>
+        </w:rPr>
+      </w:pPr>
+      <w:r>
+        <w:rPr/>
+      </w:r>
+    </w:p>
+    <w:p>
+      <w:pPr>
+        <w:pStyle w:val="Normal"/>
+        <w:jc w:val="both"/>
+        <w:rPr>
+          <w:rFonts w:ascii="Arial" w:hAnsi="Arial" w:cs="Arial"/>
+          <w:b/>
+          <w:b/>
+          <w:sz w:val="24"/>
+          <w:szCs w:val="24"/>
+        </w:rPr>
+      </w:pPr>
+      <w:r>
+        <w:rPr/>
+      </w:r>
+    </w:p>
+    <w:p>
+      <w:pPr>
+        <w:pStyle w:val="Normal"/>
+        <w:jc w:val="both"/>
+        <w:rPr>
+          <w:rFonts w:ascii="Arial" w:hAnsi="Arial" w:cs="Arial"/>
+          <w:b/>
+          <w:b/>
+          <w:sz w:val="24"/>
+          <w:szCs w:val="24"/>
+        </w:rPr>
+      </w:pPr>
+      <w:r>
+        <w:rPr/>
+        <w:drawing>
+          <wp:anchor behindDoc="0" distT="0" distB="0" distL="0" distR="0" simplePos="0" locked="0" layoutInCell="1" allowOverlap="1" relativeHeight="3">
+            <wp:simplePos x="0" y="0"/>
+            <wp:positionH relativeFrom="page">
+              <wp:posOffset>1383030</wp:posOffset>
+            </wp:positionH>
+            <wp:positionV relativeFrom="page">
+              <wp:posOffset>1000125</wp:posOffset>
+            </wp:positionV>
+            <wp:extent cx="5143500" cy="2990850"/>
+            <wp:effectExtent l="0" t="0" r="0" b="0"/>
+            <wp:wrapSquare wrapText="largest"/>
+            <wp:docPr id="2" name="Image2" descr=""/>
+            <wp:cNvGraphicFramePr>
+              <a:graphicFrameLocks xmlns:a="http://schemas.openxmlformats.org/drawingml/2006/main" noChangeAspect="1"/>
+            </wp:cNvGraphicFramePr>
+            <a:graphic xmlns:a="http://schemas.openxmlformats.org/drawingml/2006/main">
+              <a:graphicData uri="http://schemas.openxmlformats.org/drawingml/2006/picture">
+                <pic:pic xmlns:pic="http://schemas.openxmlformats.org/drawingml/2006/picture">
+                  <pic:nvPicPr>
+                    <pic:cNvPr id="2" name="Image2" descr=""/>
+                    <pic:cNvPicPr>
+                      <a:picLocks noChangeAspect="1" noChangeArrowheads="1"/>
+                    </pic:cNvPicPr>
+                  </pic:nvPicPr>
+                  <pic:blipFill>
+                    <a:blip r:embed="rId4"/>
+                    <a:stretch>
+                      <a:fillRect/>
+                    </a:stretch>
+                  </pic:blipFill>
+                  <pic:spPr bwMode="auto">
+                    <a:xfrm>
+                      <a:off x="0" y="0"/>
+                      <a:ext cx="5143500" cy="2990850"/>
+                    </a:xfrm>
+                    <a:prstGeom prst="rect">
+                      <a:avLst/>
+                    </a:prstGeom>
+                  </pic:spPr>
+                </pic:pic>
+              </a:graphicData>
+            </a:graphic>
+          </wp:anchor>
+        </w:drawing>
+        <w:drawing>
+          <wp:anchor behindDoc="0" distT="0" distB="0" distL="0" distR="0" simplePos="0" locked="0" layoutInCell="1" allowOverlap="1" relativeHeight="4">
+            <wp:simplePos x="0" y="0"/>
+            <wp:positionH relativeFrom="page">
+              <wp:posOffset>1191260</wp:posOffset>
+            </wp:positionH>
+            <wp:positionV relativeFrom="page">
+              <wp:posOffset>5092065</wp:posOffset>
+            </wp:positionV>
+            <wp:extent cx="5410200" cy="4657725"/>
+            <wp:effectExtent l="0" t="0" r="0" b="0"/>
+            <wp:wrapSquare wrapText="largest"/>
+            <wp:docPr id="3" name="Image3" descr=""/>
+            <wp:cNvGraphicFramePr>
+              <a:graphicFrameLocks xmlns:a="http://schemas.openxmlformats.org/drawingml/2006/main" noChangeAspect="1"/>
+            </wp:cNvGraphicFramePr>
+            <a:graphic xmlns:a="http://schemas.openxmlformats.org/drawingml/2006/main">
+              <a:graphicData uri="http://schemas.openxmlformats.org/drawingml/2006/picture">
+                <pic:pic xmlns:pic="http://schemas.openxmlformats.org/drawingml/2006/picture">
+                  <pic:nvPicPr>
+                    <pic:cNvPr id="3" name="Image3" descr=""/>
+                    <pic:cNvPicPr>
+                      <a:picLocks noChangeAspect="1" noChangeArrowheads="1"/>
+                    </pic:cNvPicPr>
+                  </pic:nvPicPr>
+                  <pic:blipFill>
+                    <a:blip r:embed="rId5"/>
+                    <a:stretch>
+                      <a:fillRect/>
+                    </a:stretch>
+                  </pic:blipFill>
+                  <pic:spPr bwMode="auto">
+                    <a:xfrm>
+                      <a:off x="0" y="0"/>
+                      <a:ext cx="5410200" cy="4657725"/>
+                    </a:xfrm>
+                    <a:prstGeom prst="rect">
+                      <a:avLst/>
+                    </a:prstGeom>
+                  </pic:spPr>
+                </pic:pic>
+              </a:graphicData>
+            </a:graphic>
+          </wp:anchor>
+        </w:drawing>
+      </w:r>
+    </w:p>
+    <w:p>
+      <w:pPr>
+        <w:pStyle w:val="Normal"/>
+        <w:jc w:val="both"/>
+        <w:rPr>
+          <w:rFonts w:ascii="Arial" w:hAnsi="Arial" w:cs="Arial"/>
+          <w:b/>
+          <w:b/>
+          <w:sz w:val="24"/>
+          <w:szCs w:val="24"/>
+        </w:rPr>
+      </w:pPr>
+      <w:r>
+        <w:rPr/>
+      </w:r>
+    </w:p>
+    <w:p>
+      <w:pPr>
+        <w:pStyle w:val="Normal"/>
+        <w:jc w:val="both"/>
+        <w:rPr>
+          <w:rFonts w:ascii="Arial" w:hAnsi="Arial" w:cs="Arial"/>
+          <w:b/>
+          <w:b/>
+          <w:sz w:val="24"/>
+          <w:szCs w:val="24"/>
+        </w:rPr>
+      </w:pPr>
+      <w:r>
+        <w:rPr/>
+      </w:r>
+    </w:p>
+    <w:p>
+      <w:pPr>
+        <w:pStyle w:val="Normal"/>
+        <w:jc w:val="both"/>
+        <w:rPr>
+          <w:rFonts w:ascii="Arial" w:hAnsi="Arial" w:cs="Arial"/>
+          <w:b/>
+          <w:b/>
+          <w:sz w:val="24"/>
+          <w:szCs w:val="24"/>
+        </w:rPr>
+      </w:pPr>
+      <w:r>
+        <w:rPr/>
+      </w:r>
+    </w:p>
+    <w:p>
+      <w:pPr>
+        <w:pStyle w:val="Normal"/>
+        <w:jc w:val="both"/>
+        <w:rPr>
+          <w:rFonts w:ascii="Arial" w:hAnsi="Arial" w:cs="Arial"/>
+          <w:b/>
+          <w:b/>
+          <w:sz w:val="24"/>
+          <w:szCs w:val="24"/>
+        </w:rPr>
+      </w:pPr>
+      <w:r>
+        <w:rPr/>
+      </w:r>
+    </w:p>
+    <w:p>
+      <w:pPr>
+        <w:pStyle w:val="Normal"/>
+        <w:jc w:val="both"/>
+        <w:rPr>
+          <w:rFonts w:ascii="Arial" w:hAnsi="Arial" w:cs="Arial"/>
+          <w:b/>
+          <w:b/>
+          <w:sz w:val="24"/>
+          <w:szCs w:val="24"/>
+        </w:rPr>
+      </w:pPr>
+      <w:r>
+        <w:rPr/>
+      </w:r>
+    </w:p>
+    <w:p>
+      <w:pPr>
+        <w:pStyle w:val="Normal"/>
+        <w:jc w:val="both"/>
+        <w:rPr>
+          <w:rFonts w:ascii="Arial" w:hAnsi="Arial" w:cs="Arial"/>
+          <w:b/>
+          <w:b/>
+          <w:sz w:val="24"/>
+          <w:szCs w:val="24"/>
+        </w:rPr>
+      </w:pPr>
+      <w:r>
+        <w:rPr/>
+      </w:r>
+    </w:p>
+    <w:p>
+      <w:pPr>
+        <w:pStyle w:val="Normal"/>
+        <w:jc w:val="both"/>
+        <w:rPr>
+          <w:rFonts w:ascii="Arial" w:hAnsi="Arial" w:cs="Arial"/>
+          <w:b/>
+          <w:b/>
+          <w:sz w:val="24"/>
+          <w:szCs w:val="24"/>
+        </w:rPr>
+      </w:pPr>
+      <w:r>
+        <w:rPr/>
+      </w:r>
+    </w:p>
+    <w:p>
+      <w:pPr>
+        <w:pStyle w:val="Normal"/>
+        <w:jc w:val="both"/>
+        <w:rPr>
+          <w:rFonts w:ascii="Arial" w:hAnsi="Arial" w:cs="Arial"/>
+          <w:b/>
+          <w:b/>
+          <w:sz w:val="24"/>
+          <w:szCs w:val="24"/>
+        </w:rPr>
+      </w:pPr>
+      <w:r>
+        <w:rPr/>
+      </w:r>
+    </w:p>
+    <w:p>
+      <w:pPr>
+        <w:pStyle w:val="Normal"/>
+        <w:jc w:val="both"/>
+        <w:rPr>
+          <w:rFonts w:ascii="Arial" w:hAnsi="Arial" w:cs="Arial"/>
+          <w:b/>
+          <w:b/>
+          <w:sz w:val="24"/>
+          <w:szCs w:val="24"/>
+        </w:rPr>
+      </w:pPr>
+      <w:r>
+        <w:rPr/>
+      </w:r>
+    </w:p>
+    <w:p>
+      <w:pPr>
+        <w:pStyle w:val="Normal"/>
+        <w:jc w:val="both"/>
+        <w:rPr>
+          <w:rFonts w:ascii="Arial" w:hAnsi="Arial" w:cs="Arial"/>
+          <w:b/>
+          <w:b/>
+          <w:sz w:val="24"/>
+          <w:szCs w:val="24"/>
+        </w:rPr>
+      </w:pPr>
+      <w:r>
+        <w:rPr/>
+      </w:r>
+    </w:p>
+    <w:p>
+      <w:pPr>
+        <w:pStyle w:val="Normal"/>
+        <w:jc w:val="both"/>
+        <w:rPr>
+          <w:rFonts w:ascii="Arial" w:hAnsi="Arial" w:cs="Arial"/>
+          <w:b/>
+          <w:b/>
+          <w:sz w:val="24"/>
+          <w:szCs w:val="24"/>
+        </w:rPr>
+      </w:pPr>
+      <w:r>
+        <w:rPr/>
+      </w:r>
+    </w:p>
+    <w:p>
+      <w:pPr>
+        <w:pStyle w:val="Normal"/>
+        <w:jc w:val="both"/>
+        <w:rPr>
+          <w:rFonts w:ascii="Arial" w:hAnsi="Arial" w:cs="Arial"/>
+          <w:b/>
+          <w:b/>
+          <w:sz w:val="24"/>
+          <w:szCs w:val="24"/>
+        </w:rPr>
+      </w:pPr>
+      <w:r>
+        <w:rPr/>
+      </w:r>
+    </w:p>
+    <w:p>
+      <w:pPr>
+        <w:pStyle w:val="Normal"/>
+        <w:jc w:val="both"/>
+        <w:rPr>
+          <w:rFonts w:ascii="Arial" w:hAnsi="Arial" w:cs="Arial"/>
+          <w:b/>
+          <w:b/>
+          <w:sz w:val="24"/>
+          <w:szCs w:val="24"/>
+        </w:rPr>
+      </w:pPr>
+      <w:r>
+        <w:rPr/>
+      </w:r>
+    </w:p>
+    <w:p>
+      <w:pPr>
+        <w:pStyle w:val="Normal"/>
+        <w:jc w:val="both"/>
+        <w:rPr>
+          <w:rFonts w:ascii="Arial" w:hAnsi="Arial" w:cs="Arial"/>
+          <w:b/>
+          <w:b/>
+          <w:sz w:val="24"/>
+          <w:szCs w:val="24"/>
+        </w:rPr>
+      </w:pPr>
+      <w:r>
+        <w:rPr/>
+      </w:r>
+    </w:p>
+    <w:p>
+      <w:pPr>
+        <w:pStyle w:val="Normal"/>
+        <w:jc w:val="both"/>
+        <w:rPr>
+          <w:rFonts w:ascii="Arial" w:hAnsi="Arial" w:cs="Arial"/>
+          <w:b/>
+          <w:b/>
+          <w:sz w:val="24"/>
+          <w:szCs w:val="24"/>
+        </w:rPr>
+      </w:pPr>
+      <w:r>
+        <w:rPr/>
+      </w:r>
+    </w:p>
+    <w:p>
+      <w:pPr>
+        <w:pStyle w:val="Normal"/>
+        <w:jc w:val="both"/>
+        <w:rPr>
+          <w:rFonts w:ascii="Arial" w:hAnsi="Arial" w:cs="Arial"/>
+          <w:b/>
+          <w:b/>
+          <w:sz w:val="24"/>
+          <w:szCs w:val="24"/>
+        </w:rPr>
+      </w:pPr>
+      <w:r>
+        <w:rPr/>
+      </w:r>
+    </w:p>
+    <w:p>
+      <w:pPr>
+        <w:pStyle w:val="Normal"/>
+        <w:jc w:val="both"/>
+        <w:rPr>
+          <w:rFonts w:ascii="Arial" w:hAnsi="Arial" w:cs="Arial"/>
+          <w:b/>
+          <w:b/>
+          <w:sz w:val="24"/>
+          <w:szCs w:val="24"/>
+        </w:rPr>
+      </w:pPr>
+      <w:r>
+        <w:rPr/>
+      </w:r>
+    </w:p>
+    <w:p>
+      <w:pPr>
+        <w:pStyle w:val="Normal"/>
+        <w:jc w:val="both"/>
+        <w:rPr>
+          <w:rFonts w:ascii="Arial" w:hAnsi="Arial" w:cs="Arial"/>
+          <w:b/>
+          <w:b/>
+          <w:sz w:val="24"/>
+          <w:szCs w:val="24"/>
+        </w:rPr>
+      </w:pPr>
+      <w:r>
+        <w:rPr/>
+      </w:r>
+    </w:p>
+    <w:p>
+      <w:pPr>
+        <w:pStyle w:val="Normal"/>
+        <w:jc w:val="both"/>
+        <w:rPr>
+          <w:rFonts w:ascii="Arial" w:hAnsi="Arial" w:cs="Arial"/>
+          <w:b/>
+          <w:b/>
+          <w:sz w:val="24"/>
+          <w:szCs w:val="24"/>
+        </w:rPr>
+      </w:pPr>
+      <w:r>
+        <w:rPr/>
+      </w:r>
+    </w:p>
+    <w:p>
+      <w:pPr>
+        <w:pStyle w:val="Normal"/>
+        <w:jc w:val="both"/>
+        <w:rPr>
+          <w:rFonts w:ascii="Arial" w:hAnsi="Arial" w:cs="Arial"/>
+          <w:b/>
+          <w:b/>
+          <w:sz w:val="24"/>
+          <w:szCs w:val="24"/>
+        </w:rPr>
+      </w:pPr>
+      <w:r>
+        <w:rPr/>
+      </w:r>
+    </w:p>
+    <w:p>
+      <w:pPr>
+        <w:pStyle w:val="Normal"/>
+        <w:jc w:val="both"/>
+        <w:rPr/>
+      </w:pPr>
+      <w:r>
+        <w:rPr>
+          <w:rFonts w:cs="Arial" w:ascii="Arial" w:hAnsi="Arial"/>
+          <w:b/>
+          <w:sz w:val="24"/>
+          <w:szCs w:val="24"/>
+        </w:rPr>
+        <w:t xml:space="preserve"> </w:t>
+      </w:r>
+    </w:p>
+    <w:p>
+      <w:pPr>
+        <w:pStyle w:val="Normal"/>
+        <w:jc w:val="both"/>
+        <w:rPr>
+          <w:rFonts w:ascii="Arial" w:hAnsi="Arial" w:cs="Arial"/>
+          <w:b/>
+          <w:b/>
+          <w:sz w:val="24"/>
+          <w:szCs w:val="24"/>
+        </w:rPr>
+      </w:pPr>
+      <w:r>
+        <w:rPr/>
+      </w:r>
+    </w:p>
+    <w:p>
+      <w:pPr>
+        <w:pStyle w:val="Normal"/>
+        <w:jc w:val="both"/>
+        <w:rPr>
+          <w:rFonts w:ascii="Arial" w:hAnsi="Arial" w:cs="Arial"/>
+          <w:b/>
+          <w:b/>
+          <w:sz w:val="24"/>
+          <w:szCs w:val="24"/>
+        </w:rPr>
+      </w:pPr>
+      <w:r>
+        <w:rPr/>
+      </w:r>
+    </w:p>
+    <w:p>
+      <w:pPr>
+        <w:pStyle w:val="Normal"/>
+        <w:jc w:val="both"/>
+        <w:rPr>
+          <w:rFonts w:ascii="Arial" w:hAnsi="Arial" w:cs="Arial"/>
+          <w:b/>
+          <w:b/>
+          <w:sz w:val="24"/>
+          <w:szCs w:val="24"/>
+        </w:rPr>
+      </w:pPr>
+      <w:r>
+        <w:rPr/>
+      </w:r>
+    </w:p>
+    <w:p>
+      <w:pPr>
+        <w:pStyle w:val="Normal"/>
+        <w:jc w:val="both"/>
+        <w:rPr>
+          <w:rFonts w:ascii="Arial" w:hAnsi="Arial" w:cs="Arial"/>
+          <w:b/>
+          <w:b/>
+          <w:sz w:val="24"/>
+          <w:szCs w:val="24"/>
+        </w:rPr>
+      </w:pPr>
+      <w:r>
+        <w:rPr/>
+      </w:r>
+    </w:p>
+    <w:p>
+      <w:pPr>
+        <w:pStyle w:val="Normal"/>
+        <w:jc w:val="both"/>
+        <w:rPr>
+          <w:rFonts w:ascii="Arial" w:hAnsi="Arial" w:cs="Arial"/>
+          <w:b/>
+          <w:b/>
+          <w:sz w:val="24"/>
+          <w:szCs w:val="24"/>
+        </w:rPr>
+      </w:pPr>
+      <w:r>
+        <w:rPr/>
+      </w:r>
+    </w:p>
+    <w:p>
+      <w:pPr>
+        <w:pStyle w:val="Normal"/>
+        <w:jc w:val="both"/>
+        <w:rPr>
+          <w:rFonts w:ascii="Arial" w:hAnsi="Arial" w:cs="Arial"/>
+          <w:b/>
+          <w:b/>
+          <w:sz w:val="24"/>
+          <w:szCs w:val="24"/>
+        </w:rPr>
+      </w:pPr>
+      <w:r>
+        <w:rPr/>
+      </w:r>
+    </w:p>
+    <w:p>
+      <w:pPr>
+        <w:pStyle w:val="Normal"/>
+        <w:jc w:val="both"/>
+        <w:rPr>
+          <w:rFonts w:ascii="Arial" w:hAnsi="Arial" w:cs="Arial"/>
+          <w:b/>
+          <w:b/>
+          <w:sz w:val="24"/>
+          <w:szCs w:val="24"/>
+        </w:rPr>
+      </w:pPr>
+      <w:r>
+        <w:rPr/>
+      </w:r>
+    </w:p>
+    <w:p>
+      <w:pPr>
+        <w:pStyle w:val="Normal"/>
+        <w:jc w:val="both"/>
+        <w:rPr>
+          <w:rFonts w:ascii="Arial" w:hAnsi="Arial" w:cs="Arial"/>
+          <w:b/>
+          <w:b/>
+          <w:sz w:val="24"/>
+          <w:szCs w:val="24"/>
+        </w:rPr>
+      </w:pPr>
+      <w:r>
+        <w:rPr/>
+      </w:r>
+    </w:p>
+    <w:p>
+      <w:pPr>
+        <w:pStyle w:val="Normal"/>
+        <w:jc w:val="both"/>
+        <w:rPr>
+          <w:rFonts w:ascii="Arial" w:hAnsi="Arial" w:cs="Arial"/>
+          <w:b/>
+          <w:b/>
+          <w:sz w:val="24"/>
+          <w:szCs w:val="24"/>
+        </w:rPr>
+      </w:pPr>
+      <w:r>
+        <w:rPr/>
+      </w:r>
+    </w:p>
+    <w:p>
+      <w:pPr>
+        <w:pStyle w:val="Normal"/>
+        <w:jc w:val="both"/>
+        <w:rPr>
+          <w:rFonts w:ascii="Arial" w:hAnsi="Arial" w:cs="Arial"/>
+          <w:b/>
+          <w:b/>
+          <w:sz w:val="24"/>
+          <w:szCs w:val="24"/>
+        </w:rPr>
+      </w:pPr>
+      <w:r>
+        <w:rPr/>
+      </w:r>
+    </w:p>
+    <w:p>
+      <w:pPr>
+        <w:pStyle w:val="Normal"/>
+        <w:jc w:val="both"/>
+        <w:rPr>
+          <w:rFonts w:ascii="Arial" w:hAnsi="Arial" w:cs="Arial"/>
+          <w:b/>
+          <w:b/>
+          <w:sz w:val="24"/>
+          <w:szCs w:val="24"/>
+        </w:rPr>
+      </w:pPr>
+      <w:r>
+        <w:rPr/>
+      </w:r>
+    </w:p>
+    <w:p>
+      <w:pPr>
+        <w:pStyle w:val="Normal"/>
+        <w:jc w:val="both"/>
+        <w:rPr>
+          <w:rFonts w:ascii="Arial" w:hAnsi="Arial" w:cs="Arial"/>
+          <w:b/>
+          <w:b/>
+          <w:sz w:val="24"/>
+          <w:szCs w:val="24"/>
+        </w:rPr>
+      </w:pPr>
+      <w:r>
+        <w:rPr/>
+      </w:r>
+    </w:p>
+    <w:p>
+      <w:pPr>
+        <w:pStyle w:val="Normal"/>
+        <w:jc w:val="both"/>
+        <w:rPr>
+          <w:rFonts w:ascii="Arial" w:hAnsi="Arial" w:cs="Arial"/>
+          <w:b/>
+          <w:b/>
+          <w:sz w:val="24"/>
+          <w:szCs w:val="24"/>
+        </w:rPr>
+      </w:pPr>
+      <w:r>
+        <w:rPr/>
+      </w:r>
+    </w:p>
+    <w:p>
+      <w:pPr>
+        <w:pStyle w:val="Normal"/>
+        <w:jc w:val="both"/>
+        <w:rPr>
+          <w:rFonts w:ascii="Arial" w:hAnsi="Arial" w:cs="Arial"/>
+          <w:b/>
+          <w:b/>
+          <w:sz w:val="24"/>
+          <w:szCs w:val="24"/>
+        </w:rPr>
+      </w:pPr>
+      <w:r>
+        <w:rPr/>
+      </w:r>
+    </w:p>
+    <w:p>
+      <w:pPr>
+        <w:pStyle w:val="Normal"/>
+        <w:jc w:val="both"/>
+        <w:rPr>
+          <w:rFonts w:ascii="Arial" w:hAnsi="Arial" w:cs="Arial"/>
+          <w:b/>
+          <w:b/>
+          <w:sz w:val="24"/>
+          <w:szCs w:val="24"/>
+        </w:rPr>
+      </w:pPr>
+      <w:r>
+        <w:rPr/>
+      </w:r>
+    </w:p>
+    <w:p>
+      <w:pPr>
+        <w:pStyle w:val="Normal"/>
+        <w:jc w:val="both"/>
+        <w:rPr>
+          <w:rFonts w:ascii="Arial" w:hAnsi="Arial" w:cs="Arial"/>
+          <w:b/>
+          <w:b/>
+          <w:sz w:val="24"/>
+          <w:szCs w:val="24"/>
+        </w:rPr>
+      </w:pPr>
+      <w:r>
+        <w:rPr/>
+      </w:r>
+    </w:p>
+    <w:p>
+      <w:pPr>
+        <w:pStyle w:val="Normal"/>
+        <w:jc w:val="both"/>
+        <w:rPr>
+          <w:rFonts w:ascii="Arial" w:hAnsi="Arial" w:cs="Arial"/>
+          <w:b/>
+          <w:b/>
+          <w:sz w:val="24"/>
+          <w:szCs w:val="24"/>
+        </w:rPr>
+      </w:pPr>
+      <w:r>
+        <w:rPr/>
+      </w:r>
+    </w:p>
+    <w:p>
+      <w:pPr>
+        <w:pStyle w:val="Normal"/>
+        <w:jc w:val="both"/>
+        <w:rPr>
+          <w:rFonts w:ascii="Arial" w:hAnsi="Arial" w:cs="Arial"/>
+          <w:b/>
+          <w:b/>
+          <w:sz w:val="24"/>
+          <w:szCs w:val="24"/>
+        </w:rPr>
+      </w:pPr>
+      <w:r>
+        <w:rPr/>
+      </w:r>
+    </w:p>
+    <w:p>
+      <w:pPr>
+        <w:pStyle w:val="Normal"/>
+        <w:jc w:val="both"/>
+        <w:rPr>
+          <w:rFonts w:ascii="Arial" w:hAnsi="Arial" w:cs="Arial"/>
+          <w:b/>
+          <w:b/>
+          <w:sz w:val="24"/>
+          <w:szCs w:val="24"/>
+        </w:rPr>
+      </w:pPr>
+      <w:r>
+        <w:rPr/>
+      </w:r>
+    </w:p>
+    <w:p>
+      <w:pPr>
+        <w:pStyle w:val="Normal"/>
+        <w:jc w:val="both"/>
+        <w:rPr>
+          <w:rFonts w:ascii="Arial" w:hAnsi="Arial" w:cs="Arial"/>
+          <w:b/>
+          <w:b/>
+          <w:sz w:val="24"/>
+          <w:szCs w:val="24"/>
+        </w:rPr>
+      </w:pPr>
+      <w:r>
+        <w:rPr/>
+      </w:r>
+    </w:p>
+    <w:p>
+      <w:pPr>
+        <w:pStyle w:val="Normal"/>
+        <w:jc w:val="both"/>
+        <w:rPr>
+          <w:rFonts w:ascii="Arial" w:hAnsi="Arial" w:cs="Arial"/>
+          <w:b/>
+          <w:b/>
+          <w:sz w:val="24"/>
+          <w:szCs w:val="24"/>
+        </w:rPr>
+      </w:pPr>
+      <w:r>
+        <w:rPr/>
+      </w:r>
+    </w:p>
+    <w:p>
+      <w:pPr>
+        <w:pStyle w:val="Normal"/>
+        <w:jc w:val="both"/>
+        <w:rPr>
+          <w:rFonts w:ascii="Arial" w:hAnsi="Arial" w:cs="Arial"/>
+          <w:b/>
+          <w:b/>
+          <w:sz w:val="24"/>
+          <w:szCs w:val="24"/>
+        </w:rPr>
+      </w:pPr>
+      <w:r>
+        <w:rPr/>
+      </w:r>
+    </w:p>
+    <w:p>
+      <w:pPr>
+        <w:pStyle w:val="Normal"/>
+        <w:jc w:val="both"/>
+        <w:rPr>
+          <w:rFonts w:ascii="Arial" w:hAnsi="Arial" w:cs="Arial"/>
+          <w:b/>
+          <w:b/>
+          <w:sz w:val="24"/>
+          <w:szCs w:val="24"/>
+        </w:rPr>
+      </w:pPr>
+      <w:r>
+        <w:rPr/>
+      </w:r>
+    </w:p>
+    <w:p>
+      <w:pPr>
+        <w:pStyle w:val="Normal"/>
+        <w:jc w:val="both"/>
+        <w:rPr>
+          <w:rFonts w:ascii="Arial" w:hAnsi="Arial" w:cs="Arial"/>
+          <w:b/>
+          <w:b/>
+          <w:sz w:val="24"/>
+          <w:szCs w:val="24"/>
+        </w:rPr>
+      </w:pPr>
+      <w:r>
+        <w:rPr/>
+      </w:r>
+    </w:p>
+    <w:p>
+      <w:pPr>
+        <w:pStyle w:val="Normal"/>
+        <w:jc w:val="both"/>
+        <w:rPr>
+          <w:rFonts w:ascii="Arial" w:hAnsi="Arial" w:cs="Arial"/>
+          <w:b/>
+          <w:b/>
+          <w:sz w:val="24"/>
+          <w:szCs w:val="24"/>
+        </w:rPr>
+      </w:pPr>
+      <w:r>
+        <w:rPr/>
+      </w:r>
+    </w:p>
+    <w:p>
+      <w:pPr>
+        <w:pStyle w:val="Normal"/>
+        <w:jc w:val="both"/>
+        <w:rPr>
+          <w:rFonts w:ascii="Arial" w:hAnsi="Arial" w:cs="Arial"/>
+          <w:b/>
+          <w:b/>
+          <w:sz w:val="24"/>
+          <w:szCs w:val="24"/>
+        </w:rPr>
+      </w:pPr>
+      <w:r>
+        <w:rPr/>
+      </w:r>
+      <w:r>
+        <w:br w:type="page"/>
+      </w:r>
+    </w:p>
+    <w:p>
+      <w:pPr>
+        <w:pStyle w:val="Normal"/>
+        <w:jc w:val="both"/>
+        <w:rPr>
+          <w:rFonts w:ascii="Arial" w:hAnsi="Arial" w:cs="Arial"/>
+          <w:b/>
+          <w:b/>
+          <w:sz w:val="24"/>
+          <w:szCs w:val="24"/>
+        </w:rPr>
+      </w:pPr>
+      <w:r>
+        <w:rPr/>
+        <w:drawing>
+          <wp:anchor behindDoc="0" distT="0" distB="0" distL="0" distR="0" simplePos="0" locked="0" layoutInCell="1" allowOverlap="1" relativeHeight="5">
+            <wp:simplePos x="0" y="0"/>
+            <wp:positionH relativeFrom="page">
+              <wp:posOffset>1027430</wp:posOffset>
+            </wp:positionH>
+            <wp:positionV relativeFrom="page">
+              <wp:posOffset>1031875</wp:posOffset>
+            </wp:positionV>
+            <wp:extent cx="5760085" cy="3398520"/>
+            <wp:effectExtent l="0" t="0" r="0" b="0"/>
+            <wp:wrapSquare wrapText="largest"/>
+            <wp:docPr id="4" name="Image4" descr=""/>
+            <wp:cNvGraphicFramePr>
+              <a:graphicFrameLocks xmlns:a="http://schemas.openxmlformats.org/drawingml/2006/main" noChangeAspect="1"/>
+            </wp:cNvGraphicFramePr>
+            <a:graphic xmlns:a="http://schemas.openxmlformats.org/drawingml/2006/main">
+              <a:graphicData uri="http://schemas.openxmlformats.org/drawingml/2006/picture">
+                <pic:pic xmlns:pic="http://schemas.openxmlformats.org/drawingml/2006/picture">
+                  <pic:nvPicPr>
+                    <pic:cNvPr id="4" name="Image4" descr=""/>
+                    <pic:cNvPicPr>
+                      <a:picLocks noChangeAspect="1" noChangeArrowheads="1"/>
+                    </pic:cNvPicPr>
+                  </pic:nvPicPr>
+                  <pic:blipFill>
+                    <a:blip r:embed="rId6"/>
+                    <a:stretch>
+                      <a:fillRect/>
+                    </a:stretch>
+                  </pic:blipFill>
+                  <pic:spPr bwMode="auto">
+                    <a:xfrm>
+                      <a:off x="0" y="0"/>
+                      <a:ext cx="5760085" cy="3398520"/>
+                    </a:xfrm>
+                    <a:prstGeom prst="rect">
+                      <a:avLst/>
+                    </a:prstGeom>
+                  </pic:spPr>
+                </pic:pic>
+              </a:graphicData>
+            </a:graphic>
+          </wp:anchor>
+        </w:drawing>
+        <w:drawing>
+          <wp:anchor behindDoc="0" distT="0" distB="0" distL="0" distR="0" simplePos="0" locked="0" layoutInCell="1" allowOverlap="1" relativeHeight="6">
+            <wp:simplePos x="0" y="0"/>
+            <wp:positionH relativeFrom="page">
+              <wp:posOffset>1286510</wp:posOffset>
+            </wp:positionH>
+            <wp:positionV relativeFrom="page">
+              <wp:posOffset>5974715</wp:posOffset>
+            </wp:positionV>
+            <wp:extent cx="5124450" cy="3762375"/>
+            <wp:effectExtent l="0" t="0" r="0" b="0"/>
+            <wp:wrapSquare wrapText="largest"/>
+            <wp:docPr id="5" name="Image5" descr=""/>
+            <wp:cNvGraphicFramePr>
+              <a:graphicFrameLocks xmlns:a="http://schemas.openxmlformats.org/drawingml/2006/main" noChangeAspect="1"/>
+            </wp:cNvGraphicFramePr>
+            <a:graphic xmlns:a="http://schemas.openxmlformats.org/drawingml/2006/main">
+              <a:graphicData uri="http://schemas.openxmlformats.org/drawingml/2006/picture">
+                <pic:pic xmlns:pic="http://schemas.openxmlformats.org/drawingml/2006/picture">
+                  <pic:nvPicPr>
+                    <pic:cNvPr id="5" name="Image5" descr=""/>
+                    <pic:cNvPicPr>
+                      <a:picLocks noChangeAspect="1" noChangeArrowheads="1"/>
+                    </pic:cNvPicPr>
+                  </pic:nvPicPr>
+                  <pic:blipFill>
+                    <a:blip r:embed="rId7"/>
+                    <a:stretch>
+                      <a:fillRect/>
+                    </a:stretch>
+                  </pic:blipFill>
+                  <pic:spPr bwMode="auto">
+                    <a:xfrm>
+                      <a:off x="0" y="0"/>
+                      <a:ext cx="5124450" cy="3762375"/>
+                    </a:xfrm>
+                    <a:prstGeom prst="rect">
+                      <a:avLst/>
+                    </a:prstGeom>
+                  </pic:spPr>
+                </pic:pic>
+              </a:graphicData>
+            </a:graphic>
+          </wp:anchor>
+        </w:drawing>
+      </w:r>
+      <w:r>
+        <w:br w:type="page"/>
+      </w:r>
+    </w:p>
+    <w:p>
+      <w:pPr>
+        <w:pStyle w:val="Normal"/>
+        <w:jc w:val="both"/>
+        <w:rPr>
+          <w:rFonts w:ascii="Arial" w:hAnsi="Arial" w:cs="Arial"/>
+          <w:b/>
+          <w:b/>
+          <w:sz w:val="24"/>
+          <w:szCs w:val="24"/>
+        </w:rPr>
+      </w:pPr>
+      <w:r>
+        <w:rPr/>
+        <w:drawing>
+          <wp:anchor behindDoc="0" distT="0" distB="0" distL="0" distR="0" simplePos="0" locked="0" layoutInCell="1" allowOverlap="1" relativeHeight="7">
+            <wp:simplePos x="0" y="0"/>
+            <wp:positionH relativeFrom="page">
+              <wp:posOffset>1508760</wp:posOffset>
+            </wp:positionH>
+            <wp:positionV relativeFrom="page">
+              <wp:posOffset>762000</wp:posOffset>
+            </wp:positionV>
+            <wp:extent cx="4543425" cy="4238625"/>
+            <wp:effectExtent l="0" t="0" r="0" b="0"/>
+            <wp:wrapSquare wrapText="largest"/>
+            <wp:docPr id="6" name="Image6" descr=""/>
+            <wp:cNvGraphicFramePr>
+              <a:graphicFrameLocks xmlns:a="http://schemas.openxmlformats.org/drawingml/2006/main" noChangeAspect="1"/>
+            </wp:cNvGraphicFramePr>
+            <a:graphic xmlns:a="http://schemas.openxmlformats.org/drawingml/2006/main">
+              <a:graphicData uri="http://schemas.openxmlformats.org/drawingml/2006/picture">
+                <pic:pic xmlns:pic="http://schemas.openxmlformats.org/drawingml/2006/picture">
+                  <pic:nvPicPr>
+                    <pic:cNvPr id="6" name="Image6" descr=""/>
+                    <pic:cNvPicPr>
+                      <a:picLocks noChangeAspect="1" noChangeArrowheads="1"/>
+                    </pic:cNvPicPr>
+                  </pic:nvPicPr>
+                  <pic:blipFill>
+                    <a:blip r:embed="rId8"/>
+                    <a:stretch>
+                      <a:fillRect/>
+                    </a:stretch>
+                  </pic:blipFill>
+                  <pic:spPr bwMode="auto">
+                    <a:xfrm>
+                      <a:off x="0" y="0"/>
+                      <a:ext cx="4543425" cy="4238625"/>
+                    </a:xfrm>
+                    <a:prstGeom prst="rect">
+                      <a:avLst/>
+                    </a:prstGeom>
+                  </pic:spPr>
+                </pic:pic>
+              </a:graphicData>
+            </a:graphic>
+          </wp:anchor>
+        </w:drawing>
+        <w:drawing>
+          <wp:anchor behindDoc="0" distT="0" distB="0" distL="0" distR="0" simplePos="0" locked="0" layoutInCell="1" allowOverlap="1" relativeHeight="8">
+            <wp:simplePos x="0" y="0"/>
+            <wp:positionH relativeFrom="page">
+              <wp:posOffset>1108075</wp:posOffset>
+            </wp:positionH>
+            <wp:positionV relativeFrom="page">
+              <wp:posOffset>6196965</wp:posOffset>
+            </wp:positionV>
+            <wp:extent cx="5610225" cy="3533775"/>
+            <wp:effectExtent l="0" t="0" r="0" b="0"/>
+            <wp:wrapSquare wrapText="largest"/>
+            <wp:docPr id="7" name="Image7" descr=""/>
+            <wp:cNvGraphicFramePr>
+              <a:graphicFrameLocks xmlns:a="http://schemas.openxmlformats.org/drawingml/2006/main" noChangeAspect="1"/>
+            </wp:cNvGraphicFramePr>
+            <a:graphic xmlns:a="http://schemas.openxmlformats.org/drawingml/2006/main">
+              <a:graphicData uri="http://schemas.openxmlformats.org/drawingml/2006/picture">
+                <pic:pic xmlns:pic="http://schemas.openxmlformats.org/drawingml/2006/picture">
+                  <pic:nvPicPr>
+                    <pic:cNvPr id="7" name="Image7" descr=""/>
+                    <pic:cNvPicPr>
+                      <a:picLocks noChangeAspect="1" noChangeArrowheads="1"/>
+                    </pic:cNvPicPr>
+                  </pic:nvPicPr>
+                  <pic:blipFill>
+                    <a:blip r:embed="rId9"/>
+                    <a:stretch>
+                      <a:fillRect/>
+                    </a:stretch>
+                  </pic:blipFill>
+                  <pic:spPr bwMode="auto">
+                    <a:xfrm>
+                      <a:off x="0" y="0"/>
+                      <a:ext cx="5610225" cy="3533775"/>
+                    </a:xfrm>
+                    <a:prstGeom prst="rect">
+                      <a:avLst/>
+                    </a:prstGeom>
+                  </pic:spPr>
+                </pic:pic>
+              </a:graphicData>
+            </a:graphic>
+          </wp:anchor>
+        </w:drawing>
+      </w:r>
+      <w:r>
+        <w:br w:type="page"/>
+      </w:r>
+    </w:p>
+    <w:p>
+      <w:pPr>
+        <w:pStyle w:val="Normal"/>
+        <w:jc w:val="both"/>
+        <w:rPr>
+          <w:rFonts w:ascii="Arial" w:hAnsi="Arial" w:cs="Arial"/>
+          <w:b/>
+          <w:b/>
+          <w:sz w:val="24"/>
+          <w:szCs w:val="24"/>
+        </w:rPr>
+      </w:pPr>
+      <w:r>
+        <w:rPr/>
+        <w:drawing>
+          <wp:anchor behindDoc="0" distT="0" distB="0" distL="0" distR="0" simplePos="0" locked="0" layoutInCell="1" allowOverlap="1" relativeHeight="9">
+            <wp:simplePos x="0" y="0"/>
+            <wp:positionH relativeFrom="page">
+              <wp:posOffset>0</wp:posOffset>
+            </wp:positionH>
+            <wp:positionV relativeFrom="page">
+              <wp:posOffset>0</wp:posOffset>
+            </wp:positionV>
+            <wp:extent cx="7560310" cy="10692130"/>
+            <wp:effectExtent l="0" t="0" r="0" b="0"/>
+            <wp:wrapSquare wrapText="largest"/>
+            <wp:docPr id="8" name="Image8" descr=""/>
+            <wp:cNvGraphicFramePr>
+              <a:graphicFrameLocks xmlns:a="http://schemas.openxmlformats.org/drawingml/2006/main" noChangeAspect="1"/>
+            </wp:cNvGraphicFramePr>
+            <a:graphic xmlns:a="http://schemas.openxmlformats.org/drawingml/2006/main">
+              <a:graphicData uri="http://schemas.openxmlformats.org/drawingml/2006/picture">
+                <pic:pic xmlns:pic="http://schemas.openxmlformats.org/drawingml/2006/picture">
+                  <pic:nvPicPr>
+                    <pic:cNvPr id="8" name="Image8" descr=""/>
+                    <pic:cNvPicPr>
+                      <a:picLocks noChangeAspect="1" noChangeArrowheads="1"/>
+                    </pic:cNvPicPr>
+                  </pic:nvPicPr>
+                  <pic:blipFill>
+                    <a:blip r:embed="rId10"/>
+                    <a:stretch>
+                      <a:fillRect/>
+                    </a:stretch>
+                  </pic:blipFill>
+                  <pic:spPr bwMode="auto">
+                    <a:xfrm>
+                      <a:off x="0" y="0"/>
+                      <a:ext cx="7560310" cy="10692130"/>
+                    </a:xfrm>
+                    <a:prstGeom prst="rect">
+                      <a:avLst/>
+                    </a:prstGeom>
+                  </pic:spPr>
+                </pic:pic>
+              </a:graphicData>
+            </a:graphic>
+          </wp:anchor>
+        </w:drawing>
+      </w:r>
+      <w:r>
+        <w:br w:type="page"/>
+      </w:r>
+    </w:p>
+    <w:p>
+      <w:pPr>
+        <w:pStyle w:val="Normal"/>
+        <w:jc w:val="both"/>
+        <w:rPr/>
+      </w:pPr>
+      <w:r>
+        <w:rPr>
+          <w:rFonts w:cs="Arial" w:ascii="Arial" w:hAnsi="Arial"/>
+          <w:b/>
+          <w:sz w:val="24"/>
+          <w:szCs w:val="24"/>
+        </w:rPr>
+        <w:t>Considerações Finais</w:t>
+      </w:r>
+    </w:p>
+    <w:p>
+      <w:pPr>
+        <w:pStyle w:val="Normal"/>
+        <w:jc w:val="both"/>
+        <w:rPr>
+          <w:rFonts w:ascii="Arial" w:hAnsi="Arial" w:cs="Arial"/>
+          <w:b/>
+          <w:b/>
+          <w:sz w:val="24"/>
+          <w:szCs w:val="24"/>
+        </w:rPr>
+      </w:pPr>
+      <w:r>
+        <w:rPr/>
       </w:r>
     </w:p>
     <w:p>
@@ -4425,8 +5478,20 @@
     <w:p>
       <w:pPr>
         <w:pStyle w:val="Normal"/>
-        <w:jc w:val="both"/>
-        <w:rPr/>
+        <w:rPr>
+          <w:rFonts w:ascii="Arial" w:hAnsi="Arial" w:eastAsia="Times New Roman" w:cs="Arial"/>
+          <w:b w:val="false"/>
+          <w:b w:val="false"/>
+          <w:i w:val="false"/>
+          <w:i w:val="false"/>
+          <w:caps w:val="false"/>
+          <w:smallCaps w:val="false"/>
+          <w:color w:val="00000A"/>
+          <w:spacing w:val="0"/>
+          <w:sz w:val="24"/>
+          <w:szCs w:val="24"/>
+          <w:lang w:val="pt-BR" w:eastAsia="pt-BR" w:bidi="ar-SA"/>
+        </w:rPr>
       </w:pPr>
       <w:r>
         <w:rPr>
@@ -4441,15 +5506,696 @@
           <w:szCs w:val="24"/>
           <w:lang w:val="pt-BR" w:eastAsia="pt-BR" w:bidi="ar-SA"/>
         </w:rPr>
+        <w:t>[1] Standish Group, “CHAOS report”, 586 Olde Kings Highway, Dennis, MA 02638, USA, (1995)</w:t>
+      </w:r>
+    </w:p>
+    <w:p>
+      <w:pPr>
+        <w:pStyle w:val="Normal"/>
+        <w:rPr>
+          <w:rFonts w:ascii="Arial" w:hAnsi="Arial" w:eastAsia="Times New Roman" w:cs="Arial"/>
+          <w:b w:val="false"/>
+          <w:b w:val="false"/>
+          <w:i w:val="false"/>
+          <w:i w:val="false"/>
+          <w:caps w:val="false"/>
+          <w:smallCaps w:val="false"/>
+          <w:color w:val="00000A"/>
+          <w:spacing w:val="0"/>
+          <w:sz w:val="24"/>
+          <w:szCs w:val="24"/>
+          <w:lang w:val="pt-BR" w:eastAsia="pt-BR" w:bidi="ar-SA"/>
+        </w:rPr>
+      </w:pPr>
+      <w:r>
+        <w:rPr>
+          <w:rFonts w:eastAsia="Times New Roman" w:cs="Arial" w:ascii="Arial" w:hAnsi="Arial"/>
+          <w:b w:val="false"/>
+          <w:i w:val="false"/>
+          <w:caps w:val="false"/>
+          <w:smallCaps w:val="false"/>
+          <w:color w:val="00000A"/>
+          <w:spacing w:val="0"/>
+          <w:sz w:val="24"/>
+          <w:szCs w:val="24"/>
+          <w:lang w:val="pt-BR" w:eastAsia="pt-BR" w:bidi="ar-SA"/>
+        </w:rPr>
+      </w:r>
+    </w:p>
+    <w:p>
+      <w:pPr>
+        <w:pStyle w:val="Normal"/>
+        <w:rPr>
+          <w:rFonts w:ascii="Arial" w:hAnsi="Arial" w:eastAsia="Times New Roman" w:cs="Arial"/>
+          <w:b w:val="false"/>
+          <w:b w:val="false"/>
+          <w:i w:val="false"/>
+          <w:i w:val="false"/>
+          <w:caps w:val="false"/>
+          <w:smallCaps w:val="false"/>
+          <w:color w:val="00000A"/>
+          <w:spacing w:val="0"/>
+          <w:sz w:val="24"/>
+          <w:szCs w:val="24"/>
+          <w:lang w:val="pt-BR" w:eastAsia="pt-BR" w:bidi="ar-SA"/>
+        </w:rPr>
+      </w:pPr>
+      <w:r>
+        <w:rPr>
+          <w:rFonts w:eastAsia="Times New Roman" w:cs="Arial" w:ascii="Arial" w:hAnsi="Arial"/>
+          <w:b w:val="false"/>
+          <w:i w:val="false"/>
+          <w:caps w:val="false"/>
+          <w:smallCaps w:val="false"/>
+          <w:color w:val="00000A"/>
+          <w:spacing w:val="0"/>
+          <w:sz w:val="24"/>
+          <w:szCs w:val="24"/>
+          <w:lang w:val="pt-BR" w:eastAsia="pt-BR" w:bidi="ar-SA"/>
+        </w:rPr>
+        <w:t>[2] Soares, Michel dos Santos. Metodologias Ágeis Extreme Programming e Scrum para o Desenvolvimento de Software. UNIPAC-MG, Conselheiro Lafaiete</w:t>
+      </w:r>
+    </w:p>
+    <w:p>
+      <w:pPr>
+        <w:pStyle w:val="Normal"/>
+        <w:rPr>
+          <w:rFonts w:ascii="Arial" w:hAnsi="Arial" w:eastAsia="Times New Roman" w:cs="Arial"/>
+          <w:b w:val="false"/>
+          <w:b w:val="false"/>
+          <w:i w:val="false"/>
+          <w:i w:val="false"/>
+          <w:caps w:val="false"/>
+          <w:smallCaps w:val="false"/>
+          <w:color w:val="00000A"/>
+          <w:spacing w:val="0"/>
+          <w:sz w:val="24"/>
+          <w:szCs w:val="24"/>
+          <w:lang w:val="pt-BR" w:eastAsia="pt-BR" w:bidi="ar-SA"/>
+        </w:rPr>
+      </w:pPr>
+      <w:r>
+        <w:rPr>
+          <w:rFonts w:eastAsia="Times New Roman" w:cs="Arial" w:ascii="Arial" w:hAnsi="Arial"/>
+          <w:b w:val="false"/>
+          <w:i w:val="false"/>
+          <w:caps w:val="false"/>
+          <w:smallCaps w:val="false"/>
+          <w:color w:val="00000A"/>
+          <w:spacing w:val="0"/>
+          <w:sz w:val="24"/>
+          <w:szCs w:val="24"/>
+          <w:lang w:val="pt-BR" w:eastAsia="pt-BR" w:bidi="ar-SA"/>
+        </w:rPr>
+      </w:r>
+    </w:p>
+    <w:p>
+      <w:pPr>
+        <w:pStyle w:val="Normal"/>
+        <w:jc w:val="both"/>
+        <w:rPr/>
+      </w:pPr>
+      <w:r>
+        <w:rPr>
+          <w:rFonts w:eastAsia="Times New Roman" w:cs="Arial" w:ascii="Arial" w:hAnsi="Arial"/>
+          <w:b w:val="false"/>
+          <w:i w:val="false"/>
+          <w:caps w:val="false"/>
+          <w:smallCaps w:val="false"/>
+          <w:color w:val="00000A"/>
+          <w:spacing w:val="0"/>
+          <w:sz w:val="24"/>
+          <w:szCs w:val="24"/>
+          <w:lang w:val="pt-BR" w:eastAsia="pt-BR" w:bidi="ar-SA"/>
+        </w:rPr>
+        <w:t>[3] Dias, Thiago e Oliveira, Jader. Adoção da Metodologia Extreme Programming para Construção de Software. CEFET-MG, Divinópoles.</w:t>
+      </w:r>
+    </w:p>
+    <w:p>
+      <w:pPr>
+        <w:pStyle w:val="Normal"/>
+        <w:jc w:val="both"/>
+        <w:rPr>
+          <w:rFonts w:ascii="Arial" w:hAnsi="Arial" w:eastAsia="Times New Roman" w:cs="Arial"/>
+          <w:b w:val="false"/>
+          <w:b w:val="false"/>
+          <w:i w:val="false"/>
+          <w:i w:val="false"/>
+          <w:caps w:val="false"/>
+          <w:smallCaps w:val="false"/>
+          <w:color w:val="00000A"/>
+          <w:spacing w:val="0"/>
+          <w:sz w:val="24"/>
+          <w:szCs w:val="24"/>
+          <w:lang w:val="pt-BR" w:eastAsia="pt-BR" w:bidi="ar-SA"/>
+        </w:rPr>
+      </w:pPr>
+      <w:r>
+        <w:rPr/>
+      </w:r>
+    </w:p>
+    <w:p>
+      <w:pPr>
+        <w:pStyle w:val="Normal"/>
+        <w:rPr/>
+      </w:pPr>
+      <w:r>
+        <w:rPr>
+          <w:rFonts w:eastAsia="Times New Roman" w:cs="Arial" w:ascii="Arial" w:hAnsi="Arial"/>
+          <w:b w:val="false"/>
+          <w:i w:val="false"/>
+          <w:caps w:val="false"/>
+          <w:smallCaps w:val="false"/>
+          <w:color w:val="00000A"/>
+          <w:spacing w:val="0"/>
+          <w:sz w:val="24"/>
+          <w:szCs w:val="24"/>
+          <w:lang w:val="pt-BR" w:eastAsia="pt-BR" w:bidi="ar-SA"/>
+        </w:rPr>
+        <w:t>[</w:t>
+      </w:r>
+      <w:r>
+        <w:rPr>
+          <w:rFonts w:eastAsia="Times New Roman" w:cs="Arial" w:ascii="Arial" w:hAnsi="Arial"/>
+          <w:b w:val="false"/>
+          <w:i w:val="false"/>
+          <w:caps w:val="false"/>
+          <w:smallCaps w:val="false"/>
+          <w:color w:val="00000A"/>
+          <w:spacing w:val="0"/>
+          <w:sz w:val="24"/>
+          <w:szCs w:val="24"/>
+          <w:lang w:val="pt-BR" w:eastAsia="pt-BR" w:bidi="ar-SA"/>
+        </w:rPr>
+        <w:t>4</w:t>
+      </w:r>
+      <w:r>
+        <w:rPr>
+          <w:rFonts w:eastAsia="Times New Roman" w:cs="Arial" w:ascii="Arial" w:hAnsi="Arial"/>
+          <w:b w:val="false"/>
+          <w:i w:val="false"/>
+          <w:caps w:val="false"/>
+          <w:smallCaps w:val="false"/>
+          <w:color w:val="00000A"/>
+          <w:spacing w:val="0"/>
+          <w:sz w:val="24"/>
+          <w:szCs w:val="24"/>
+          <w:lang w:val="pt-BR" w:eastAsia="pt-BR" w:bidi="ar-SA"/>
+        </w:rPr>
+        <w:t xml:space="preserve">] </w:t>
+      </w:r>
+      <w:r>
+        <w:rPr>
+          <w:rFonts w:eastAsia="Times New Roman" w:cs="Arial" w:ascii="Arial" w:hAnsi="Arial"/>
+          <w:b w:val="false"/>
+          <w:i w:val="false"/>
+          <w:caps w:val="false"/>
+          <w:smallCaps w:val="false"/>
+          <w:color w:val="00000A"/>
+          <w:spacing w:val="0"/>
+          <w:sz w:val="24"/>
+          <w:szCs w:val="24"/>
+          <w:lang w:val="pt-BR" w:eastAsia="pt-BR" w:bidi="ar-SA"/>
+        </w:rPr>
+        <w:t>Manhães Teles, Vinícius. Analistas de testes. Disponível em&lt;</w:t>
+      </w:r>
+      <w:hyperlink r:id="rId11">
+        <w:r>
+          <w:rPr>
+            <w:rStyle w:val="InternetLink"/>
+            <w:rFonts w:eastAsia="Times New Roman" w:cs="Arial" w:ascii="Arial" w:hAnsi="Arial"/>
+            <w:b w:val="false"/>
+            <w:bCs w:val="false"/>
+            <w:i w:val="false"/>
+            <w:caps w:val="false"/>
+            <w:smallCaps w:val="false"/>
+            <w:color w:val="00000A"/>
+            <w:spacing w:val="0"/>
+            <w:sz w:val="24"/>
+            <w:szCs w:val="24"/>
+            <w:u w:val="none"/>
+            <w:lang w:val="pt-BR" w:eastAsia="pt-BR" w:bidi="ar-SA"/>
+          </w:rPr>
+          <w:t>http://www.desenvolvimentoagil.com.br/xp/papeis/analistas_teste</w:t>
+        </w:r>
+      </w:hyperlink>
+      <w:r>
+        <w:rPr>
+          <w:rStyle w:val="InternetLink"/>
+          <w:rFonts w:eastAsia="Times New Roman" w:cs="Arial" w:ascii="Arial" w:hAnsi="Arial"/>
+          <w:b w:val="false"/>
+          <w:i w:val="false"/>
+          <w:caps w:val="false"/>
+          <w:smallCaps w:val="false"/>
+          <w:color w:val="00000A"/>
+          <w:spacing w:val="0"/>
+          <w:sz w:val="24"/>
+          <w:szCs w:val="24"/>
+          <w:u w:val="none"/>
+          <w:lang w:val="pt-BR" w:eastAsia="pt-BR" w:bidi="ar-SA"/>
+        </w:rPr>
+        <w:t>&gt;. Acesso em: Agosto. 2017.</w:t>
+      </w:r>
+    </w:p>
+    <w:p>
+      <w:pPr>
+        <w:pStyle w:val="Normal"/>
+        <w:rPr>
+          <w:rStyle w:val="InternetLink"/>
+          <w:rFonts w:ascii="Arial" w:hAnsi="Arial" w:eastAsia="Times New Roman" w:cs="Arial"/>
+          <w:b w:val="false"/>
+          <w:b w:val="false"/>
+          <w:i w:val="false"/>
+          <w:i w:val="false"/>
+          <w:caps w:val="false"/>
+          <w:smallCaps w:val="false"/>
+          <w:color w:val="00000A"/>
+          <w:spacing w:val="0"/>
+          <w:sz w:val="24"/>
+          <w:szCs w:val="24"/>
+          <w:u w:val="none"/>
+          <w:lang w:val="pt-BR" w:eastAsia="pt-BR" w:bidi="ar-SA"/>
+        </w:rPr>
+      </w:pPr>
+      <w:r>
+        <w:rPr/>
+      </w:r>
+    </w:p>
+    <w:p>
+      <w:pPr>
+        <w:pStyle w:val="Normal"/>
+        <w:rPr/>
+      </w:pPr>
+      <w:r>
+        <w:rPr>
+          <w:rFonts w:eastAsia="Times New Roman" w:cs="Arial" w:ascii="Arial" w:hAnsi="Arial"/>
+          <w:b w:val="false"/>
+          <w:i w:val="false"/>
+          <w:caps w:val="false"/>
+          <w:smallCaps w:val="false"/>
+          <w:color w:val="00000A"/>
+          <w:spacing w:val="0"/>
+          <w:sz w:val="24"/>
+          <w:szCs w:val="24"/>
+          <w:lang w:val="pt-BR" w:eastAsia="pt-BR" w:bidi="ar-SA"/>
+        </w:rPr>
+        <w:t>[</w:t>
+      </w:r>
+      <w:r>
+        <w:rPr>
+          <w:rFonts w:eastAsia="Times New Roman" w:cs="Arial" w:ascii="Arial" w:hAnsi="Arial"/>
+          <w:b w:val="false"/>
+          <w:i w:val="false"/>
+          <w:caps w:val="false"/>
+          <w:smallCaps w:val="false"/>
+          <w:color w:val="00000A"/>
+          <w:spacing w:val="0"/>
+          <w:sz w:val="24"/>
+          <w:szCs w:val="24"/>
+          <w:lang w:val="pt-BR" w:eastAsia="pt-BR" w:bidi="ar-SA"/>
+        </w:rPr>
+        <w:t>5</w:t>
+      </w:r>
+      <w:r>
+        <w:rPr>
+          <w:rFonts w:eastAsia="Times New Roman" w:cs="Arial" w:ascii="Arial" w:hAnsi="Arial"/>
+          <w:b w:val="false"/>
+          <w:i w:val="false"/>
+          <w:caps w:val="false"/>
+          <w:smallCaps w:val="false"/>
+          <w:color w:val="00000A"/>
+          <w:spacing w:val="0"/>
+          <w:sz w:val="24"/>
+          <w:szCs w:val="24"/>
+          <w:lang w:val="pt-BR" w:eastAsia="pt-BR" w:bidi="ar-SA"/>
+        </w:rPr>
+        <w:t xml:space="preserve">] </w:t>
+      </w:r>
+      <w:r>
+        <w:rPr>
+          <w:rFonts w:eastAsia="Times New Roman" w:cs="Arial" w:ascii="Arial" w:hAnsi="Arial"/>
+          <w:b w:val="false"/>
+          <w:i w:val="false"/>
+          <w:caps w:val="false"/>
+          <w:smallCaps w:val="false"/>
+          <w:color w:val="00000A"/>
+          <w:spacing w:val="0"/>
+          <w:sz w:val="24"/>
+          <w:szCs w:val="24"/>
+          <w:lang w:val="pt-BR" w:eastAsia="pt-BR" w:bidi="ar-SA"/>
+        </w:rPr>
+        <w:t xml:space="preserve">Manhães Teles, Vinícius. </w:t>
+      </w:r>
+      <w:r>
+        <w:rPr>
+          <w:rFonts w:eastAsia="Times New Roman" w:cs="Arial" w:ascii="Arial" w:hAnsi="Arial"/>
+          <w:b w:val="false"/>
+          <w:i w:val="false"/>
+          <w:caps w:val="false"/>
+          <w:smallCaps w:val="false"/>
+          <w:color w:val="00000A"/>
+          <w:spacing w:val="0"/>
+          <w:sz w:val="24"/>
+          <w:szCs w:val="24"/>
+          <w:lang w:val="pt-BR" w:eastAsia="pt-BR" w:bidi="ar-SA"/>
+        </w:rPr>
+        <w:t>Programadores</w:t>
+      </w:r>
+      <w:r>
+        <w:rPr>
+          <w:rFonts w:eastAsia="Times New Roman" w:cs="Arial" w:ascii="Arial" w:hAnsi="Arial"/>
+          <w:b w:val="false"/>
+          <w:i w:val="false"/>
+          <w:caps w:val="false"/>
+          <w:smallCaps w:val="false"/>
+          <w:color w:val="00000A"/>
+          <w:spacing w:val="0"/>
+          <w:sz w:val="24"/>
+          <w:szCs w:val="24"/>
+          <w:lang w:val="pt-BR" w:eastAsia="pt-BR" w:bidi="ar-SA"/>
+        </w:rPr>
+        <w:t>. Disponível em&lt;</w:t>
+      </w:r>
+      <w:hyperlink r:id="rId12">
+        <w:r>
+          <w:rPr>
+            <w:rStyle w:val="InternetLink"/>
+            <w:rFonts w:eastAsia="Times New Roman" w:cs="Arial" w:ascii="Arial" w:hAnsi="Arial"/>
+            <w:b w:val="false"/>
+            <w:i w:val="false"/>
+            <w:caps w:val="false"/>
+            <w:smallCaps w:val="false"/>
+            <w:color w:val="00000A"/>
+            <w:spacing w:val="0"/>
+            <w:sz w:val="24"/>
+            <w:szCs w:val="24"/>
+            <w:u w:val="none"/>
+            <w:lang w:val="pt-BR" w:eastAsia="pt-BR" w:bidi="ar-SA"/>
+          </w:rPr>
+          <w:t>http://www.desenvolvimentoagil.com.br/xp/papeis/programadores</w:t>
+        </w:r>
+      </w:hyperlink>
+      <w:r>
+        <w:rPr>
+          <w:rStyle w:val="InternetLink"/>
+          <w:rFonts w:eastAsia="Times New Roman" w:cs="Arial" w:ascii="Arial" w:hAnsi="Arial"/>
+          <w:b w:val="false"/>
+          <w:i w:val="false"/>
+          <w:caps w:val="false"/>
+          <w:smallCaps w:val="false"/>
+          <w:color w:val="00000A"/>
+          <w:spacing w:val="0"/>
+          <w:sz w:val="24"/>
+          <w:szCs w:val="24"/>
+          <w:u w:val="none"/>
+          <w:lang w:val="pt-BR" w:eastAsia="pt-BR" w:bidi="ar-SA"/>
+        </w:rPr>
+        <w:t>&gt;. Acesso em: Agosto. 2017.</w:t>
+      </w:r>
+    </w:p>
+    <w:p>
+      <w:pPr>
+        <w:pStyle w:val="Normal"/>
+        <w:rPr>
+          <w:rStyle w:val="InternetLink"/>
+          <w:rFonts w:ascii="Arial" w:hAnsi="Arial" w:eastAsia="Times New Roman" w:cs="Arial"/>
+          <w:b w:val="false"/>
+          <w:b w:val="false"/>
+          <w:i w:val="false"/>
+          <w:i w:val="false"/>
+          <w:caps w:val="false"/>
+          <w:smallCaps w:val="false"/>
+          <w:color w:val="00000A"/>
+          <w:spacing w:val="0"/>
+          <w:sz w:val="24"/>
+          <w:szCs w:val="24"/>
+          <w:u w:val="none"/>
+          <w:lang w:val="pt-BR" w:eastAsia="pt-BR" w:bidi="ar-SA"/>
+        </w:rPr>
+      </w:pPr>
+      <w:r>
+        <w:rPr/>
+      </w:r>
+    </w:p>
+    <w:p>
+      <w:pPr>
+        <w:pStyle w:val="Normal"/>
+        <w:rPr/>
+      </w:pPr>
+      <w:r>
+        <w:rPr>
+          <w:rFonts w:eastAsia="Times New Roman" w:cs="Arial" w:ascii="Arial" w:hAnsi="Arial"/>
+          <w:b w:val="false"/>
+          <w:i w:val="false"/>
+          <w:caps w:val="false"/>
+          <w:smallCaps w:val="false"/>
+          <w:color w:val="00000A"/>
+          <w:spacing w:val="0"/>
+          <w:sz w:val="24"/>
+          <w:szCs w:val="24"/>
+          <w:lang w:val="pt-BR" w:eastAsia="pt-BR" w:bidi="ar-SA"/>
+        </w:rPr>
+        <w:t>[</w:t>
+      </w:r>
+      <w:r>
+        <w:rPr>
+          <w:rFonts w:eastAsia="Times New Roman" w:cs="Arial" w:ascii="Arial" w:hAnsi="Arial"/>
+          <w:b w:val="false"/>
+          <w:i w:val="false"/>
+          <w:caps w:val="false"/>
+          <w:smallCaps w:val="false"/>
+          <w:color w:val="00000A"/>
+          <w:spacing w:val="0"/>
+          <w:sz w:val="24"/>
+          <w:szCs w:val="24"/>
+          <w:lang w:val="pt-BR" w:eastAsia="pt-BR" w:bidi="ar-SA"/>
+        </w:rPr>
+        <w:t>6</w:t>
+      </w:r>
+      <w:r>
+        <w:rPr>
+          <w:rFonts w:eastAsia="Times New Roman" w:cs="Arial" w:ascii="Arial" w:hAnsi="Arial"/>
+          <w:b w:val="false"/>
+          <w:i w:val="false"/>
+          <w:caps w:val="false"/>
+          <w:smallCaps w:val="false"/>
+          <w:color w:val="00000A"/>
+          <w:spacing w:val="0"/>
+          <w:sz w:val="24"/>
+          <w:szCs w:val="24"/>
+          <w:lang w:val="pt-BR" w:eastAsia="pt-BR" w:bidi="ar-SA"/>
+        </w:rPr>
+        <w:t xml:space="preserve">] </w:t>
+      </w:r>
+      <w:r>
+        <w:rPr>
+          <w:rFonts w:eastAsia="Times New Roman" w:cs="Arial" w:ascii="Arial" w:hAnsi="Arial"/>
+          <w:b w:val="false"/>
+          <w:i w:val="false"/>
+          <w:caps w:val="false"/>
+          <w:smallCaps w:val="false"/>
+          <w:color w:val="00000A"/>
+          <w:spacing w:val="0"/>
+          <w:sz w:val="24"/>
+          <w:szCs w:val="24"/>
+          <w:lang w:val="pt-BR" w:eastAsia="pt-BR" w:bidi="ar-SA"/>
+        </w:rPr>
+        <w:t xml:space="preserve">Manhães Teles, Vinícius. </w:t>
+      </w:r>
+      <w:r>
+        <w:rPr>
+          <w:rFonts w:eastAsia="Times New Roman" w:cs="Arial" w:ascii="Arial" w:hAnsi="Arial"/>
+          <w:b w:val="false"/>
+          <w:i w:val="false"/>
+          <w:caps w:val="false"/>
+          <w:smallCaps w:val="false"/>
+          <w:color w:val="00000A"/>
+          <w:spacing w:val="0"/>
+          <w:sz w:val="24"/>
+          <w:szCs w:val="24"/>
+          <w:lang w:val="pt-BR" w:eastAsia="pt-BR" w:bidi="ar-SA"/>
+        </w:rPr>
+        <w:t>Redatores Técnicos</w:t>
+      </w:r>
+      <w:r>
+        <w:rPr>
+          <w:rFonts w:eastAsia="Times New Roman" w:cs="Arial" w:ascii="Arial" w:hAnsi="Arial"/>
+          <w:b w:val="false"/>
+          <w:i w:val="false"/>
+          <w:caps w:val="false"/>
+          <w:smallCaps w:val="false"/>
+          <w:color w:val="00000A"/>
+          <w:spacing w:val="0"/>
+          <w:sz w:val="24"/>
+          <w:szCs w:val="24"/>
+          <w:lang w:val="pt-BR" w:eastAsia="pt-BR" w:bidi="ar-SA"/>
+        </w:rPr>
+        <w:t>. Disponível em&lt;</w:t>
+      </w:r>
+      <w:hyperlink r:id="rId13">
+        <w:r>
+          <w:rPr>
+            <w:rStyle w:val="InternetLink"/>
+            <w:rFonts w:eastAsia="Times New Roman" w:cs="Arial" w:ascii="Arial" w:hAnsi="Arial"/>
+            <w:b w:val="false"/>
+            <w:i w:val="false"/>
+            <w:caps w:val="false"/>
+            <w:smallCaps w:val="false"/>
+            <w:color w:val="00000A"/>
+            <w:spacing w:val="0"/>
+            <w:sz w:val="24"/>
+            <w:szCs w:val="24"/>
+            <w:u w:val="none"/>
+            <w:lang w:val="pt-BR" w:eastAsia="pt-BR" w:bidi="ar-SA"/>
+          </w:rPr>
+          <w:t>http://www.desenvolvimentoagil.com.br/xp/papeis/redatores_tecnicos</w:t>
+        </w:r>
+      </w:hyperlink>
+      <w:r>
+        <w:rPr>
+          <w:rStyle w:val="InternetLink"/>
+          <w:rFonts w:eastAsia="Times New Roman" w:cs="Arial" w:ascii="Arial" w:hAnsi="Arial"/>
+          <w:b w:val="false"/>
+          <w:i w:val="false"/>
+          <w:caps w:val="false"/>
+          <w:smallCaps w:val="false"/>
+          <w:color w:val="00000A"/>
+          <w:spacing w:val="0"/>
+          <w:sz w:val="24"/>
+          <w:szCs w:val="24"/>
+          <w:u w:val="none"/>
+          <w:lang w:val="pt-BR" w:eastAsia="pt-BR" w:bidi="ar-SA"/>
+        </w:rPr>
+        <w:t>&gt;. Acesso em: Agosto. 2017.</w:t>
+      </w:r>
+    </w:p>
+    <w:p>
+      <w:pPr>
+        <w:pStyle w:val="Normal"/>
+        <w:rPr>
+          <w:rStyle w:val="InternetLink"/>
+          <w:rFonts w:ascii="Arial" w:hAnsi="Arial" w:eastAsia="Times New Roman" w:cs="Arial"/>
+          <w:b w:val="false"/>
+          <w:b w:val="false"/>
+          <w:i w:val="false"/>
+          <w:i w:val="false"/>
+          <w:caps w:val="false"/>
+          <w:smallCaps w:val="false"/>
+          <w:color w:val="00000A"/>
+          <w:spacing w:val="0"/>
+          <w:sz w:val="24"/>
+          <w:szCs w:val="24"/>
+          <w:u w:val="none"/>
+          <w:lang w:val="pt-BR" w:eastAsia="pt-BR" w:bidi="ar-SA"/>
+        </w:rPr>
+      </w:pPr>
+      <w:r>
+        <w:rPr/>
+      </w:r>
+    </w:p>
+    <w:p>
+      <w:pPr>
+        <w:pStyle w:val="Normal"/>
+        <w:jc w:val="both"/>
+        <w:rPr>
+          <w:rFonts w:ascii="Arial" w:hAnsi="Arial" w:eastAsia="Times New Roman" w:cs="Arial"/>
+          <w:b w:val="false"/>
+          <w:b w:val="false"/>
+          <w:i w:val="false"/>
+          <w:i w:val="false"/>
+          <w:caps w:val="false"/>
+          <w:smallCaps w:val="false"/>
+          <w:color w:val="00000A"/>
+          <w:spacing w:val="0"/>
+          <w:sz w:val="24"/>
+          <w:szCs w:val="24"/>
+          <w:lang w:val="pt-BR" w:eastAsia="pt-BR" w:bidi="ar-SA"/>
+        </w:rPr>
+      </w:pPr>
+      <w:r>
+        <w:rPr>
+          <w:rFonts w:eastAsia="Times New Roman" w:cs="Arial" w:ascii="Arial" w:hAnsi="Arial"/>
+          <w:b w:val="false"/>
+          <w:i w:val="false"/>
+          <w:caps w:val="false"/>
+          <w:smallCaps w:val="false"/>
+          <w:color w:val="00000A"/>
+          <w:spacing w:val="0"/>
+          <w:sz w:val="24"/>
+          <w:szCs w:val="24"/>
+          <w:lang w:val="pt-BR" w:eastAsia="pt-BR" w:bidi="ar-SA"/>
+        </w:rPr>
+        <w:t>Bona, Cristina e Thiry, Marcello. Processo de Software: Um estudo de Caso em XP. UFSC, Santa Catarina e UNIVALI, Vale do Itajaí.</w:t>
+      </w:r>
+    </w:p>
+    <w:p>
+      <w:pPr>
+        <w:pStyle w:val="Normal"/>
+        <w:jc w:val="both"/>
+        <w:rPr>
+          <w:rFonts w:ascii="Arial" w:hAnsi="Arial" w:eastAsia="Times New Roman" w:cs="Arial"/>
+          <w:b w:val="false"/>
+          <w:b w:val="false"/>
+          <w:i w:val="false"/>
+          <w:i w:val="false"/>
+          <w:caps w:val="false"/>
+          <w:smallCaps w:val="false"/>
+          <w:color w:val="00000A"/>
+          <w:spacing w:val="0"/>
+          <w:sz w:val="24"/>
+          <w:szCs w:val="24"/>
+          <w:lang w:val="pt-BR" w:eastAsia="pt-BR" w:bidi="ar-SA"/>
+        </w:rPr>
+      </w:pPr>
+      <w:r>
+        <w:rPr>
+          <w:rFonts w:eastAsia="Times New Roman" w:cs="Arial" w:ascii="Arial" w:hAnsi="Arial"/>
+          <w:b w:val="false"/>
+          <w:i w:val="false"/>
+          <w:caps w:val="false"/>
+          <w:smallCaps w:val="false"/>
+          <w:color w:val="00000A"/>
+          <w:spacing w:val="0"/>
+          <w:sz w:val="24"/>
+          <w:szCs w:val="24"/>
+          <w:lang w:val="pt-BR" w:eastAsia="pt-BR" w:bidi="ar-SA"/>
+        </w:rPr>
+      </w:r>
+    </w:p>
+    <w:p>
+      <w:pPr>
+        <w:pStyle w:val="Normal"/>
+        <w:jc w:val="both"/>
+        <w:rPr/>
+      </w:pPr>
+      <w:r>
+        <w:rPr>
+          <w:rStyle w:val="InternetLink"/>
+          <w:rFonts w:eastAsia="Times New Roman" w:cs="Arial" w:ascii="Arial" w:hAnsi="Arial"/>
+          <w:b w:val="false"/>
+          <w:i w:val="false"/>
+          <w:caps w:val="false"/>
+          <w:smallCaps w:val="false"/>
+          <w:color w:val="00000A"/>
+          <w:spacing w:val="0"/>
+          <w:sz w:val="24"/>
+          <w:szCs w:val="24"/>
+          <w:u w:val="none"/>
+          <w:lang w:val="pt-BR" w:eastAsia="pt-BR" w:bidi="ar-SA"/>
+        </w:rPr>
         <w:t>Gomes, Fabio. Integrando XP as principais metodologias agéis. Disponível em:&lt;http://www.devmedia.com.br/integrando-xp-as-principais-metodologias-ageis/30989</w:t>
       </w:r>
-      <w:hyperlink r:id="rId4">
+      <w:hyperlink r:id="rId14">
         <w:r>
           <w:rPr>
             <w:rStyle w:val="InternetLink"/>
             <w:rFonts w:eastAsia="Times New Roman" w:cs="Arial" w:ascii="Arial" w:hAnsi="Arial"/>
             <w:b/>
+            <w:i w:val="false"/>
+            <w:caps w:val="false"/>
+            <w:smallCaps w:val="false"/>
             <w:color w:val="00000A"/>
+            <w:spacing w:val="0"/>
             <w:sz w:val="24"/>
             <w:szCs w:val="24"/>
             <w:lang w:val="pt-BR" w:eastAsia="pt-BR" w:bidi="ar-SA"/>
@@ -4459,6 +6205,7 @@
       </w:hyperlink>
       <w:r>
         <w:rPr>
+          <w:rStyle w:val="InternetLink"/>
           <w:rFonts w:eastAsia="Times New Roman" w:cs="Arial" w:ascii="Arial" w:hAnsi="Arial"/>
           <w:b w:val="false"/>
           <w:i w:val="false"/>
@@ -4468,217 +6215,24 @@
           <w:spacing w:val="0"/>
           <w:sz w:val="24"/>
           <w:szCs w:val="24"/>
+          <w:u w:val="none"/>
           <w:lang w:val="pt-BR" w:eastAsia="pt-BR" w:bidi="ar-SA"/>
         </w:rPr>
         <w:t>&gt;. Acesso em: Agosto. 2017.</w:t>
       </w:r>
     </w:p>
-    <w:p>
-      <w:pPr>
-        <w:pStyle w:val="Normal"/>
-        <w:jc w:val="both"/>
-        <w:rPr/>
-      </w:pPr>
-      <w:r>
-        <w:rPr>
-          <w:rFonts w:eastAsia="Times New Roman" w:cs="Arial" w:ascii="Arial" w:hAnsi="Arial"/>
-          <w:b w:val="false"/>
-          <w:i w:val="false"/>
-          <w:caps w:val="false"/>
-          <w:smallCaps w:val="false"/>
-          <w:color w:val="00000A"/>
-          <w:spacing w:val="0"/>
-          <w:sz w:val="24"/>
-          <w:szCs w:val="24"/>
-          <w:lang w:val="pt-BR" w:eastAsia="pt-BR" w:bidi="ar-SA"/>
-        </w:rPr>
-        <w:t>Dias, Thiago e Oliveira, Jader. Adoção da Metodologia Extreme Programming para Construção de Software. CEFET-MG, Divinópoles.</w:t>
-      </w:r>
-    </w:p>
-    <w:p>
-      <w:pPr>
-        <w:pStyle w:val="Normal"/>
-        <w:jc w:val="both"/>
-        <w:rPr/>
-      </w:pPr>
-      <w:r>
-        <w:rPr>
-          <w:rFonts w:eastAsia="Times New Roman" w:cs="Arial" w:ascii="Arial" w:hAnsi="Arial"/>
-          <w:b w:val="false"/>
-          <w:i w:val="false"/>
-          <w:caps w:val="false"/>
-          <w:smallCaps w:val="false"/>
-          <w:color w:val="00000A"/>
-          <w:spacing w:val="0"/>
-          <w:sz w:val="24"/>
-          <w:szCs w:val="24"/>
-          <w:lang w:val="pt-BR" w:eastAsia="pt-BR" w:bidi="ar-SA"/>
-        </w:rPr>
-        <w:t>Soares, Michel dos Santos. Metodologias Ágeis Extreme Programming e Scrum para o Desenvolvimento de Software. UNIPAC-MG, Conselheiro Lafaiete</w:t>
-      </w:r>
-    </w:p>
-    <w:p>
-      <w:pPr>
-        <w:pStyle w:val="Normal"/>
-        <w:jc w:val="both"/>
-        <w:rPr/>
-      </w:pPr>
-      <w:r>
-        <w:rPr>
-          <w:rFonts w:eastAsia="Times New Roman" w:cs="Arial" w:ascii="Arial" w:hAnsi="Arial"/>
-          <w:b w:val="false"/>
-          <w:i w:val="false"/>
-          <w:caps w:val="false"/>
-          <w:smallCaps w:val="false"/>
-          <w:color w:val="00000A"/>
-          <w:spacing w:val="0"/>
-          <w:sz w:val="24"/>
-          <w:szCs w:val="24"/>
-          <w:lang w:val="pt-BR" w:eastAsia="pt-BR" w:bidi="ar-SA"/>
-        </w:rPr>
-        <w:t>Bona, Cristina e Thiry, Marcello. Processo de Software: Um estudo de Caso em XP. UFSC, Santa Catarina e UNIVALI, Vale do Itajaí.</w:t>
-      </w:r>
-    </w:p>
-    <w:p>
-      <w:pPr>
-        <w:pStyle w:val="ListadeItens"/>
-        <w:numPr>
-          <w:ilvl w:val="0"/>
-          <w:numId w:val="0"/>
-        </w:numPr>
-        <w:ind w:hanging="0"/>
-        <w:rPr/>
-      </w:pPr>
-      <w:r>
-        <w:rPr/>
-        <w:t>[1]</w:t>
-      </w:r>
-      <w:hyperlink r:id="rId5">
-        <w:r>
-          <w:rPr>
-            <w:rStyle w:val="InternetLink"/>
-          </w:rPr>
-          <w:t>http://www.desenvolvimentoagil.com.br/xp/papeis/analistas_teste</w:t>
-        </w:r>
-      </w:hyperlink>
-    </w:p>
-    <w:p>
-      <w:pPr>
-        <w:pStyle w:val="ListadeItens"/>
-        <w:numPr>
-          <w:ilvl w:val="0"/>
-          <w:numId w:val="0"/>
-        </w:numPr>
-        <w:ind w:hanging="0"/>
-        <w:rPr/>
-      </w:pPr>
-      <w:r>
-        <w:rPr/>
-        <w:t>[2]</w:t>
-      </w:r>
-      <w:hyperlink r:id="rId6">
-        <w:r>
-          <w:rPr>
-            <w:rStyle w:val="InternetLink"/>
-          </w:rPr>
-          <w:t>http://www.desenvolvimentoagil.com.br/xp/papeis/programadores</w:t>
-        </w:r>
-      </w:hyperlink>
-    </w:p>
-    <w:p>
-      <w:pPr>
-        <w:pStyle w:val="ListadeItens"/>
-        <w:numPr>
-          <w:ilvl w:val="0"/>
-          <w:numId w:val="0"/>
-        </w:numPr>
-        <w:ind w:hanging="0"/>
-        <w:rPr/>
-      </w:pPr>
-      <w:r>
-        <w:rPr/>
-        <w:t>[3]</w:t>
-      </w:r>
-      <w:hyperlink r:id="rId7">
-        <w:r>
-          <w:rPr>
-            <w:rStyle w:val="InternetLink"/>
-          </w:rPr>
-          <w:t>https://webserver2.tecgraf.puc-rio.br/~ismael/Cursos/Senac_MTSW/aulas/Modulo1_MetodologiasAgeis/1-XP.pdf</w:t>
-        </w:r>
-      </w:hyperlink>
-    </w:p>
-    <w:p>
-      <w:pPr>
-        <w:pStyle w:val="ListadeItens"/>
-        <w:numPr>
-          <w:ilvl w:val="0"/>
-          <w:numId w:val="0"/>
-        </w:numPr>
-        <w:ind w:hanging="0"/>
-        <w:rPr/>
-      </w:pPr>
-      <w:r>
-        <w:rPr/>
-        <w:t>[4]</w:t>
-      </w:r>
-      <w:hyperlink r:id="rId8">
-        <w:r>
-          <w:rPr>
-            <w:rStyle w:val="InternetLink"/>
-          </w:rPr>
-          <w:t>http://www.desenvolvimentoagil.com.br/xp/papeis/redatores_tecnicos</w:t>
-        </w:r>
-      </w:hyperlink>
-    </w:p>
-    <w:p>
-      <w:pPr>
-        <w:pStyle w:val="ListadeItens"/>
-        <w:numPr>
-          <w:ilvl w:val="0"/>
-          <w:numId w:val="0"/>
-        </w:numPr>
-        <w:ind w:hanging="0"/>
-        <w:rPr/>
-      </w:pPr>
-      <w:r>
-        <w:rPr/>
-        <w:t>[5]</w:t>
-      </w:r>
-      <w:hyperlink r:id="rId9">
-        <w:r>
-          <w:rPr>
-            <w:rStyle w:val="InternetLink"/>
-          </w:rPr>
-          <w:t>http://www.fatece.edu.br/arquivos/arquivos%20revistas/perspectiva/volume3/1.pdf</w:t>
-        </w:r>
-      </w:hyperlink>
-    </w:p>
-    <w:p>
-      <w:pPr>
-        <w:pStyle w:val="ListadeItens"/>
-        <w:numPr>
-          <w:ilvl w:val="0"/>
-          <w:numId w:val="0"/>
-        </w:numPr>
-        <w:ind w:hanging="0"/>
-        <w:rPr/>
-      </w:pPr>
-      <w:r>
-        <w:rPr/>
-      </w:r>
-    </w:p>
     <w:sectPr>
-      <w:footerReference w:type="default" r:id="rId10"/>
-      <w:footerReference w:type="first" r:id="rId11"/>
+      <w:headerReference w:type="default" r:id="rId15"/>
+      <w:footerReference w:type="default" r:id="rId16"/>
+      <w:footerReference w:type="first" r:id="rId17"/>
       <w:type w:val="nextPage"/>
       <w:pgSz w:w="11906" w:h="16838"/>
-      <w:pgMar w:left="1701" w:right="1134" w:header="0" w:top="1701" w:footer="709" w:bottom="1134" w:gutter="0"/>
+      <w:pgMar w:left="1701" w:right="1134" w:header="1701" w:top="1984" w:footer="709" w:bottom="1134" w:gutter="0"/>
       <w:pgNumType w:fmt="decimal"/>
       <w:formProt w:val="false"/>
       <w:titlePg/>
       <w:textDirection w:val="lrTb"/>
-      <w:docGrid w:type="default" w:linePitch="360" w:charSpace="4294965247"/>
+      <w:docGrid w:type="default" w:linePitch="360" w:charSpace="4294961151"/>
     </w:sectPr>
   </w:body>
 </w:document>
@@ -4711,10 +6265,19 @@
       <w:fldChar w:fldCharType="separate"/>
     </w:r>
     <w:r>
-      <w:t>7</w:t>
+      <w:t>11</w:t>
     </w:r>
     <w:r>
       <w:fldChar w:fldCharType="end"/>
+    </w:r>
+  </w:p>
+  <w:p>
+    <w:pPr>
+      <w:pStyle w:val="Footer"/>
+      <w:rPr/>
+    </w:pPr>
+    <w:r>
+      <w:rPr/>
     </w:r>
   </w:p>
 </w:ftr>
@@ -4736,6 +6299,20 @@
 </w:ftr>
 </file>
 
+<file path=word/header1.xml><?xml version="1.0" encoding="utf-8"?>
+<w:hdr xmlns:o="urn:schemas-microsoft-com:office:office" xmlns:r="http://schemas.openxmlformats.org/officeDocument/2006/relationships" xmlns:v="urn:schemas-microsoft-com:vml" xmlns:w="http://schemas.openxmlformats.org/wordprocessingml/2006/main" xmlns:w10="urn:schemas-microsoft-com:office:word" xmlns:wp="http://schemas.openxmlformats.org/drawingml/2006/wordprocessingDrawing" xmlns:wps="http://schemas.microsoft.com/office/word/2010/wordprocessingShape" xmlns:wpg="http://schemas.microsoft.com/office/word/2010/wordprocessingGroup" xmlns:mc="http://schemas.openxmlformats.org/markup-compatibility/2006" xmlns:wp14="http://schemas.microsoft.com/office/word/2010/wordprocessingDrawing" xmlns:w14="http://schemas.microsoft.com/office/word/2010/wordml" mc:Ignorable="w14 wp14">
+  <w:p>
+    <w:pPr>
+      <w:pStyle w:val="Header"/>
+      <w:rPr/>
+    </w:pPr>
+    <w:r>
+      <w:rPr/>
+    </w:r>
+  </w:p>
+</w:hdr>
+</file>
+
 <file path=word/numbering.xml><?xml version="1.0" encoding="utf-8"?>
 <w:numbering xmlns:w="http://schemas.openxmlformats.org/wordprocessingml/2006/main" xmlns:o="urn:schemas-microsoft-com:office:office" xmlns:r="http://schemas.openxmlformats.org/officeDocument/2006/relationships" xmlns:v="urn:schemas-microsoft-com:vml">
   <w:abstractNum w:abstractNumId="1">
@@ -4954,9 +6531,10 @@
   <w:docDefaults>
     <w:rPrDefault>
       <w:rPr>
-        <w:rFonts w:ascii="Calibri" w:hAnsi="Calibri" w:eastAsia="Calibri" w:cs="" w:asciiTheme="minorHAnsi" w:cstheme="minorBidi" w:eastAsiaTheme="minorHAnsi" w:hAnsiTheme="minorHAnsi"/>
-        <w:szCs w:val="22"/>
-        <w:lang w:val="pt-BR" w:eastAsia="en-US" w:bidi="ar-SA"/>
+        <w:rFonts w:ascii="Liberation Serif" w:hAnsi="Liberation Serif" w:eastAsia="Noto Sans CJK SC Regular" w:cs="DejaVu Sans"/>
+        <w:sz w:val="24"/>
+        <w:szCs w:val="24"/>
+        <w:lang w:val="pt-BR" w:eastAsia="zh-CN" w:bidi="hi-IN"/>
       </w:rPr>
     </w:rPrDefault>
     <w:pPrDefault>
@@ -5108,16 +6686,13 @@
     <w:rsid w:val="00a06847"/>
     <w:pPr>
       <w:widowControl/>
-      <w:bidi w:val="0"/>
-      <w:spacing w:lineRule="auto" w:line="276" w:before="0" w:after="200"/>
-      <w:jc w:val="left"/>
     </w:pPr>
     <w:rPr>
-      <w:rFonts w:ascii="Calibri" w:hAnsi="Calibri" w:eastAsia="Calibri" w:cs="" w:asciiTheme="minorHAnsi" w:cstheme="minorBidi" w:eastAsiaTheme="minorHAnsi" w:hAnsiTheme="minorHAnsi"/>
-      <w:color w:val="00000A"/>
-      <w:sz w:val="22"/>
-      <w:szCs w:val="22"/>
-      <w:lang w:val="pt-BR" w:eastAsia="en-US" w:bidi="ar-SA"/>
+      <w:rFonts w:ascii="Liberation Serif" w:hAnsi="Liberation Serif" w:eastAsia="Noto Sans CJK SC Regular" w:cs="DejaVu Sans"/>
+      <w:color w:val="auto"/>
+      <w:sz w:val="24"/>
+      <w:szCs w:val="24"/>
+      <w:lang w:val="pt-BR" w:eastAsia="zh-CN" w:bidi="hi-IN"/>
     </w:rPr>
   </w:style>
   <w:style w:type="paragraph" w:styleId="Heading1">
@@ -5417,6 +6992,14 @@
     <w:name w:val="Numbering Symbols"/>
     <w:qFormat/>
     <w:rPr/>
+  </w:style>
+  <w:style w:type="character" w:styleId="VisitedInternetLink">
+    <w:name w:val="Visited Internet Link"/>
+    <w:rPr>
+      <w:color w:val="800000"/>
+      <w:u w:val="single"/>
+      <w:lang w:val="zxx" w:eastAsia="zxx" w:bidi="zxx"/>
+    </w:rPr>
   </w:style>
   <w:style w:type="paragraph" w:styleId="Heading">
     <w:name w:val="Heading"/>
@@ -5725,645 +7308,4 @@
     </w:tblPr>
   </w:style>
 </w:styles>
-</file>
-
-<file path=word/glossary/document.xml><?xml version="1.0" encoding="utf-8"?>
-<w:glossaryDocument xmlns:ve="http://schemas.openxmlformats.org/markup-compatibility/2006" xmlns:o="urn:schemas-microsoft-com:office:office" xmlns:r="http://schemas.openxmlformats.org/officeDocument/2006/relationships" xmlns:m="http://schemas.openxmlformats.org/officeDocument/2006/math" xmlns:v="urn:schemas-microsoft-com:vml" xmlns:wp="http://schemas.openxmlformats.org/drawingml/2006/wordprocessingDrawing" xmlns:w10="urn:schemas-microsoft-com:office:word" xmlns:w="http://schemas.openxmlformats.org/wordprocessingml/2006/main" xmlns:wne="http://schemas.microsoft.com/office/word/2006/wordml">
-  <w:docParts>
-    <w:docPart>
-      <w:docPartPr>
-        <w:name w:val="71B8F1EAB4F64D2D9C64437301C98386"/>
-        <w:category>
-          <w:name w:val="Geral"/>
-          <w:gallery w:val="placeholder"/>
-        </w:category>
-        <w:types>
-          <w:type w:val="bbPlcHdr"/>
-        </w:types>
-        <w:behaviors>
-          <w:behavior w:val="content"/>
-        </w:behaviors>
-        <w:guid w:val="{ACB11870-1715-4155-B1D4-E5D6A9032D67}"/>
-      </w:docPartPr>
-      <w:docPartBody>
-        <w:p>
-          <w:pPr>
-            <w:pStyle w:val="71B8F1EAB4F64D2D9C64437301C98386"/>
-          </w:pPr>
-          <w:r>
-            <w:t>[Digite texto]</w:t>
-          </w:r>
-        </w:p>
-      </w:docPartBody>
-    </w:docPart>
-  </w:docParts>
-</w:glossaryDocument>
-</file>
-
-<file path=word/glossary/fontTable.xml><?xml version="1.0" encoding="utf-8"?>
-<w:fonts xmlns:r="http://schemas.openxmlformats.org/officeDocument/2006/relationships" xmlns:w="http://schemas.openxmlformats.org/wordprocessingml/2006/main">
-  <w:font w:name="Arial">
-    <w:panose1 w:val="020B0604020202020204"/>
-    <w:charset w:val="00"/>
-    <w:family w:val="swiss"/>
-    <w:pitch w:val="variable"/>
-    <w:sig w:usb0="E0002AFF" w:usb1="C0007843" w:usb2="00000009" w:usb3="00000000" w:csb0="000001FF" w:csb1="00000000"/>
-  </w:font>
-  <w:font w:name="Times New Roman">
-    <w:panose1 w:val="02020603050405020304"/>
-    <w:charset w:val="00"/>
-    <w:family w:val="roman"/>
-    <w:pitch w:val="variable"/>
-    <w:sig w:usb0="E0002AFF" w:usb1="C0007841" w:usb2="00000009" w:usb3="00000000" w:csb0="000001FF" w:csb1="00000000"/>
-  </w:font>
-  <w:font w:name="Courier New">
-    <w:panose1 w:val="02070309020205020404"/>
-    <w:charset w:val="00"/>
-    <w:family w:val="modern"/>
-    <w:pitch w:val="fixed"/>
-    <w:sig w:usb0="E0002AFF" w:usb1="C0007843" w:usb2="00000009" w:usb3="00000000" w:csb0="000001FF" w:csb1="00000000"/>
-  </w:font>
-  <w:font w:name="Wingdings">
-    <w:panose1 w:val="05000000000000000000"/>
-    <w:charset w:val="02"/>
-    <w:family w:val="auto"/>
-    <w:pitch w:val="variable"/>
-    <w:sig w:usb0="00000000" w:usb1="10000000" w:usb2="00000000" w:usb3="00000000" w:csb0="80000000" w:csb1="00000000"/>
-  </w:font>
-  <w:font w:name="Symbol">
-    <w:panose1 w:val="05050102010706020507"/>
-    <w:charset w:val="02"/>
-    <w:family w:val="roman"/>
-    <w:pitch w:val="variable"/>
-    <w:sig w:usb0="00000000" w:usb1="10000000" w:usb2="00000000" w:usb3="00000000" w:csb0="80000000" w:csb1="00000000"/>
-  </w:font>
-  <w:font w:name="Calibri">
-    <w:panose1 w:val="020F0502020204030204"/>
-    <w:charset w:val="00"/>
-    <w:family w:val="swiss"/>
-    <w:pitch w:val="variable"/>
-    <w:sig w:usb0="E00002FF" w:usb1="4000ACFF" w:usb2="00000001" w:usb3="00000000" w:csb0="0000019F" w:csb1="00000000"/>
-  </w:font>
-  <w:font w:name="Verdana">
-    <w:panose1 w:val="020B0604030504040204"/>
-    <w:charset w:val="00"/>
-    <w:family w:val="swiss"/>
-    <w:pitch w:val="variable"/>
-    <w:sig w:usb0="A10006FF" w:usb1="4000205B" w:usb2="00000010" w:usb3="00000000" w:csb0="0000019F" w:csb1="00000000"/>
-  </w:font>
-  <w:font w:name="Tahoma">
-    <w:panose1 w:val="020B0604030504040204"/>
-    <w:charset w:val="00"/>
-    <w:family w:val="swiss"/>
-    <w:pitch w:val="variable"/>
-    <w:sig w:usb0="E1002EFF" w:usb1="C000605B" w:usb2="00000029" w:usb3="00000000" w:csb0="000101FF" w:csb1="00000000"/>
-  </w:font>
-  <w:font w:name="Cambria">
-    <w:panose1 w:val="02040503050406030204"/>
-    <w:charset w:val="00"/>
-    <w:family w:val="roman"/>
-    <w:pitch w:val="variable"/>
-    <w:sig w:usb0="E00002FF" w:usb1="400004FF" w:usb2="00000000" w:usb3="00000000" w:csb0="0000019F" w:csb1="00000000"/>
-  </w:font>
-  <w:font w:name="ArialMT">
-    <w:charset w:val="00"/>
-    <w:family w:val="swiss"/>
-    <w:pitch w:val="default"/>
-    <w:sig w:usb0="00000003" w:usb1="00000000" w:usb2="00000000" w:usb3="00000000" w:csb0="00000001" w:csb1="00000000"/>
-  </w:font>
-</w:fonts>
-</file>
-
-<file path=word/glossary/settings.xml><?xml version="1.0" encoding="utf-8"?>
-<w:settings xmlns:o="urn:schemas-microsoft-com:office:office" xmlns:r="http://schemas.openxmlformats.org/officeDocument/2006/relationships" xmlns:m="http://schemas.openxmlformats.org/officeDocument/2006/math" xmlns:v="urn:schemas-microsoft-com:vml" xmlns:w10="urn:schemas-microsoft-com:office:word" xmlns:w="http://schemas.openxmlformats.org/wordprocessingml/2006/main" xmlns:sl="http://schemas.openxmlformats.org/schemaLibrary/2006/main">
-  <w:view w:val="normal"/>
-  <w:defaultTabStop w:val="708"/>
-  <w:hyphenationZone w:val="425"/>
-  <w:characterSpacingControl w:val="doNotCompress"/>
-  <w:compat>
-    <w:useFELayout/>
-  </w:compat>
-  <w:rsids>
-    <w:rsidRoot w:val="0044108B"/>
-    <w:rsid w:val="0044108B"/>
-    <w:rsid w:val="0057086F"/>
-  </w:rsids>
-  <m:mathPr>
-    <m:mathFont m:val="Cambria Math"/>
-    <m:brkBin m:val="before"/>
-    <m:brkBinSub m:val="--"/>
-    <m:smallFrac m:val="off"/>
-    <m:dispDef/>
-    <m:lMargin m:val="0"/>
-    <m:rMargin m:val="0"/>
-    <m:defJc m:val="centerGroup"/>
-    <m:wrapIndent m:val="1440"/>
-    <m:intLim m:val="subSup"/>
-    <m:naryLim m:val="undOvr"/>
-  </m:mathPr>
-  <w:themeFontLang w:val="pt-BR"/>
-  <w:clrSchemeMapping w:bg1="light1" w:t1="dark1" w:bg2="light2" w:t2="dark2" w:accent1="accent1" w:accent2="accent2" w:accent3="accent3" w:accent4="accent4" w:accent5="accent5" w:accent6="accent6" w:hyperlink="hyperlink" w:followedHyperlink="followedHyperlink"/>
-  <w:decimalSymbol w:val=","/>
-  <w:listSeparator w:val=";"/>
-</w:settings>
-</file>
-
-<file path=word/glossary/styles.xml><?xml version="1.0" encoding="utf-8"?>
-<w:styles xmlns:r="http://schemas.openxmlformats.org/officeDocument/2006/relationships" xmlns:w="http://schemas.openxmlformats.org/wordprocessingml/2006/main">
-  <w:docDefaults>
-    <w:rPrDefault>
-      <w:rPr>
-        <w:rFonts w:asciiTheme="minorHAnsi" w:eastAsiaTheme="minorEastAsia" w:hAnsiTheme="minorHAnsi" w:cstheme="minorBidi"/>
-        <w:sz w:val="22"/>
-        <w:szCs w:val="22"/>
-        <w:lang w:val="pt-BR" w:eastAsia="pt-BR" w:bidi="ar-SA"/>
-      </w:rPr>
-    </w:rPrDefault>
-    <w:pPrDefault>
-      <w:pPr>
-        <w:spacing w:after="200" w:line="276" w:lineRule="auto"/>
-      </w:pPr>
-    </w:pPrDefault>
-  </w:docDefaults>
-  <w:latentStyles w:defLockedState="0" w:defUIPriority="99" w:defSemiHidden="1" w:defUnhideWhenUsed="1" w:defQFormat="0" w:count="267">
-    <w:lsdException w:name="Normal" w:semiHidden="0" w:uiPriority="0" w:unhideWhenUsed="0" w:qFormat="1"/>
-    <w:lsdException w:name="heading 1" w:semiHidden="0" w:uiPriority="9" w:unhideWhenUsed="0" w:qFormat="1"/>
-    <w:lsdException w:name="heading 2" w:uiPriority="9" w:qFormat="1"/>
-    <w:lsdException w:name="heading 3" w:uiPriority="9" w:qFormat="1"/>
-    <w:lsdException w:name="heading 4" w:uiPriority="9" w:qFormat="1"/>
-    <w:lsdException w:name="heading 5" w:uiPriority="9" w:qFormat="1"/>
-    <w:lsdException w:name="heading 6" w:uiPriority="9" w:qFormat="1"/>
-    <w:lsdException w:name="heading 7" w:uiPriority="9" w:qFormat="1"/>
-    <w:lsdException w:name="heading 8" w:uiPriority="9" w:qFormat="1"/>
-    <w:lsdException w:name="heading 9" w:uiPriority="9" w:qFormat="1"/>
-    <w:lsdException w:name="toc 1" w:uiPriority="39"/>
-    <w:lsdException w:name="toc 2" w:uiPriority="39"/>
-    <w:lsdException w:name="toc 3" w:uiPriority="39"/>
-    <w:lsdException w:name="toc 4" w:uiPriority="39"/>
-    <w:lsdException w:name="toc 5" w:uiPriority="39"/>
-    <w:lsdException w:name="toc 6" w:uiPriority="39"/>
-    <w:lsdException w:name="toc 7" w:uiPriority="39"/>
-    <w:lsdException w:name="toc 8" w:uiPriority="39"/>
-    <w:lsdException w:name="toc 9" w:uiPriority="39"/>
-    <w:lsdException w:name="caption" w:uiPriority="35" w:qFormat="1"/>
-    <w:lsdException w:name="Title" w:semiHidden="0" w:uiPriority="10" w:unhideWhenUsed="0" w:qFormat="1"/>
-    <w:lsdException w:name="Default Paragraph Font" w:uiPriority="1"/>
-    <w:lsdException w:name="Subtitle" w:semiHidden="0" w:uiPriority="11" w:unhideWhenUsed="0" w:qFormat="1"/>
-    <w:lsdException w:name="Strong" w:semiHidden="0" w:uiPriority="22" w:unhideWhenUsed="0" w:qFormat="1"/>
-    <w:lsdException w:name="Emphasis" w:semiHidden="0" w:uiPriority="20" w:unhideWhenUsed="0" w:qFormat="1"/>
-    <w:lsdException w:name="Table Grid" w:semiHidden="0" w:uiPriority="59" w:unhideWhenUsed="0"/>
-    <w:lsdException w:name="Placeholder Text" w:unhideWhenUsed="0"/>
-    <w:lsdException w:name="No Spacing" w:semiHidden="0" w:uiPriority="1" w:unhideWhenUsed="0" w:qFormat="1"/>
-    <w:lsdException w:name="Light Shading" w:semiHidden="0" w:uiPriority="60" w:unhideWhenUsed="0"/>
-    <w:lsdException w:name="Light List" w:semiHidden="0" w:uiPriority="61" w:unhideWhenUsed="0"/>
-    <w:lsdException w:name="Light Grid" w:semiHidden="0" w:uiPriority="62" w:unhideWhenUsed="0"/>
-    <w:lsdException w:name="Medium Shading 1" w:semiHidden="0" w:uiPriority="63" w:unhideWhenUsed="0"/>
-    <w:lsdException w:name="Medium Shading 2" w:semiHidden="0" w:uiPriority="64" w:unhideWhenUsed="0"/>
-    <w:lsdException w:name="Medium List 1" w:semiHidden="0" w:uiPriority="65" w:unhideWhenUsed="0"/>
-    <w:lsdException w:name="Medium List 2" w:semiHidden="0" w:uiPriority="66" w:unhideWhenUsed="0"/>
-    <w:lsdException w:name="Medium Grid 1" w:semiHidden="0" w:uiPriority="67" w:unhideWhenUsed="0"/>
-    <w:lsdException w:name="Medium Grid 2" w:semiHidden="0" w:uiPriority="68" w:unhideWhenUsed="0"/>
-    <w:lsdException w:name="Medium Grid 3" w:semiHidden="0" w:uiPriority="69" w:unhideWhenUsed="0"/>
-    <w:lsdException w:name="Dark List" w:semiHidden="0" w:uiPriority="70" w:unhideWhenUsed="0"/>
-    <w:lsdException w:name="Colorful Shading" w:semiHidden="0" w:uiPriority="71" w:unhideWhenUsed="0"/>
-    <w:lsdException w:name="Colorful List" w:semiHidden="0" w:uiPriority="72" w:unhideWhenUsed="0"/>
-    <w:lsdException w:name="Colorful Grid" w:semiHidden="0" w:uiPriority="73" w:unhideWhenUsed="0"/>
-    <w:lsdException w:name="Light Shading Accent 1" w:semiHidden="0" w:uiPriority="60" w:unhideWhenUsed="0"/>
-    <w:lsdException w:name="Light List Accent 1" w:semiHidden="0" w:uiPriority="61" w:unhideWhenUsed="0"/>
-    <w:lsdException w:name="Light Grid Accent 1" w:semiHidden="0" w:uiPriority="62" w:unhideWhenUsed="0"/>
-    <w:lsdException w:name="Medium Shading 1 Accent 1" w:semiHidden="0" w:uiPriority="63" w:unhideWhenUsed="0"/>
-    <w:lsdException w:name="Medium Shading 2 Accent 1" w:semiHidden="0" w:uiPriority="64" w:unhideWhenUsed="0"/>
-    <w:lsdException w:name="Medium List 1 Accent 1" w:semiHidden="0" w:uiPriority="65" w:unhideWhenUsed="0"/>
-    <w:lsdException w:name="Revision" w:unhideWhenUsed="0"/>
-    <w:lsdException w:name="List Paragraph" w:semiHidden="0" w:uiPriority="34" w:unhideWhenUsed="0" w:qFormat="1"/>
-    <w:lsdException w:name="Quote" w:semiHidden="0" w:uiPriority="29" w:unhideWhenUsed="0" w:qFormat="1"/>
-    <w:lsdException w:name="Intense Quote" w:semiHidden="0" w:uiPriority="30" w:unhideWhenUsed="0" w:qFormat="1"/>
-    <w:lsdException w:name="Medium List 2 Accent 1" w:semiHidden="0" w:uiPriority="66" w:unhideWhenUsed="0"/>
-    <w:lsdException w:name="Medium Grid 1 Accent 1" w:semiHidden="0" w:uiPriority="67" w:unhideWhenUsed="0"/>
-    <w:lsdException w:name="Medium Grid 2 Accent 1" w:semiHidden="0" w:uiPriority="68" w:unhideWhenUsed="0"/>
-    <w:lsdException w:name="Medium Grid 3 Accent 1" w:semiHidden="0" w:uiPriority="69" w:unhideWhenUsed="0"/>
-    <w:lsdException w:name="Dark List Accent 1" w:semiHidden="0" w:uiPriority="70" w:unhideWhenUsed="0"/>
-    <w:lsdException w:name="Colorful Shading Accent 1" w:semiHidden="0" w:uiPriority="71" w:unhideWhenUsed="0"/>
-    <w:lsdException w:name="Colorful List Accent 1" w:semiHidden="0" w:uiPriority="72" w:unhideWhenUsed="0"/>
-    <w:lsdException w:name="Colorful Grid Accent 1" w:semiHidden="0" w:uiPriority="73" w:unhideWhenUsed="0"/>
-    <w:lsdException w:name="Light Shading Accent 2" w:semiHidden="0" w:uiPriority="60" w:unhideWhenUsed="0"/>
-    <w:lsdException w:name="Light List Accent 2" w:semiHidden="0" w:uiPriority="61" w:unhideWhenUsed="0"/>
-    <w:lsdException w:name="Light Grid Accent 2" w:semiHidden="0" w:uiPriority="62" w:unhideWhenUsed="0"/>
-    <w:lsdException w:name="Medium Shading 1 Accent 2" w:semiHidden="0" w:uiPriority="63" w:unhideWhenUsed="0"/>
-    <w:lsdException w:name="Medium Shading 2 Accent 2" w:semiHidden="0" w:uiPriority="64" w:unhideWhenUsed="0"/>
-    <w:lsdException w:name="Medium List 1 Accent 2" w:semiHidden="0" w:uiPriority="65" w:unhideWhenUsed="0"/>
-    <w:lsdException w:name="Medium List 2 Accent 2" w:semiHidden="0" w:uiPriority="66" w:unhideWhenUsed="0"/>
-    <w:lsdException w:name="Medium Grid 1 Accent 2" w:semiHidden="0" w:uiPriority="67" w:unhideWhenUsed="0"/>
-    <w:lsdException w:name="Medium Grid 2 Accent 2" w:semiHidden="0" w:uiPriority="68" w:unhideWhenUsed="0"/>
-    <w:lsdException w:name="Medium Grid 3 Accent 2" w:semiHidden="0" w:uiPriority="69" w:unhideWhenUsed="0"/>
-    <w:lsdException w:name="Dark List Accent 2" w:semiHidden="0" w:uiPriority="70" w:unhideWhenUsed="0"/>
-    <w:lsdException w:name="Colorful Shading Accent 2" w:semiHidden="0" w:uiPriority="71" w:unhideWhenUsed="0"/>
-    <w:lsdException w:name="Colorful List Accent 2" w:semiHidden="0" w:uiPriority="72" w:unhideWhenUsed="0"/>
-    <w:lsdException w:name="Colorful Grid Accent 2" w:semiHidden="0" w:uiPriority="73" w:unhideWhenUsed="0"/>
-    <w:lsdException w:name="Light Shading Accent 3" w:semiHidden="0" w:uiPriority="60" w:unhideWhenUsed="0"/>
-    <w:lsdException w:name="Light List Accent 3" w:semiHidden="0" w:uiPriority="61" w:unhideWhenUsed="0"/>
-    <w:lsdException w:name="Light Grid Accent 3" w:semiHidden="0" w:uiPriority="62" w:unhideWhenUsed="0"/>
-    <w:lsdException w:name="Medium Shading 1 Accent 3" w:semiHidden="0" w:uiPriority="63" w:unhideWhenUsed="0"/>
-    <w:lsdException w:name="Medium Shading 2 Accent 3" w:semiHidden="0" w:uiPriority="64" w:unhideWhenUsed="0"/>
-    <w:lsdException w:name="Medium List 1 Accent 3" w:semiHidden="0" w:uiPriority="65" w:unhideWhenUsed="0"/>
-    <w:lsdException w:name="Medium List 2 Accent 3" w:semiHidden="0" w:uiPriority="66" w:unhideWhenUsed="0"/>
-    <w:lsdException w:name="Medium Grid 1 Accent 3" w:semiHidden="0" w:uiPriority="67" w:unhideWhenUsed="0"/>
-    <w:lsdException w:name="Medium Grid 2 Accent 3" w:semiHidden="0" w:uiPriority="68" w:unhideWhenUsed="0"/>
-    <w:lsdException w:name="Medium Grid 3 Accent 3" w:semiHidden="0" w:uiPriority="69" w:unhideWhenUsed="0"/>
-    <w:lsdException w:name="Dark List Accent 3" w:semiHidden="0" w:uiPriority="70" w:unhideWhenUsed="0"/>
-    <w:lsdException w:name="Colorful Shading Accent 3" w:semiHidden="0" w:uiPriority="71" w:unhideWhenUsed="0"/>
-    <w:lsdException w:name="Colorful List Accent 3" w:semiHidden="0" w:uiPriority="72" w:unhideWhenUsed="0"/>
-    <w:lsdException w:name="Colorful Grid Accent 3" w:semiHidden="0" w:uiPriority="73" w:unhideWhenUsed="0"/>
-    <w:lsdException w:name="Light Shading Accent 4" w:semiHidden="0" w:uiPriority="60" w:unhideWhenUsed="0"/>
-    <w:lsdException w:name="Light List Accent 4" w:semiHidden="0" w:uiPriority="61" w:unhideWhenUsed="0"/>
-    <w:lsdException w:name="Light Grid Accent 4" w:semiHidden="0" w:uiPriority="62" w:unhideWhenUsed="0"/>
-    <w:lsdException w:name="Medium Shading 1 Accent 4" w:semiHidden="0" w:uiPriority="63" w:unhideWhenUsed="0"/>
-    <w:lsdException w:name="Medium Shading 2 Accent 4" w:semiHidden="0" w:uiPriority="64" w:unhideWhenUsed="0"/>
-    <w:lsdException w:name="Medium List 1 Accent 4" w:semiHidden="0" w:uiPriority="65" w:unhideWhenUsed="0"/>
-    <w:lsdException w:name="Medium List 2 Accent 4" w:semiHidden="0" w:uiPriority="66" w:unhideWhenUsed="0"/>
-    <w:lsdException w:name="Medium Grid 1 Accent 4" w:semiHidden="0" w:uiPriority="67" w:unhideWhenUsed="0"/>
-    <w:lsdException w:name="Medium Grid 2 Accent 4" w:semiHidden="0" w:uiPriority="68" w:unhideWhenUsed="0"/>
-    <w:lsdException w:name="Medium Grid 3 Accent 4" w:semiHidden="0" w:uiPriority="69" w:unhideWhenUsed="0"/>
-    <w:lsdException w:name="Dark List Accent 4" w:semiHidden="0" w:uiPriority="70" w:unhideWhenUsed="0"/>
-    <w:lsdException w:name="Colorful Shading Accent 4" w:semiHidden="0" w:uiPriority="71" w:unhideWhenUsed="0"/>
-    <w:lsdException w:name="Colorful List Accent 4" w:semiHidden="0" w:uiPriority="72" w:unhideWhenUsed="0"/>
-    <w:lsdException w:name="Colorful Grid Accent 4" w:semiHidden="0" w:uiPriority="73" w:unhideWhenUsed="0"/>
-    <w:lsdException w:name="Light Shading Accent 5" w:semiHidden="0" w:uiPriority="60" w:unhideWhenUsed="0"/>
-    <w:lsdException w:name="Light List Accent 5" w:semiHidden="0" w:uiPriority="61" w:unhideWhenUsed="0"/>
-    <w:lsdException w:name="Light Grid Accent 5" w:semiHidden="0" w:uiPriority="62" w:unhideWhenUsed="0"/>
-    <w:lsdException w:name="Medium Shading 1 Accent 5" w:semiHidden="0" w:uiPriority="63" w:unhideWhenUsed="0"/>
-    <w:lsdException w:name="Medium Shading 2 Accent 5" w:semiHidden="0" w:uiPriority="64" w:unhideWhenUsed="0"/>
-    <w:lsdException w:name="Medium List 1 Accent 5" w:semiHidden="0" w:uiPriority="65" w:unhideWhenUsed="0"/>
-    <w:lsdException w:name="Medium List 2 Accent 5" w:semiHidden="0" w:uiPriority="66" w:unhideWhenUsed="0"/>
-    <w:lsdException w:name="Medium Grid 1 Accent 5" w:semiHidden="0" w:uiPriority="67" w:unhideWhenUsed="0"/>
-    <w:lsdException w:name="Medium Grid 2 Accent 5" w:semiHidden="0" w:uiPriority="68" w:unhideWhenUsed="0"/>
-    <w:lsdException w:name="Medium Grid 3 Accent 5" w:semiHidden="0" w:uiPriority="69" w:unhideWhenUsed="0"/>
-    <w:lsdException w:name="Dark List Accent 5" w:semiHidden="0" w:uiPriority="70" w:unhideWhenUsed="0"/>
-    <w:lsdException w:name="Colorful Shading Accent 5" w:semiHidden="0" w:uiPriority="71" w:unhideWhenUsed="0"/>
-    <w:lsdException w:name="Colorful List Accent 5" w:semiHidden="0" w:uiPriority="72" w:unhideWhenUsed="0"/>
-    <w:lsdException w:name="Colorful Grid Accent 5" w:semiHidden="0" w:uiPriority="73" w:unhideWhenUsed="0"/>
-    <w:lsdException w:name="Light Shading Accent 6" w:semiHidden="0" w:uiPriority="60" w:unhideWhenUsed="0"/>
-    <w:lsdException w:name="Light List Accent 6" w:semiHidden="0" w:uiPriority="61" w:unhideWhenUsed="0"/>
-    <w:lsdException w:name="Light Grid Accent 6" w:semiHidden="0" w:uiPriority="62" w:unhideWhenUsed="0"/>
-    <w:lsdException w:name="Medium Shading 1 Accent 6" w:semiHidden="0" w:uiPriority="63" w:unhideWhenUsed="0"/>
-    <w:lsdException w:name="Medium Shading 2 Accent 6" w:semiHidden="0" w:uiPriority="64" w:unhideWhenUsed="0"/>
-    <w:lsdException w:name="Medium List 1 Accent 6" w:semiHidden="0" w:uiPriority="65" w:unhideWhenUsed="0"/>
-    <w:lsdException w:name="Medium List 2 Accent 6" w:semiHidden="0" w:uiPriority="66" w:unhideWhenUsed="0"/>
-    <w:lsdException w:name="Medium Grid 1 Accent 6" w:semiHidden="0" w:uiPriority="67" w:unhideWhenUsed="0"/>
-    <w:lsdException w:name="Medium Grid 2 Accent 6" w:semiHidden="0" w:uiPriority="68" w:unhideWhenUsed="0"/>
-    <w:lsdException w:name="Medium Grid 3 Accent 6" w:semiHidden="0" w:uiPriority="69" w:unhideWhenUsed="0"/>
-    <w:lsdException w:name="Dark List Accent 6" w:semiHidden="0" w:uiPriority="70" w:unhideWhenUsed="0"/>
-    <w:lsdException w:name="Colorful Shading Accent 6" w:semiHidden="0" w:uiPriority="71" w:unhideWhenUsed="0"/>
-    <w:lsdException w:name="Colorful List Accent 6" w:semiHidden="0" w:uiPriority="72" w:unhideWhenUsed="0"/>
-    <w:lsdException w:name="Colorful Grid Accent 6" w:semiHidden="0" w:uiPriority="73" w:unhideWhenUsed="0"/>
-    <w:lsdException w:name="Subtle Emphasis" w:semiHidden="0" w:uiPriority="19" w:unhideWhenUsed="0" w:qFormat="1"/>
-    <w:lsdException w:name="Intense Emphasis" w:semiHidden="0" w:uiPriority="21" w:unhideWhenUsed="0" w:qFormat="1"/>
-    <w:lsdException w:name="Subtle Reference" w:semiHidden="0" w:uiPriority="31" w:unhideWhenUsed="0" w:qFormat="1"/>
-    <w:lsdException w:name="Intense Reference" w:semiHidden="0" w:uiPriority="32" w:unhideWhenUsed="0" w:qFormat="1"/>
-    <w:lsdException w:name="Book Title" w:semiHidden="0" w:uiPriority="33" w:unhideWhenUsed="0" w:qFormat="1"/>
-    <w:lsdException w:name="Bibliography" w:uiPriority="37"/>
-    <w:lsdException w:name="TOC Heading" w:uiPriority="39" w:qFormat="1"/>
-  </w:latentStyles>
-  <w:style w:type="paragraph" w:default="1" w:styleId="Normal">
-    <w:name w:val="Normal"/>
-    <w:qFormat/>
-  </w:style>
-  <w:style w:type="character" w:default="1" w:styleId="Fontepargpadro">
-    <w:name w:val="Default Paragraph Font"/>
-    <w:uiPriority w:val="1"/>
-    <w:semiHidden/>
-    <w:unhideWhenUsed/>
-  </w:style>
-  <w:style w:type="table" w:default="1" w:styleId="Tabelanormal">
-    <w:name w:val="Normal Table"/>
-    <w:uiPriority w:val="99"/>
-    <w:semiHidden/>
-    <w:unhideWhenUsed/>
-    <w:qFormat/>
-    <w:tblPr>
-      <w:tblInd w:w="0" w:type="dxa"/>
-      <w:tblCellMar>
-        <w:top w:w="0" w:type="dxa"/>
-        <w:left w:w="108" w:type="dxa"/>
-        <w:bottom w:w="0" w:type="dxa"/>
-        <w:right w:w="108" w:type="dxa"/>
-      </w:tblCellMar>
-    </w:tblPr>
-  </w:style>
-  <w:style w:type="numbering" w:default="1" w:styleId="Semlista">
-    <w:name w:val="No List"/>
-    <w:uiPriority w:val="99"/>
-    <w:semiHidden/>
-    <w:unhideWhenUsed/>
-  </w:style>
-  <w:style w:type="paragraph" w:customStyle="1" w:styleId="AF40E46D862D42428794772E68B1DE10">
-    <w:name w:val="AF40E46D862D42428794772E68B1DE10"/>
-    <w:rsid w:val="0044108B"/>
-  </w:style>
-  <w:style w:type="paragraph" w:customStyle="1" w:styleId="71B8F1EAB4F64D2D9C64437301C98386">
-    <w:name w:val="71B8F1EAB4F64D2D9C64437301C98386"/>
-    <w:rsid w:val="0044108B"/>
-  </w:style>
-</w:styles>
-</file>
-
-<file path=word/glossary/webSettings.xml><?xml version="1.0" encoding="utf-8"?>
-<w:webSettings xmlns:r="http://schemas.openxmlformats.org/officeDocument/2006/relationships" xmlns:w="http://schemas.openxmlformats.org/wordprocessingml/2006/main">
-  <w:optimizeForBrowser/>
-</w:webSettings>
-</file>
-
-<file path=word/theme/theme1.xml><?xml version="1.0" encoding="utf-8"?>
-<a:theme xmlns:a="http://schemas.openxmlformats.org/drawingml/2006/main" name="Tema do Office">
-  <a:themeElements>
-    <a:clrScheme name="Escritório">
-      <a:dk1>
-        <a:sysClr val="windowText" lastClr="000000"/>
-      </a:dk1>
-      <a:lt1>
-        <a:sysClr val="window" lastClr="FFFFFF"/>
-      </a:lt1>
-      <a:dk2>
-        <a:srgbClr val="1F497D"/>
-      </a:dk2>
-      <a:lt2>
-        <a:srgbClr val="EEECE1"/>
-      </a:lt2>
-      <a:accent1>
-        <a:srgbClr val="4F81BD"/>
-      </a:accent1>
-      <a:accent2>
-        <a:srgbClr val="C0504D"/>
-      </a:accent2>
-      <a:accent3>
-        <a:srgbClr val="9BBB59"/>
-      </a:accent3>
-      <a:accent4>
-        <a:srgbClr val="8064A2"/>
-      </a:accent4>
-      <a:accent5>
-        <a:srgbClr val="4BACC6"/>
-      </a:accent5>
-      <a:accent6>
-        <a:srgbClr val="F79646"/>
-      </a:accent6>
-      <a:hlink>
-        <a:srgbClr val="0000FF"/>
-      </a:hlink>
-      <a:folHlink>
-        <a:srgbClr val="800080"/>
-      </a:folHlink>
-    </a:clrScheme>
-    <a:fontScheme name="Escritório">
-      <a:majorFont>
-        <a:latin typeface="Cambria"/>
-        <a:ea typeface=""/>
-        <a:cs typeface=""/>
-        <a:font script="Jpan" typeface="ＭＳ ゴシック"/>
-        <a:font script="Hang" typeface="맑은 고딕"/>
-        <a:font script="Hans" typeface="宋体"/>
-        <a:font script="Hant" typeface="新細明體"/>
-        <a:font script="Arab" typeface="Times New Roman"/>
-        <a:font script="Hebr" typeface="Times New Roman"/>
-        <a:font script="Thai" typeface="Angsana New"/>
-        <a:font script="Ethi" typeface="Nyala"/>
-        <a:font script="Beng" typeface="Vrinda"/>
-        <a:font script="Gujr" typeface="Shruti"/>
-        <a:font script="Khmr" typeface="MoolBoran"/>
-        <a:font script="Knda" typeface="Tunga"/>
-        <a:font script="Guru" typeface="Raavi"/>
-        <a:font script="Cans" typeface="Euphemia"/>
-        <a:font script="Cher" typeface="Plantagenet Cherokee"/>
-        <a:font script="Yiii" typeface="Microsoft Yi Baiti"/>
-        <a:font script="Tibt" typeface="Microsoft Himalaya"/>
-        <a:font script="Thaa" typeface="MV Boli"/>
-        <a:font script="Deva" typeface="Mangal"/>
-        <a:font script="Telu" typeface="Gautami"/>
-        <a:font script="Taml" typeface="Latha"/>
-        <a:font script="Syrc" typeface="Estrangelo Edessa"/>
-        <a:font script="Orya" typeface="Kalinga"/>
-        <a:font script="Mlym" typeface="Kartika"/>
-        <a:font script="Laoo" typeface="DokChampa"/>
-        <a:font script="Sinh" typeface="Iskoola Pota"/>
-        <a:font script="Mong" typeface="Mongolian Baiti"/>
-        <a:font script="Viet" typeface="Times New Roman"/>
-        <a:font script="Uigh" typeface="Microsoft Uighur"/>
-      </a:majorFont>
-      <a:minorFont>
-        <a:latin typeface="Calibri"/>
-        <a:ea typeface=""/>
-        <a:cs typeface=""/>
-        <a:font script="Jpan" typeface="ＭＳ 明朝"/>
-        <a:font script="Hang" typeface="맑은 고딕"/>
-        <a:font script="Hans" typeface="宋体"/>
-        <a:font script="Hant" typeface="新細明體"/>
-        <a:font script="Arab" typeface="Arial"/>
-        <a:font script="Hebr" typeface="Arial"/>
-        <a:font script="Thai" typeface="Cordia New"/>
-        <a:font script="Ethi" typeface="Nyala"/>
-        <a:font script="Beng" typeface="Vrinda"/>
-        <a:font script="Gujr" typeface="Shruti"/>
-        <a:font script="Khmr" typeface="DaunPenh"/>
-        <a:font script="Knda" typeface="Tunga"/>
-        <a:font script="Guru" typeface="Raavi"/>
-        <a:font script="Cans" typeface="Euphemia"/>
-        <a:font script="Cher" typeface="Plantagenet Cherokee"/>
-        <a:font script="Yiii" typeface="Microsoft Yi Baiti"/>
-        <a:font script="Tibt" typeface="Microsoft Himalaya"/>
-        <a:font script="Thaa" typeface="MV Boli"/>
-        <a:font script="Deva" typeface="Mangal"/>
-        <a:font script="Telu" typeface="Gautami"/>
-        <a:font script="Taml" typeface="Latha"/>
-        <a:font script="Syrc" typeface="Estrangelo Edessa"/>
-        <a:font script="Orya" typeface="Kalinga"/>
-        <a:font script="Mlym" typeface="Kartika"/>
-        <a:font script="Laoo" typeface="DokChampa"/>
-        <a:font script="Sinh" typeface="Iskoola Pota"/>
-        <a:font script="Mong" typeface="Mongolian Baiti"/>
-        <a:font script="Viet" typeface="Arial"/>
-        <a:font script="Uigh" typeface="Microsoft Uighur"/>
-      </a:minorFont>
-    </a:fontScheme>
-    <a:fmtScheme name="Escritório">
-      <a:fillStyleLst>
-        <a:solidFill>
-          <a:schemeClr val="phClr"/>
-        </a:solidFill>
-        <a:gradFill rotWithShape="1">
-          <a:gsLst>
-            <a:gs pos="0">
-              <a:schemeClr val="phClr">
-                <a:tint val="50000"/>
-                <a:satMod val="300000"/>
-              </a:schemeClr>
-            </a:gs>
-            <a:gs pos="35000">
-              <a:schemeClr val="phClr">
-                <a:tint val="37000"/>
-                <a:satMod val="300000"/>
-              </a:schemeClr>
-            </a:gs>
-            <a:gs pos="100000">
-              <a:schemeClr val="phClr">
-                <a:tint val="15000"/>
-                <a:satMod val="350000"/>
-              </a:schemeClr>
-            </a:gs>
-          </a:gsLst>
-          <a:lin ang="16200000" scaled="1"/>
-        </a:gradFill>
-        <a:gradFill rotWithShape="1">
-          <a:gsLst>
-            <a:gs pos="0">
-              <a:schemeClr val="phClr">
-                <a:shade val="51000"/>
-                <a:satMod val="130000"/>
-              </a:schemeClr>
-            </a:gs>
-            <a:gs pos="80000">
-              <a:schemeClr val="phClr">
-                <a:shade val="93000"/>
-                <a:satMod val="130000"/>
-              </a:schemeClr>
-            </a:gs>
-            <a:gs pos="100000">
-              <a:schemeClr val="phClr">
-                <a:shade val="94000"/>
-                <a:satMod val="135000"/>
-              </a:schemeClr>
-            </a:gs>
-          </a:gsLst>
-          <a:lin ang="16200000" scaled="0"/>
-        </a:gradFill>
-      </a:fillStyleLst>
-      <a:lnStyleLst>
-        <a:ln w="9525" cap="flat" cmpd="sng" algn="ctr">
-          <a:solidFill>
-            <a:schemeClr val="phClr">
-              <a:shade val="95000"/>
-              <a:satMod val="105000"/>
-            </a:schemeClr>
-          </a:solidFill>
-          <a:prstDash val="solid"/>
-        </a:ln>
-        <a:ln w="25400" cap="flat" cmpd="sng" algn="ctr">
-          <a:solidFill>
-            <a:schemeClr val="phClr"/>
-          </a:solidFill>
-          <a:prstDash val="solid"/>
-        </a:ln>
-        <a:ln w="38100" cap="flat" cmpd="sng" algn="ctr">
-          <a:solidFill>
-            <a:schemeClr val="phClr"/>
-          </a:solidFill>
-          <a:prstDash val="solid"/>
-        </a:ln>
-      </a:lnStyleLst>
-      <a:effectStyleLst>
-        <a:effectStyle>
-          <a:effectLst>
-            <a:outerShdw blurRad="40000" dist="20000" dir="5400000" rotWithShape="0">
-              <a:srgbClr val="000000">
-                <a:alpha val="38000"/>
-              </a:srgbClr>
-            </a:outerShdw>
-          </a:effectLst>
-        </a:effectStyle>
-        <a:effectStyle>
-          <a:effectLst>
-            <a:outerShdw blurRad="40000" dist="23000" dir="5400000" rotWithShape="0">
-              <a:srgbClr val="000000">
-                <a:alpha val="35000"/>
-              </a:srgbClr>
-            </a:outerShdw>
-          </a:effectLst>
-        </a:effectStyle>
-        <a:effectStyle>
-          <a:effectLst>
-            <a:outerShdw blurRad="40000" dist="23000" dir="5400000" rotWithShape="0">
-              <a:srgbClr val="000000">
-                <a:alpha val="35000"/>
-              </a:srgbClr>
-            </a:outerShdw>
-          </a:effectLst>
-          <a:scene3d>
-            <a:camera prst="orthographicFront">
-              <a:rot lat="0" lon="0" rev="0"/>
-            </a:camera>
-            <a:lightRig rig="threePt" dir="t">
-              <a:rot lat="0" lon="0" rev="1200000"/>
-            </a:lightRig>
-          </a:scene3d>
-          <a:sp3d>
-            <a:bevelT w="63500" h="25400"/>
-          </a:sp3d>
-        </a:effectStyle>
-      </a:effectStyleLst>
-      <a:bgFillStyleLst>
-        <a:solidFill>
-          <a:schemeClr val="phClr"/>
-        </a:solidFill>
-        <a:gradFill rotWithShape="1">
-          <a:gsLst>
-            <a:gs pos="0">
-              <a:schemeClr val="phClr">
-                <a:tint val="40000"/>
-                <a:satMod val="350000"/>
-              </a:schemeClr>
-            </a:gs>
-            <a:gs pos="40000">
-              <a:schemeClr val="phClr">
-                <a:tint val="45000"/>
-                <a:shade val="99000"/>
-                <a:satMod val="350000"/>
-              </a:schemeClr>
-            </a:gs>
-            <a:gs pos="100000">
-              <a:schemeClr val="phClr">
-                <a:shade val="20000"/>
-                <a:satMod val="255000"/>
-              </a:schemeClr>
-            </a:gs>
-          </a:gsLst>
-          <a:path path="circle">
-            <a:fillToRect l="50000" t="-80000" r="50000" b="180000"/>
-          </a:path>
-        </a:gradFill>
-        <a:gradFill rotWithShape="1">
-          <a:gsLst>
-            <a:gs pos="0">
-              <a:schemeClr val="phClr">
-                <a:tint val="80000"/>
-                <a:satMod val="300000"/>
-              </a:schemeClr>
-            </a:gs>
-            <a:gs pos="100000">
-              <a:schemeClr val="phClr">
-                <a:shade val="30000"/>
-                <a:satMod val="200000"/>
-              </a:schemeClr>
-            </a:gs>
-          </a:gsLst>
-          <a:path path="circle">
-            <a:fillToRect l="50000" t="50000" r="50000" b="50000"/>
-          </a:path>
-        </a:gradFill>
-      </a:bgFillStyleLst>
-    </a:fmtScheme>
-  </a:themeElements>
-  <a:objectDefaults/>
-  <a:extraClrSchemeLst/>
-</a:theme>
-</file>
-
-<file path=customXml/item1.xml><?xml version="1.0" encoding="utf-8"?>
-<b:Sources xmlns:b="http://schemas.openxmlformats.org/officeDocument/2006/bibliography" xmlns="http://schemas.openxmlformats.org/officeDocument/2006/bibliography" SelectedStyle="\APA.XSL" StyleName="APA Fifth Edition"/>
-</file>
-
-<file path=customXml/itemProps1.xml><?xml version="1.0" encoding="utf-8"?>
-<ds:datastoreItem xmlns:ds="http://schemas.openxmlformats.org/officeDocument/2006/customXml" ds:itemID="{A3030351-8836-4E89-B166-D630EC95AB2B}">
-  <ds:schemaRefs>
-    <ds:schemaRef ds:uri="http://schemas.openxmlformats.org/officeDocument/2006/bibliography"/>
-  </ds:schemaRefs>
-</ds:datastoreItem>
 </file>
</xml_diff>

<commit_message>
Editado a parte de diagramas
</commit_message>
<xml_diff>
--- a/Artigo_XP_Final.docx
+++ b/Artigo_XP_Final.docx
@@ -793,7 +793,7 @@
       <w:tblPr>
         <w:tblW w:w="9071" w:type="dxa"/>
         <w:jc w:val="left"/>
-        <w:tblInd w:w="45" w:type="dxa"/>
+        <w:tblInd w:w="43" w:type="dxa"/>
         <w:tblBorders>
           <w:top w:val="single" w:sz="2" w:space="0" w:color="000001"/>
           <w:left w:val="single" w:sz="2" w:space="0" w:color="000001"/>
@@ -802,7 +802,7 @@
         </w:tblBorders>
         <w:tblCellMar>
           <w:top w:w="55" w:type="dxa"/>
-          <w:left w:w="42" w:type="dxa"/>
+          <w:left w:w="39" w:type="dxa"/>
           <w:bottom w:w="55" w:type="dxa"/>
           <w:right w:w="55" w:type="dxa"/>
         </w:tblCellMar>
@@ -824,7 +824,7 @@
             </w:tcBorders>
             <w:shd w:fill="auto" w:val="clear"/>
             <w:tcMar>
-              <w:left w:w="42" w:type="dxa"/>
+              <w:left w:w="39" w:type="dxa"/>
             </w:tcMar>
           </w:tcPr>
           <w:p>
@@ -852,7 +852,7 @@
             </w:tcBorders>
             <w:shd w:fill="auto" w:val="clear"/>
             <w:tcMar>
-              <w:left w:w="42" w:type="dxa"/>
+              <w:left w:w="39" w:type="dxa"/>
             </w:tcMar>
           </w:tcPr>
           <w:p>
@@ -881,7 +881,7 @@
             </w:tcBorders>
             <w:shd w:fill="auto" w:val="clear"/>
             <w:tcMar>
-              <w:left w:w="42" w:type="dxa"/>
+              <w:left w:w="39" w:type="dxa"/>
             </w:tcMar>
           </w:tcPr>
           <w:p>
@@ -909,7 +909,7 @@
             </w:tcBorders>
             <w:shd w:fill="auto" w:val="clear"/>
             <w:tcMar>
-              <w:left w:w="42" w:type="dxa"/>
+              <w:left w:w="39" w:type="dxa"/>
             </w:tcMar>
           </w:tcPr>
           <w:p>
@@ -1043,7 +1043,7 @@
       <w:tblPr>
         <w:tblW w:w="9071" w:type="dxa"/>
         <w:jc w:val="left"/>
-        <w:tblInd w:w="45" w:type="dxa"/>
+        <w:tblInd w:w="43" w:type="dxa"/>
         <w:tblBorders>
           <w:top w:val="single" w:sz="2" w:space="0" w:color="000001"/>
           <w:left w:val="single" w:sz="2" w:space="0" w:color="000001"/>
@@ -1052,7 +1052,7 @@
         </w:tblBorders>
         <w:tblCellMar>
           <w:top w:w="55" w:type="dxa"/>
-          <w:left w:w="42" w:type="dxa"/>
+          <w:left w:w="39" w:type="dxa"/>
           <w:bottom w:w="55" w:type="dxa"/>
           <w:right w:w="55" w:type="dxa"/>
         </w:tblCellMar>
@@ -1075,7 +1075,7 @@
             </w:tcBorders>
             <w:shd w:fill="auto" w:val="clear"/>
             <w:tcMar>
-              <w:left w:w="42" w:type="dxa"/>
+              <w:left w:w="39" w:type="dxa"/>
             </w:tcMar>
           </w:tcPr>
           <w:p>
@@ -1102,7 +1102,7 @@
             </w:tcBorders>
             <w:shd w:fill="auto" w:val="clear"/>
             <w:tcMar>
-              <w:left w:w="42" w:type="dxa"/>
+              <w:left w:w="39" w:type="dxa"/>
             </w:tcMar>
           </w:tcPr>
           <w:p>
@@ -1131,7 +1131,7 @@
             </w:tcBorders>
             <w:shd w:fill="auto" w:val="clear"/>
             <w:tcMar>
-              <w:left w:w="42" w:type="dxa"/>
+              <w:left w:w="39" w:type="dxa"/>
             </w:tcMar>
           </w:tcPr>
           <w:p>
@@ -1161,7 +1161,7 @@
             </w:tcBorders>
             <w:shd w:fill="auto" w:val="clear"/>
             <w:tcMar>
-              <w:left w:w="42" w:type="dxa"/>
+              <w:left w:w="39" w:type="dxa"/>
             </w:tcMar>
           </w:tcPr>
           <w:p>
@@ -1188,7 +1188,7 @@
             </w:tcBorders>
             <w:shd w:fill="auto" w:val="clear"/>
             <w:tcMar>
-              <w:left w:w="42" w:type="dxa"/>
+              <w:left w:w="39" w:type="dxa"/>
             </w:tcMar>
           </w:tcPr>
           <w:p>
@@ -1217,7 +1217,7 @@
             </w:tcBorders>
             <w:shd w:fill="auto" w:val="clear"/>
             <w:tcMar>
-              <w:left w:w="42" w:type="dxa"/>
+              <w:left w:w="39" w:type="dxa"/>
             </w:tcMar>
           </w:tcPr>
           <w:p>
@@ -1247,7 +1247,7 @@
             </w:tcBorders>
             <w:shd w:fill="auto" w:val="clear"/>
             <w:tcMar>
-              <w:left w:w="42" w:type="dxa"/>
+              <w:left w:w="39" w:type="dxa"/>
             </w:tcMar>
           </w:tcPr>
           <w:p>
@@ -1274,7 +1274,7 @@
             </w:tcBorders>
             <w:shd w:fill="auto" w:val="clear"/>
             <w:tcMar>
-              <w:left w:w="42" w:type="dxa"/>
+              <w:left w:w="39" w:type="dxa"/>
             </w:tcMar>
           </w:tcPr>
           <w:p>
@@ -1303,7 +1303,7 @@
             </w:tcBorders>
             <w:shd w:fill="auto" w:val="clear"/>
             <w:tcMar>
-              <w:left w:w="42" w:type="dxa"/>
+              <w:left w:w="39" w:type="dxa"/>
             </w:tcMar>
           </w:tcPr>
           <w:p>
@@ -1333,7 +1333,7 @@
             </w:tcBorders>
             <w:shd w:fill="auto" w:val="clear"/>
             <w:tcMar>
-              <w:left w:w="42" w:type="dxa"/>
+              <w:left w:w="39" w:type="dxa"/>
             </w:tcMar>
           </w:tcPr>
           <w:p>
@@ -1360,7 +1360,7 @@
             </w:tcBorders>
             <w:shd w:fill="auto" w:val="clear"/>
             <w:tcMar>
-              <w:left w:w="42" w:type="dxa"/>
+              <w:left w:w="39" w:type="dxa"/>
             </w:tcMar>
           </w:tcPr>
           <w:p>
@@ -1389,7 +1389,7 @@
             </w:tcBorders>
             <w:shd w:fill="auto" w:val="clear"/>
             <w:tcMar>
-              <w:left w:w="42" w:type="dxa"/>
+              <w:left w:w="39" w:type="dxa"/>
             </w:tcMar>
           </w:tcPr>
           <w:p>
@@ -1419,7 +1419,7 @@
             </w:tcBorders>
             <w:shd w:fill="auto" w:val="clear"/>
             <w:tcMar>
-              <w:left w:w="42" w:type="dxa"/>
+              <w:left w:w="39" w:type="dxa"/>
             </w:tcMar>
           </w:tcPr>
           <w:p>
@@ -1446,7 +1446,7 @@
             </w:tcBorders>
             <w:shd w:fill="auto" w:val="clear"/>
             <w:tcMar>
-              <w:left w:w="42" w:type="dxa"/>
+              <w:left w:w="39" w:type="dxa"/>
             </w:tcMar>
           </w:tcPr>
           <w:p>
@@ -1475,7 +1475,7 @@
             </w:tcBorders>
             <w:shd w:fill="auto" w:val="clear"/>
             <w:tcMar>
-              <w:left w:w="42" w:type="dxa"/>
+              <w:left w:w="39" w:type="dxa"/>
             </w:tcMar>
           </w:tcPr>
           <w:p>
@@ -1621,7 +1621,7 @@
       <w:tblPr>
         <w:tblW w:w="9071" w:type="dxa"/>
         <w:jc w:val="left"/>
-        <w:tblInd w:w="45" w:type="dxa"/>
+        <w:tblInd w:w="43" w:type="dxa"/>
         <w:tblBorders>
           <w:top w:val="single" w:sz="2" w:space="0" w:color="000001"/>
           <w:left w:val="single" w:sz="2" w:space="0" w:color="000001"/>
@@ -1630,7 +1630,7 @@
         </w:tblBorders>
         <w:tblCellMar>
           <w:top w:w="55" w:type="dxa"/>
-          <w:left w:w="42" w:type="dxa"/>
+          <w:left w:w="39" w:type="dxa"/>
           <w:bottom w:w="55" w:type="dxa"/>
           <w:right w:w="55" w:type="dxa"/>
         </w:tblCellMar>
@@ -1652,7 +1652,7 @@
             </w:tcBorders>
             <w:shd w:fill="auto" w:val="clear"/>
             <w:tcMar>
-              <w:left w:w="42" w:type="dxa"/>
+              <w:left w:w="39" w:type="dxa"/>
             </w:tcMar>
           </w:tcPr>
           <w:p>
@@ -1680,7 +1680,7 @@
             </w:tcBorders>
             <w:shd w:fill="auto" w:val="clear"/>
             <w:tcMar>
-              <w:left w:w="42" w:type="dxa"/>
+              <w:left w:w="39" w:type="dxa"/>
             </w:tcMar>
           </w:tcPr>
           <w:p>
@@ -1709,7 +1709,7 @@
             </w:tcBorders>
             <w:shd w:fill="auto" w:val="clear"/>
             <w:tcMar>
-              <w:left w:w="42" w:type="dxa"/>
+              <w:left w:w="39" w:type="dxa"/>
             </w:tcMar>
           </w:tcPr>
           <w:p>
@@ -1737,7 +1737,7 @@
             </w:tcBorders>
             <w:shd w:fill="auto" w:val="clear"/>
             <w:tcMar>
-              <w:left w:w="42" w:type="dxa"/>
+              <w:left w:w="39" w:type="dxa"/>
             </w:tcMar>
           </w:tcPr>
           <w:p>
@@ -1766,7 +1766,7 @@
             </w:tcBorders>
             <w:shd w:fill="auto" w:val="clear"/>
             <w:tcMar>
-              <w:left w:w="42" w:type="dxa"/>
+              <w:left w:w="39" w:type="dxa"/>
             </w:tcMar>
           </w:tcPr>
           <w:p>
@@ -1794,7 +1794,7 @@
             </w:tcBorders>
             <w:shd w:fill="auto" w:val="clear"/>
             <w:tcMar>
-              <w:left w:w="42" w:type="dxa"/>
+              <w:left w:w="39" w:type="dxa"/>
             </w:tcMar>
           </w:tcPr>
           <w:p>
@@ -3937,125 +3937,75 @@
           <w:sz w:val="24"/>
           <w:szCs w:val="24"/>
         </w:rPr>
-        <w:t>3 Diagramas de caso de uso e de classe</w:t>
-      </w:r>
-    </w:p>
-    <w:p>
-      <w:pPr>
-        <w:pStyle w:val="Normal"/>
-        <w:jc w:val="both"/>
-        <w:rPr>
-          <w:rFonts w:ascii="Arial" w:hAnsi="Arial" w:cs="Arial"/>
-          <w:b/>
-          <w:b/>
-          <w:sz w:val="24"/>
-          <w:szCs w:val="24"/>
-        </w:rPr>
-      </w:pPr>
-      <w:r>
-        <w:rPr>
-          <w:rFonts w:cs="Arial" w:ascii="Arial" w:hAnsi="Arial"/>
-          <w:b/>
-          <w:sz w:val="24"/>
-          <w:szCs w:val="24"/>
-        </w:rPr>
-      </w:r>
-    </w:p>
-    <w:p>
-      <w:pPr>
-        <w:pStyle w:val="Normal"/>
-        <w:jc w:val="both"/>
-        <w:rPr>
-          <w:rFonts w:ascii="Arial" w:hAnsi="Arial" w:cs="Arial"/>
-          <w:b/>
-          <w:b/>
-          <w:sz w:val="24"/>
-          <w:szCs w:val="24"/>
-        </w:rPr>
-      </w:pPr>
-      <w:r>
-        <w:rPr>
-          <w:rFonts w:cs="Arial" w:ascii="Arial" w:hAnsi="Arial"/>
-          <w:b/>
-          <w:sz w:val="24"/>
-          <w:szCs w:val="24"/>
-        </w:rPr>
-      </w:r>
-    </w:p>
-    <w:p>
-      <w:pPr>
-        <w:pStyle w:val="Normal"/>
-        <w:jc w:val="both"/>
-        <w:rPr>
-          <w:rFonts w:ascii="Arial" w:hAnsi="Arial" w:cs="Arial"/>
-          <w:b/>
-          <w:b/>
-          <w:sz w:val="24"/>
-          <w:szCs w:val="24"/>
-        </w:rPr>
-      </w:pPr>
-      <w:r>
-        <w:rPr>
-          <w:rFonts w:cs="Arial" w:ascii="Arial" w:hAnsi="Arial"/>
-          <w:b/>
-          <w:sz w:val="24"/>
-          <w:szCs w:val="24"/>
-        </w:rPr>
-      </w:r>
-    </w:p>
-    <w:p>
-      <w:pPr>
-        <w:pStyle w:val="Normal"/>
-        <w:jc w:val="both"/>
-        <w:rPr>
-          <w:rFonts w:ascii="Arial" w:hAnsi="Arial" w:cs="Arial"/>
-          <w:b/>
-          <w:b/>
-          <w:sz w:val="24"/>
-          <w:szCs w:val="24"/>
-        </w:rPr>
-      </w:pPr>
-      <w:r>
-        <w:rPr>
-          <w:rFonts w:cs="Arial" w:ascii="Arial" w:hAnsi="Arial"/>
-          <w:b/>
-          <w:sz w:val="24"/>
-          <w:szCs w:val="24"/>
-        </w:rPr>
-      </w:r>
-    </w:p>
-    <w:p>
-      <w:pPr>
-        <w:pStyle w:val="Normal"/>
-        <w:jc w:val="both"/>
-        <w:rPr>
-          <w:rFonts w:ascii="Arial" w:hAnsi="Arial" w:cs="Arial"/>
-          <w:b/>
-          <w:b/>
-          <w:sz w:val="24"/>
-          <w:szCs w:val="24"/>
-        </w:rPr>
-      </w:pPr>
-      <w:r>
-        <w:rPr>
-          <w:rFonts w:cs="Arial" w:ascii="Arial" w:hAnsi="Arial"/>
-          <w:b/>
-          <w:sz w:val="24"/>
-          <w:szCs w:val="24"/>
-        </w:rPr>
+        <w:t xml:space="preserve">3 Diagramas </w:t>
+      </w:r>
+    </w:p>
+    <w:p>
+      <w:pPr>
+        <w:pStyle w:val="Normal"/>
+        <w:jc w:val="both"/>
+        <w:rPr/>
+      </w:pPr>
+      <w:r>
+        <w:rPr>
+          <w:rFonts w:cs="Arial" w:ascii="Arial" w:hAnsi="Arial"/>
+          <w:b/>
+          <w:sz w:val="24"/>
+          <w:szCs w:val="24"/>
+        </w:rPr>
+        <w:tab/>
+      </w:r>
+    </w:p>
+    <w:p>
+      <w:pPr>
+        <w:pStyle w:val="Normal"/>
+        <w:jc w:val="both"/>
+        <w:rPr/>
+      </w:pPr>
+      <w:r>
+        <w:rPr>
+          <w:rFonts w:cs="Arial" w:ascii="Arial" w:hAnsi="Arial"/>
+          <w:b/>
+          <w:sz w:val="24"/>
+          <w:szCs w:val="24"/>
+        </w:rPr>
+        <w:tab/>
+      </w:r>
+      <w:r>
+        <w:rPr>
+          <w:rFonts w:cs="Arial" w:ascii="Arial" w:hAnsi="Arial"/>
+          <w:b w:val="false"/>
+          <w:bCs w:val="false"/>
+          <w:sz w:val="24"/>
+          <w:szCs w:val="24"/>
+        </w:rPr>
+        <w:t>Diferentemente do RUP, que exige uma quantidade grande de artefatos, e bem próximo do iconix, que utiliza apenas 4 diagramas do UML, os modelos mais utilizados pelo XP são basicamente dois:</w:t>
+      </w:r>
+    </w:p>
+    <w:p>
+      <w:pPr>
+        <w:pStyle w:val="Normal"/>
+        <w:numPr>
+          <w:ilvl w:val="0"/>
+          <w:numId w:val="2"/>
+        </w:numPr>
+        <w:jc w:val="both"/>
+        <w:rPr/>
+      </w:pPr>
+      <w:r>
         <w:drawing>
-          <wp:anchor behindDoc="0" distT="0" distB="0" distL="0" distR="0" simplePos="0" locked="0" layoutInCell="1" allowOverlap="1" relativeHeight="3">
+          <wp:anchor behindDoc="0" distT="0" distB="0" distL="0" distR="0" simplePos="0" locked="0" layoutInCell="1" allowOverlap="1" relativeHeight="9">
             <wp:simplePos x="0" y="0"/>
             <wp:positionH relativeFrom="page">
-              <wp:posOffset>1383030</wp:posOffset>
+              <wp:posOffset>1069340</wp:posOffset>
             </wp:positionH>
             <wp:positionV relativeFrom="page">
-              <wp:posOffset>1000125</wp:posOffset>
+              <wp:posOffset>5260340</wp:posOffset>
             </wp:positionV>
-            <wp:extent cx="5143500" cy="2990850"/>
+            <wp:extent cx="5410200" cy="4489450"/>
             <wp:effectExtent l="0" t="0" r="0" b="0"/>
             <wp:wrapSquare wrapText="largest"/>
-            <wp:docPr id="2" name="Image2" descr=""/>
+            <wp:docPr id="2" name="Image3" descr=""/>
             <wp:cNvGraphicFramePr>
               <a:graphicFrameLocks xmlns:a="http://schemas.openxmlformats.org/drawingml/2006/main" noChangeAspect="1"/>
             </wp:cNvGraphicFramePr>
@@ -4063,13 +4013,158 @@
               <a:graphicData uri="http://schemas.openxmlformats.org/drawingml/2006/picture">
                 <pic:pic xmlns:pic="http://schemas.openxmlformats.org/drawingml/2006/picture">
                   <pic:nvPicPr>
-                    <pic:cNvPr id="2" name="Image2" descr=""/>
+                    <pic:cNvPr id="2" name="Image3" descr=""/>
                     <pic:cNvPicPr>
                       <a:picLocks noChangeAspect="1" noChangeArrowheads="1"/>
                     </pic:cNvPicPr>
                   </pic:nvPicPr>
                   <pic:blipFill>
                     <a:blip r:embed="rId4"/>
+                    <a:stretch>
+                      <a:fillRect/>
+                    </a:stretch>
+                  </pic:blipFill>
+                  <pic:spPr bwMode="auto">
+                    <a:xfrm>
+                      <a:off x="0" y="0"/>
+                      <a:ext cx="5410200" cy="4489450"/>
+                    </a:xfrm>
+                    <a:prstGeom prst="rect">
+                      <a:avLst/>
+                    </a:prstGeom>
+                  </pic:spPr>
+                </pic:pic>
+              </a:graphicData>
+            </a:graphic>
+          </wp:anchor>
+        </w:drawing>
+      </w:r>
+      <w:r>
+        <w:rPr>
+          <w:rFonts w:cs="Arial" w:ascii="Arial" w:hAnsi="Arial"/>
+          <w:b w:val="false"/>
+          <w:bCs w:val="false"/>
+          <w:sz w:val="24"/>
+          <w:szCs w:val="24"/>
+        </w:rPr>
+        <w:t>Diagrama de caso de uso</w:t>
+      </w:r>
+    </w:p>
+    <w:p>
+      <w:pPr>
+        <w:pStyle w:val="Normal"/>
+        <w:numPr>
+          <w:ilvl w:val="0"/>
+          <w:numId w:val="2"/>
+        </w:numPr>
+        <w:jc w:val="both"/>
+        <w:rPr/>
+      </w:pPr>
+      <w:r>
+        <w:rPr>
+          <w:rFonts w:cs="Arial" w:ascii="Arial" w:hAnsi="Arial"/>
+          <w:b w:val="false"/>
+          <w:bCs w:val="false"/>
+          <w:sz w:val="24"/>
+          <w:szCs w:val="24"/>
+        </w:rPr>
+        <w:t>Diagrama de classes</w:t>
+      </w:r>
+    </w:p>
+    <w:p>
+      <w:pPr>
+        <w:pStyle w:val="Normal"/>
+        <w:jc w:val="both"/>
+        <w:rPr>
+          <w:rFonts w:ascii="Arial" w:hAnsi="Arial" w:cs="Arial"/>
+          <w:b w:val="false"/>
+          <w:b w:val="false"/>
+          <w:bCs w:val="false"/>
+          <w:sz w:val="24"/>
+          <w:szCs w:val="24"/>
+        </w:rPr>
+      </w:pPr>
+      <w:r>
+        <w:rPr/>
+      </w:r>
+    </w:p>
+    <w:p>
+      <w:pPr>
+        <w:pStyle w:val="Normal"/>
+        <w:jc w:val="both"/>
+        <w:rPr/>
+      </w:pPr>
+      <w:r>
+        <w:rPr>
+          <w:rFonts w:cs="Arial" w:ascii="Arial" w:hAnsi="Arial"/>
+          <w:b w:val="false"/>
+          <w:bCs w:val="false"/>
+          <w:sz w:val="24"/>
+          <w:szCs w:val="24"/>
+        </w:rPr>
+        <w:tab/>
+        <w:t>Logo abaixo há uma modelagem da metodologia utilizando esses dois diagramas. Estão dispostos da seguinte forma: os  seis primeiros são diagramas de caso de uso e o último é um diagrama de classes.</w:t>
+      </w:r>
+    </w:p>
+    <w:p>
+      <w:pPr>
+        <w:pStyle w:val="Normal"/>
+        <w:jc w:val="both"/>
+        <w:rPr>
+          <w:rFonts w:ascii="Arial" w:hAnsi="Arial" w:cs="Arial"/>
+          <w:b w:val="false"/>
+          <w:b w:val="false"/>
+          <w:bCs w:val="false"/>
+          <w:sz w:val="24"/>
+          <w:szCs w:val="24"/>
+        </w:rPr>
+      </w:pPr>
+      <w:r>
+        <w:rPr/>
+      </w:r>
+    </w:p>
+    <w:p>
+      <w:pPr>
+        <w:pStyle w:val="Normal"/>
+        <w:jc w:val="both"/>
+        <w:rPr>
+          <w:rFonts w:ascii="Arial" w:hAnsi="Arial" w:cs="Arial"/>
+          <w:b w:val="false"/>
+          <w:b w:val="false"/>
+          <w:bCs w:val="false"/>
+          <w:sz w:val="24"/>
+          <w:szCs w:val="24"/>
+        </w:rPr>
+      </w:pPr>
+      <w:r>
+        <w:rPr/>
+        <w:drawing>
+          <wp:anchor behindDoc="0" distT="0" distB="0" distL="0" distR="0" simplePos="0" locked="0" layoutInCell="1" allowOverlap="1" relativeHeight="3">
+            <wp:simplePos x="0" y="0"/>
+            <wp:positionH relativeFrom="column">
+              <wp:posOffset>302895</wp:posOffset>
+            </wp:positionH>
+            <wp:positionV relativeFrom="paragraph">
+              <wp:posOffset>119380</wp:posOffset>
+            </wp:positionV>
+            <wp:extent cx="5143500" cy="2990850"/>
+            <wp:effectExtent l="0" t="0" r="0" b="0"/>
+            <wp:wrapSquare wrapText="largest"/>
+            <wp:docPr id="3" name="Image2" descr=""/>
+            <wp:cNvGraphicFramePr>
+              <a:graphicFrameLocks xmlns:a="http://schemas.openxmlformats.org/drawingml/2006/main" noChangeAspect="1"/>
+            </wp:cNvGraphicFramePr>
+            <a:graphic xmlns:a="http://schemas.openxmlformats.org/drawingml/2006/main">
+              <a:graphicData uri="http://schemas.openxmlformats.org/drawingml/2006/picture">
+                <pic:pic xmlns:pic="http://schemas.openxmlformats.org/drawingml/2006/picture">
+                  <pic:nvPicPr>
+                    <pic:cNvPr id="3" name="Image2" descr=""/>
+                    <pic:cNvPicPr>
+                      <a:picLocks noChangeAspect="1" noChangeArrowheads="1"/>
+                    </pic:cNvPicPr>
+                  </pic:nvPicPr>
+                  <pic:blipFill>
+                    <a:blip r:embed="rId5"/>
                     <a:stretch>
                       <a:fillRect/>
                     </a:stretch>
@@ -4088,1059 +4183,881 @@
             </a:graphic>
           </wp:anchor>
         </w:drawing>
+      </w:r>
+    </w:p>
+    <w:p>
+      <w:pPr>
+        <w:pStyle w:val="Normal"/>
+        <w:jc w:val="both"/>
+        <w:rPr>
+          <w:rFonts w:ascii="Arial" w:hAnsi="Arial" w:cs="Arial"/>
+          <w:b w:val="false"/>
+          <w:b w:val="false"/>
+          <w:bCs w:val="false"/>
+          <w:sz w:val="24"/>
+          <w:szCs w:val="24"/>
+        </w:rPr>
+      </w:pPr>
+      <w:r>
+        <w:rPr/>
+      </w:r>
+    </w:p>
+    <w:p>
+      <w:pPr>
+        <w:pStyle w:val="Normal"/>
+        <w:jc w:val="both"/>
+        <w:rPr>
+          <w:rFonts w:ascii="Arial" w:hAnsi="Arial" w:cs="Arial"/>
+          <w:b/>
+          <w:b/>
+          <w:sz w:val="24"/>
+          <w:szCs w:val="24"/>
+        </w:rPr>
+      </w:pPr>
+      <w:r>
+        <w:rPr>
+          <w:rFonts w:cs="Arial" w:ascii="Arial" w:hAnsi="Arial"/>
+          <w:b/>
+          <w:sz w:val="24"/>
+          <w:szCs w:val="24"/>
+        </w:rPr>
+      </w:r>
+    </w:p>
+    <w:p>
+      <w:pPr>
+        <w:pStyle w:val="Normal"/>
+        <w:jc w:val="both"/>
+        <w:rPr>
+          <w:rFonts w:ascii="Arial" w:hAnsi="Arial" w:cs="Arial"/>
+          <w:b/>
+          <w:b/>
+          <w:sz w:val="24"/>
+          <w:szCs w:val="24"/>
+        </w:rPr>
+      </w:pPr>
+      <w:r>
+        <w:rPr>
+          <w:rFonts w:cs="Arial" w:ascii="Arial" w:hAnsi="Arial"/>
+          <w:b/>
+          <w:sz w:val="24"/>
+          <w:szCs w:val="24"/>
+        </w:rPr>
+      </w:r>
+    </w:p>
+    <w:p>
+      <w:pPr>
+        <w:pStyle w:val="Normal"/>
+        <w:jc w:val="both"/>
+        <w:rPr>
+          <w:rFonts w:ascii="Arial" w:hAnsi="Arial" w:cs="Arial"/>
+          <w:b/>
+          <w:b/>
+          <w:sz w:val="24"/>
+          <w:szCs w:val="24"/>
+        </w:rPr>
+      </w:pPr>
+      <w:r>
+        <w:rPr>
+          <w:rFonts w:cs="Arial" w:ascii="Arial" w:hAnsi="Arial"/>
+          <w:b/>
+          <w:sz w:val="24"/>
+          <w:szCs w:val="24"/>
+        </w:rPr>
+      </w:r>
+    </w:p>
+    <w:p>
+      <w:pPr>
+        <w:pStyle w:val="Normal"/>
+        <w:jc w:val="both"/>
+        <w:rPr>
+          <w:rFonts w:ascii="Arial" w:hAnsi="Arial" w:cs="Arial"/>
+          <w:b/>
+          <w:b/>
+          <w:sz w:val="24"/>
+          <w:szCs w:val="24"/>
+        </w:rPr>
+      </w:pPr>
+      <w:r>
+        <w:rPr>
+          <w:rFonts w:cs="Arial" w:ascii="Arial" w:hAnsi="Arial"/>
+          <w:b/>
+          <w:sz w:val="24"/>
+          <w:szCs w:val="24"/>
+        </w:rPr>
+      </w:r>
+    </w:p>
+    <w:p>
+      <w:pPr>
+        <w:pStyle w:val="Normal"/>
+        <w:jc w:val="both"/>
+        <w:rPr>
+          <w:rFonts w:ascii="Arial" w:hAnsi="Arial" w:cs="Arial"/>
+          <w:b/>
+          <w:b/>
+          <w:sz w:val="24"/>
+          <w:szCs w:val="24"/>
+        </w:rPr>
+      </w:pPr>
+      <w:r>
+        <w:rPr>
+          <w:rFonts w:cs="Arial" w:ascii="Arial" w:hAnsi="Arial"/>
+          <w:b/>
+          <w:sz w:val="24"/>
+          <w:szCs w:val="24"/>
+        </w:rPr>
+      </w:r>
+    </w:p>
+    <w:p>
+      <w:pPr>
+        <w:pStyle w:val="Normal"/>
+        <w:jc w:val="both"/>
+        <w:rPr>
+          <w:rFonts w:ascii="Arial" w:hAnsi="Arial" w:cs="Arial"/>
+          <w:b/>
+          <w:b/>
+          <w:sz w:val="24"/>
+          <w:szCs w:val="24"/>
+        </w:rPr>
+      </w:pPr>
+      <w:r>
+        <w:rPr>
+          <w:rFonts w:cs="Arial" w:ascii="Arial" w:hAnsi="Arial"/>
+          <w:b/>
+          <w:sz w:val="24"/>
+          <w:szCs w:val="24"/>
+        </w:rPr>
+      </w:r>
+    </w:p>
+    <w:p>
+      <w:pPr>
+        <w:pStyle w:val="Normal"/>
+        <w:jc w:val="both"/>
+        <w:rPr>
+          <w:rFonts w:ascii="Arial" w:hAnsi="Arial" w:cs="Arial"/>
+          <w:b/>
+          <w:b/>
+          <w:sz w:val="24"/>
+          <w:szCs w:val="24"/>
+        </w:rPr>
+      </w:pPr>
+      <w:r>
+        <w:rPr>
+          <w:rFonts w:cs="Arial" w:ascii="Arial" w:hAnsi="Arial"/>
+          <w:b/>
+          <w:sz w:val="24"/>
+          <w:szCs w:val="24"/>
+        </w:rPr>
+      </w:r>
+    </w:p>
+    <w:p>
+      <w:pPr>
+        <w:pStyle w:val="Normal"/>
+        <w:jc w:val="both"/>
+        <w:rPr>
+          <w:rFonts w:ascii="Arial" w:hAnsi="Arial" w:cs="Arial"/>
+          <w:b/>
+          <w:b/>
+          <w:sz w:val="24"/>
+          <w:szCs w:val="24"/>
+        </w:rPr>
+      </w:pPr>
+      <w:r>
+        <w:rPr>
+          <w:rFonts w:cs="Arial" w:ascii="Arial" w:hAnsi="Arial"/>
+          <w:b/>
+          <w:sz w:val="24"/>
+          <w:szCs w:val="24"/>
+        </w:rPr>
+      </w:r>
+    </w:p>
+    <w:p>
+      <w:pPr>
+        <w:pStyle w:val="Normal"/>
+        <w:jc w:val="both"/>
+        <w:rPr>
+          <w:rFonts w:ascii="Arial" w:hAnsi="Arial" w:cs="Arial"/>
+          <w:b/>
+          <w:b/>
+          <w:sz w:val="24"/>
+          <w:szCs w:val="24"/>
+        </w:rPr>
+      </w:pPr>
+      <w:r>
+        <w:rPr>
+          <w:rFonts w:cs="Arial" w:ascii="Arial" w:hAnsi="Arial"/>
+          <w:b/>
+          <w:sz w:val="24"/>
+          <w:szCs w:val="24"/>
+        </w:rPr>
+      </w:r>
+    </w:p>
+    <w:p>
+      <w:pPr>
+        <w:pStyle w:val="Normal"/>
+        <w:jc w:val="both"/>
+        <w:rPr>
+          <w:rFonts w:ascii="Arial" w:hAnsi="Arial" w:cs="Arial"/>
+          <w:b/>
+          <w:b/>
+          <w:sz w:val="24"/>
+          <w:szCs w:val="24"/>
+        </w:rPr>
+      </w:pPr>
+      <w:r>
+        <w:rPr>
+          <w:rFonts w:cs="Arial" w:ascii="Arial" w:hAnsi="Arial"/>
+          <w:b/>
+          <w:sz w:val="24"/>
+          <w:szCs w:val="24"/>
+        </w:rPr>
+      </w:r>
+    </w:p>
+    <w:p>
+      <w:pPr>
+        <w:pStyle w:val="Normal"/>
+        <w:jc w:val="both"/>
+        <w:rPr>
+          <w:rFonts w:ascii="Arial" w:hAnsi="Arial" w:cs="Arial"/>
+          <w:b/>
+          <w:b/>
+          <w:sz w:val="24"/>
+          <w:szCs w:val="24"/>
+        </w:rPr>
+      </w:pPr>
+      <w:r>
+        <w:rPr>
+          <w:rFonts w:cs="Arial" w:ascii="Arial" w:hAnsi="Arial"/>
+          <w:b/>
+          <w:sz w:val="24"/>
+          <w:szCs w:val="24"/>
+        </w:rPr>
+      </w:r>
+    </w:p>
+    <w:p>
+      <w:pPr>
+        <w:pStyle w:val="Normal"/>
+        <w:jc w:val="both"/>
+        <w:rPr>
+          <w:rFonts w:ascii="Arial" w:hAnsi="Arial" w:cs="Arial"/>
+          <w:b/>
+          <w:b/>
+          <w:sz w:val="24"/>
+          <w:szCs w:val="24"/>
+        </w:rPr>
+      </w:pPr>
+      <w:r>
+        <w:rPr>
+          <w:rFonts w:cs="Arial" w:ascii="Arial" w:hAnsi="Arial"/>
+          <w:b/>
+          <w:sz w:val="24"/>
+          <w:szCs w:val="24"/>
+        </w:rPr>
+      </w:r>
+    </w:p>
+    <w:p>
+      <w:pPr>
+        <w:pStyle w:val="Normal"/>
+        <w:jc w:val="both"/>
+        <w:rPr>
+          <w:rFonts w:ascii="Arial" w:hAnsi="Arial" w:cs="Arial"/>
+          <w:b/>
+          <w:b/>
+          <w:sz w:val="24"/>
+          <w:szCs w:val="24"/>
+        </w:rPr>
+      </w:pPr>
+      <w:r>
+        <w:rPr>
+          <w:rFonts w:cs="Arial" w:ascii="Arial" w:hAnsi="Arial"/>
+          <w:b/>
+          <w:sz w:val="24"/>
+          <w:szCs w:val="24"/>
+        </w:rPr>
+      </w:r>
+    </w:p>
+    <w:p>
+      <w:pPr>
+        <w:pStyle w:val="Normal"/>
+        <w:jc w:val="both"/>
+        <w:rPr>
+          <w:rFonts w:ascii="Arial" w:hAnsi="Arial" w:cs="Arial"/>
+          <w:b/>
+          <w:b/>
+          <w:sz w:val="24"/>
+          <w:szCs w:val="24"/>
+        </w:rPr>
+      </w:pPr>
+      <w:r>
+        <w:rPr>
+          <w:rFonts w:cs="Arial" w:ascii="Arial" w:hAnsi="Arial"/>
+          <w:b/>
+          <w:sz w:val="24"/>
+          <w:szCs w:val="24"/>
+        </w:rPr>
+      </w:r>
+    </w:p>
+    <w:p>
+      <w:pPr>
+        <w:pStyle w:val="Normal"/>
+        <w:jc w:val="both"/>
+        <w:rPr>
+          <w:rFonts w:ascii="Arial" w:hAnsi="Arial" w:cs="Arial"/>
+          <w:b/>
+          <w:b/>
+          <w:sz w:val="24"/>
+          <w:szCs w:val="24"/>
+        </w:rPr>
+      </w:pPr>
+      <w:r>
+        <w:rPr>
+          <w:rFonts w:cs="Arial" w:ascii="Arial" w:hAnsi="Arial"/>
+          <w:b/>
+          <w:sz w:val="24"/>
+          <w:szCs w:val="24"/>
+        </w:rPr>
+      </w:r>
+    </w:p>
+    <w:p>
+      <w:pPr>
+        <w:pStyle w:val="Normal"/>
+        <w:jc w:val="both"/>
+        <w:rPr>
+          <w:rFonts w:ascii="Arial" w:hAnsi="Arial" w:cs="Arial"/>
+          <w:b/>
+          <w:b/>
+          <w:sz w:val="24"/>
+          <w:szCs w:val="24"/>
+        </w:rPr>
+      </w:pPr>
+      <w:r>
+        <w:rPr>
+          <w:rFonts w:cs="Arial" w:ascii="Arial" w:hAnsi="Arial"/>
+          <w:b/>
+          <w:sz w:val="24"/>
+          <w:szCs w:val="24"/>
+        </w:rPr>
+      </w:r>
+    </w:p>
+    <w:p>
+      <w:pPr>
+        <w:pStyle w:val="Normal"/>
+        <w:jc w:val="both"/>
+        <w:rPr>
+          <w:rFonts w:ascii="Arial" w:hAnsi="Arial" w:cs="Arial"/>
+          <w:b/>
+          <w:b/>
+          <w:sz w:val="24"/>
+          <w:szCs w:val="24"/>
+        </w:rPr>
+      </w:pPr>
+      <w:r>
+        <w:rPr>
+          <w:rFonts w:cs="Arial" w:ascii="Arial" w:hAnsi="Arial"/>
+          <w:b/>
+          <w:sz w:val="24"/>
+          <w:szCs w:val="24"/>
+        </w:rPr>
+      </w:r>
+    </w:p>
+    <w:p>
+      <w:pPr>
+        <w:pStyle w:val="Normal"/>
+        <w:jc w:val="both"/>
+        <w:rPr>
+          <w:rFonts w:ascii="Arial" w:hAnsi="Arial" w:cs="Arial"/>
+          <w:b/>
+          <w:b/>
+          <w:sz w:val="24"/>
+          <w:szCs w:val="24"/>
+        </w:rPr>
+      </w:pPr>
+      <w:r>
+        <w:rPr>
+          <w:rFonts w:cs="Arial" w:ascii="Arial" w:hAnsi="Arial"/>
+          <w:b/>
+          <w:sz w:val="24"/>
+          <w:szCs w:val="24"/>
+        </w:rPr>
+      </w:r>
+    </w:p>
+    <w:p>
+      <w:pPr>
+        <w:pStyle w:val="Normal"/>
+        <w:jc w:val="both"/>
+        <w:rPr>
+          <w:rFonts w:ascii="Arial" w:hAnsi="Arial" w:cs="Arial"/>
+          <w:b/>
+          <w:b/>
+          <w:sz w:val="24"/>
+          <w:szCs w:val="24"/>
+        </w:rPr>
+      </w:pPr>
+      <w:r>
+        <w:rPr>
+          <w:rFonts w:cs="Arial" w:ascii="Arial" w:hAnsi="Arial"/>
+          <w:b/>
+          <w:sz w:val="24"/>
+          <w:szCs w:val="24"/>
+        </w:rPr>
+      </w:r>
+    </w:p>
+    <w:p>
+      <w:pPr>
+        <w:pStyle w:val="Normal"/>
+        <w:jc w:val="both"/>
+        <w:rPr>
+          <w:rFonts w:ascii="Arial" w:hAnsi="Arial" w:cs="Arial"/>
+          <w:b/>
+          <w:b/>
+          <w:sz w:val="24"/>
+          <w:szCs w:val="24"/>
+        </w:rPr>
+      </w:pPr>
+      <w:r>
+        <w:rPr>
+          <w:rFonts w:cs="Arial" w:ascii="Arial" w:hAnsi="Arial"/>
+          <w:b/>
+          <w:sz w:val="24"/>
+          <w:szCs w:val="24"/>
+        </w:rPr>
+      </w:r>
+    </w:p>
+    <w:p>
+      <w:pPr>
+        <w:pStyle w:val="Normal"/>
+        <w:jc w:val="both"/>
+        <w:rPr>
+          <w:rFonts w:ascii="Arial" w:hAnsi="Arial" w:cs="Arial"/>
+          <w:b/>
+          <w:b/>
+          <w:sz w:val="24"/>
+          <w:szCs w:val="24"/>
+        </w:rPr>
+      </w:pPr>
+      <w:r>
+        <w:rPr>
+          <w:rFonts w:cs="Arial" w:ascii="Arial" w:hAnsi="Arial"/>
+          <w:b/>
+          <w:sz w:val="24"/>
+          <w:szCs w:val="24"/>
+        </w:rPr>
+      </w:r>
+    </w:p>
+    <w:p>
+      <w:pPr>
+        <w:pStyle w:val="Normal"/>
+        <w:jc w:val="both"/>
+        <w:rPr>
+          <w:rFonts w:ascii="Arial" w:hAnsi="Arial" w:cs="Arial"/>
+          <w:b/>
+          <w:b/>
+          <w:sz w:val="24"/>
+          <w:szCs w:val="24"/>
+        </w:rPr>
+      </w:pPr>
+      <w:r>
+        <w:rPr>
+          <w:rFonts w:cs="Arial" w:ascii="Arial" w:hAnsi="Arial"/>
+          <w:b/>
+          <w:sz w:val="24"/>
+          <w:szCs w:val="24"/>
+        </w:rPr>
+      </w:r>
+    </w:p>
+    <w:p>
+      <w:pPr>
+        <w:pStyle w:val="Normal"/>
+        <w:jc w:val="both"/>
+        <w:rPr>
+          <w:rFonts w:ascii="Arial" w:hAnsi="Arial" w:cs="Arial"/>
+          <w:b/>
+          <w:b/>
+          <w:sz w:val="24"/>
+          <w:szCs w:val="24"/>
+        </w:rPr>
+      </w:pPr>
+      <w:r>
+        <w:rPr>
+          <w:rFonts w:cs="Arial" w:ascii="Arial" w:hAnsi="Arial"/>
+          <w:b/>
+          <w:sz w:val="24"/>
+          <w:szCs w:val="24"/>
+        </w:rPr>
+      </w:r>
+    </w:p>
+    <w:p>
+      <w:pPr>
+        <w:pStyle w:val="Normal"/>
+        <w:jc w:val="both"/>
+        <w:rPr>
+          <w:rFonts w:ascii="Arial" w:hAnsi="Arial" w:cs="Arial"/>
+          <w:b/>
+          <w:b/>
+          <w:sz w:val="24"/>
+          <w:szCs w:val="24"/>
+        </w:rPr>
+      </w:pPr>
+      <w:r>
+        <w:rPr>
+          <w:rFonts w:cs="Arial" w:ascii="Arial" w:hAnsi="Arial"/>
+          <w:b/>
+          <w:sz w:val="24"/>
+          <w:szCs w:val="24"/>
+        </w:rPr>
+      </w:r>
+    </w:p>
+    <w:p>
+      <w:pPr>
+        <w:pStyle w:val="Normal"/>
+        <w:jc w:val="both"/>
+        <w:rPr>
+          <w:rFonts w:ascii="Arial" w:hAnsi="Arial" w:cs="Arial"/>
+          <w:b/>
+          <w:b/>
+          <w:sz w:val="24"/>
+          <w:szCs w:val="24"/>
+        </w:rPr>
+      </w:pPr>
+      <w:r>
+        <w:rPr>
+          <w:rFonts w:cs="Arial" w:ascii="Arial" w:hAnsi="Arial"/>
+          <w:b/>
+          <w:sz w:val="24"/>
+          <w:szCs w:val="24"/>
+        </w:rPr>
+      </w:r>
+    </w:p>
+    <w:p>
+      <w:pPr>
+        <w:pStyle w:val="Normal"/>
+        <w:jc w:val="both"/>
+        <w:rPr/>
+      </w:pPr>
+      <w:r>
+        <w:rPr>
+          <w:rFonts w:cs="Arial" w:ascii="Arial" w:hAnsi="Arial"/>
+          <w:b/>
+          <w:sz w:val="24"/>
+          <w:szCs w:val="24"/>
+        </w:rPr>
+        <w:t xml:space="preserve"> </w:t>
+      </w:r>
+    </w:p>
+    <w:p>
+      <w:pPr>
+        <w:pStyle w:val="Normal"/>
+        <w:jc w:val="both"/>
+        <w:rPr>
+          <w:rFonts w:ascii="Arial" w:hAnsi="Arial" w:cs="Arial"/>
+          <w:b/>
+          <w:b/>
+          <w:sz w:val="24"/>
+          <w:szCs w:val="24"/>
+        </w:rPr>
+      </w:pPr>
+      <w:r>
+        <w:rPr>
+          <w:rFonts w:cs="Arial" w:ascii="Arial" w:hAnsi="Arial"/>
+          <w:b/>
+          <w:sz w:val="24"/>
+          <w:szCs w:val="24"/>
+        </w:rPr>
+      </w:r>
+    </w:p>
+    <w:p>
+      <w:pPr>
+        <w:pStyle w:val="Normal"/>
+        <w:jc w:val="both"/>
+        <w:rPr>
+          <w:rFonts w:ascii="Arial" w:hAnsi="Arial" w:cs="Arial"/>
+          <w:b/>
+          <w:b/>
+          <w:sz w:val="24"/>
+          <w:szCs w:val="24"/>
+        </w:rPr>
+      </w:pPr>
+      <w:r>
+        <w:rPr>
+          <w:rFonts w:cs="Arial" w:ascii="Arial" w:hAnsi="Arial"/>
+          <w:b/>
+          <w:sz w:val="24"/>
+          <w:szCs w:val="24"/>
+        </w:rPr>
+      </w:r>
+    </w:p>
+    <w:p>
+      <w:pPr>
+        <w:pStyle w:val="Normal"/>
+        <w:jc w:val="both"/>
+        <w:rPr>
+          <w:rFonts w:ascii="Arial" w:hAnsi="Arial" w:cs="Arial"/>
+          <w:b/>
+          <w:b/>
+          <w:sz w:val="24"/>
+          <w:szCs w:val="24"/>
+        </w:rPr>
+      </w:pPr>
+      <w:r>
+        <w:rPr>
+          <w:rFonts w:cs="Arial" w:ascii="Arial" w:hAnsi="Arial"/>
+          <w:b/>
+          <w:sz w:val="24"/>
+          <w:szCs w:val="24"/>
+        </w:rPr>
+      </w:r>
+    </w:p>
+    <w:p>
+      <w:pPr>
+        <w:pStyle w:val="Normal"/>
+        <w:jc w:val="both"/>
+        <w:rPr>
+          <w:rFonts w:ascii="Arial" w:hAnsi="Arial" w:cs="Arial"/>
+          <w:b/>
+          <w:b/>
+          <w:sz w:val="24"/>
+          <w:szCs w:val="24"/>
+        </w:rPr>
+      </w:pPr>
+      <w:r>
+        <w:rPr>
+          <w:rFonts w:cs="Arial" w:ascii="Arial" w:hAnsi="Arial"/>
+          <w:b/>
+          <w:sz w:val="24"/>
+          <w:szCs w:val="24"/>
+        </w:rPr>
+      </w:r>
+    </w:p>
+    <w:p>
+      <w:pPr>
+        <w:pStyle w:val="Normal"/>
+        <w:jc w:val="both"/>
+        <w:rPr>
+          <w:rFonts w:ascii="Arial" w:hAnsi="Arial" w:cs="Arial"/>
+          <w:b/>
+          <w:b/>
+          <w:sz w:val="24"/>
+          <w:szCs w:val="24"/>
+        </w:rPr>
+      </w:pPr>
+      <w:r>
+        <w:rPr>
+          <w:rFonts w:cs="Arial" w:ascii="Arial" w:hAnsi="Arial"/>
+          <w:b/>
+          <w:sz w:val="24"/>
+          <w:szCs w:val="24"/>
+        </w:rPr>
+      </w:r>
+    </w:p>
+    <w:p>
+      <w:pPr>
+        <w:pStyle w:val="Normal"/>
+        <w:jc w:val="both"/>
+        <w:rPr>
+          <w:rFonts w:ascii="Arial" w:hAnsi="Arial" w:cs="Arial"/>
+          <w:b/>
+          <w:b/>
+          <w:sz w:val="24"/>
+          <w:szCs w:val="24"/>
+        </w:rPr>
+      </w:pPr>
+      <w:r>
+        <w:rPr>
+          <w:rFonts w:cs="Arial" w:ascii="Arial" w:hAnsi="Arial"/>
+          <w:b/>
+          <w:sz w:val="24"/>
+          <w:szCs w:val="24"/>
+        </w:rPr>
+      </w:r>
+    </w:p>
+    <w:p>
+      <w:pPr>
+        <w:pStyle w:val="Normal"/>
+        <w:jc w:val="both"/>
+        <w:rPr>
+          <w:rFonts w:ascii="Arial" w:hAnsi="Arial" w:cs="Arial"/>
+          <w:b/>
+          <w:b/>
+          <w:sz w:val="24"/>
+          <w:szCs w:val="24"/>
+        </w:rPr>
+      </w:pPr>
+      <w:r>
+        <w:rPr>
+          <w:rFonts w:cs="Arial" w:ascii="Arial" w:hAnsi="Arial"/>
+          <w:b/>
+          <w:sz w:val="24"/>
+          <w:szCs w:val="24"/>
+        </w:rPr>
+      </w:r>
+    </w:p>
+    <w:p>
+      <w:pPr>
+        <w:pStyle w:val="Normal"/>
+        <w:jc w:val="both"/>
+        <w:rPr>
+          <w:rFonts w:ascii="Arial" w:hAnsi="Arial" w:cs="Arial"/>
+          <w:b/>
+          <w:b/>
+          <w:sz w:val="24"/>
+          <w:szCs w:val="24"/>
+        </w:rPr>
+      </w:pPr>
+      <w:r>
+        <w:rPr>
+          <w:rFonts w:cs="Arial" w:ascii="Arial" w:hAnsi="Arial"/>
+          <w:b/>
+          <w:sz w:val="24"/>
+          <w:szCs w:val="24"/>
+        </w:rPr>
+      </w:r>
+    </w:p>
+    <w:p>
+      <w:pPr>
+        <w:pStyle w:val="Normal"/>
+        <w:jc w:val="both"/>
+        <w:rPr>
+          <w:rFonts w:ascii="Arial" w:hAnsi="Arial" w:cs="Arial"/>
+          <w:b/>
+          <w:b/>
+          <w:sz w:val="24"/>
+          <w:szCs w:val="24"/>
+        </w:rPr>
+      </w:pPr>
+      <w:r>
+        <w:rPr>
+          <w:rFonts w:cs="Arial" w:ascii="Arial" w:hAnsi="Arial"/>
+          <w:b/>
+          <w:sz w:val="24"/>
+          <w:szCs w:val="24"/>
+        </w:rPr>
+      </w:r>
+    </w:p>
+    <w:p>
+      <w:pPr>
+        <w:pStyle w:val="Normal"/>
+        <w:jc w:val="both"/>
+        <w:rPr>
+          <w:rFonts w:ascii="Arial" w:hAnsi="Arial" w:cs="Arial"/>
+          <w:b/>
+          <w:b/>
+          <w:sz w:val="24"/>
+          <w:szCs w:val="24"/>
+        </w:rPr>
+      </w:pPr>
+      <w:r>
+        <w:rPr>
+          <w:rFonts w:cs="Arial" w:ascii="Arial" w:hAnsi="Arial"/>
+          <w:b/>
+          <w:sz w:val="24"/>
+          <w:szCs w:val="24"/>
+        </w:rPr>
+      </w:r>
+    </w:p>
+    <w:p>
+      <w:pPr>
+        <w:pStyle w:val="Normal"/>
+        <w:jc w:val="both"/>
+        <w:rPr>
+          <w:rFonts w:ascii="Arial" w:hAnsi="Arial" w:cs="Arial"/>
+          <w:b/>
+          <w:b/>
+          <w:sz w:val="24"/>
+          <w:szCs w:val="24"/>
+        </w:rPr>
+      </w:pPr>
+      <w:r>
+        <w:rPr>
+          <w:rFonts w:cs="Arial" w:ascii="Arial" w:hAnsi="Arial"/>
+          <w:b/>
+          <w:sz w:val="24"/>
+          <w:szCs w:val="24"/>
+        </w:rPr>
+      </w:r>
+    </w:p>
+    <w:p>
+      <w:pPr>
+        <w:pStyle w:val="Normal"/>
+        <w:jc w:val="both"/>
+        <w:rPr>
+          <w:rFonts w:ascii="Arial" w:hAnsi="Arial" w:cs="Arial"/>
+          <w:b/>
+          <w:b/>
+          <w:sz w:val="24"/>
+          <w:szCs w:val="24"/>
+        </w:rPr>
+      </w:pPr>
+      <w:r>
+        <w:rPr>
+          <w:rFonts w:cs="Arial" w:ascii="Arial" w:hAnsi="Arial"/>
+          <w:b/>
+          <w:sz w:val="24"/>
+          <w:szCs w:val="24"/>
+        </w:rPr>
+      </w:r>
+    </w:p>
+    <w:p>
+      <w:pPr>
+        <w:pStyle w:val="Normal"/>
+        <w:jc w:val="both"/>
+        <w:rPr>
+          <w:rFonts w:ascii="Arial" w:hAnsi="Arial" w:cs="Arial"/>
+          <w:b/>
+          <w:b/>
+          <w:sz w:val="24"/>
+          <w:szCs w:val="24"/>
+        </w:rPr>
+      </w:pPr>
+      <w:r>
+        <w:rPr>
+          <w:rFonts w:cs="Arial" w:ascii="Arial" w:hAnsi="Arial"/>
+          <w:b/>
+          <w:sz w:val="24"/>
+          <w:szCs w:val="24"/>
+        </w:rPr>
+      </w:r>
+    </w:p>
+    <w:p>
+      <w:pPr>
+        <w:pStyle w:val="Normal"/>
+        <w:jc w:val="both"/>
+        <w:rPr>
+          <w:rFonts w:ascii="Arial" w:hAnsi="Arial" w:cs="Arial"/>
+          <w:b/>
+          <w:b/>
+          <w:sz w:val="24"/>
+          <w:szCs w:val="24"/>
+        </w:rPr>
+      </w:pPr>
+      <w:r>
+        <w:rPr>
+          <w:rFonts w:cs="Arial" w:ascii="Arial" w:hAnsi="Arial"/>
+          <w:b/>
+          <w:sz w:val="24"/>
+          <w:szCs w:val="24"/>
+        </w:rPr>
+      </w:r>
+    </w:p>
+    <w:p>
+      <w:pPr>
+        <w:pStyle w:val="Normal"/>
+        <w:jc w:val="both"/>
+        <w:rPr>
+          <w:rFonts w:ascii="Arial" w:hAnsi="Arial" w:cs="Arial"/>
+          <w:b/>
+          <w:b/>
+          <w:sz w:val="24"/>
+          <w:szCs w:val="24"/>
+        </w:rPr>
+      </w:pPr>
+      <w:r>
+        <w:rPr>
+          <w:rFonts w:cs="Arial" w:ascii="Arial" w:hAnsi="Arial"/>
+          <w:b/>
+          <w:sz w:val="24"/>
+          <w:szCs w:val="24"/>
+        </w:rPr>
         <w:drawing>
           <wp:anchor behindDoc="0" distT="0" distB="0" distL="0" distR="0" simplePos="0" locked="0" layoutInCell="1" allowOverlap="1" relativeHeight="4">
-            <wp:simplePos x="0" y="0"/>
-            <wp:positionH relativeFrom="page">
-              <wp:posOffset>1191260</wp:posOffset>
-            </wp:positionH>
-            <wp:positionV relativeFrom="page">
-              <wp:posOffset>5092065</wp:posOffset>
-            </wp:positionV>
-            <wp:extent cx="5410200" cy="4657725"/>
-            <wp:effectExtent l="0" t="0" r="0" b="0"/>
-            <wp:wrapSquare wrapText="largest"/>
-            <wp:docPr id="3" name="Image3" descr=""/>
-            <wp:cNvGraphicFramePr>
-              <a:graphicFrameLocks xmlns:a="http://schemas.openxmlformats.org/drawingml/2006/main" noChangeAspect="1"/>
-            </wp:cNvGraphicFramePr>
-            <a:graphic xmlns:a="http://schemas.openxmlformats.org/drawingml/2006/main">
-              <a:graphicData uri="http://schemas.openxmlformats.org/drawingml/2006/picture">
-                <pic:pic xmlns:pic="http://schemas.openxmlformats.org/drawingml/2006/picture">
-                  <pic:nvPicPr>
-                    <pic:cNvPr id="3" name="Image3" descr=""/>
-                    <pic:cNvPicPr>
-                      <a:picLocks noChangeAspect="1" noChangeArrowheads="1"/>
-                    </pic:cNvPicPr>
-                  </pic:nvPicPr>
-                  <pic:blipFill>
-                    <a:blip r:embed="rId5"/>
-                    <a:stretch>
-                      <a:fillRect/>
-                    </a:stretch>
-                  </pic:blipFill>
-                  <pic:spPr bwMode="auto">
-                    <a:xfrm>
-                      <a:off x="0" y="0"/>
-                      <a:ext cx="5410200" cy="4657725"/>
-                    </a:xfrm>
-                    <a:prstGeom prst="rect">
-                      <a:avLst/>
-                    </a:prstGeom>
-                  </pic:spPr>
-                </pic:pic>
-              </a:graphicData>
-            </a:graphic>
-          </wp:anchor>
-        </w:drawing>
-      </w:r>
-    </w:p>
-    <w:p>
-      <w:pPr>
-        <w:pStyle w:val="Normal"/>
-        <w:jc w:val="both"/>
-        <w:rPr>
-          <w:rFonts w:ascii="Arial" w:hAnsi="Arial" w:cs="Arial"/>
-          <w:b/>
-          <w:b/>
-          <w:sz w:val="24"/>
-          <w:szCs w:val="24"/>
-        </w:rPr>
-      </w:pPr>
-      <w:r>
-        <w:rPr>
-          <w:rFonts w:cs="Arial" w:ascii="Arial" w:hAnsi="Arial"/>
-          <w:b/>
-          <w:sz w:val="24"/>
-          <w:szCs w:val="24"/>
-        </w:rPr>
-      </w:r>
-    </w:p>
-    <w:p>
-      <w:pPr>
-        <w:pStyle w:val="Normal"/>
-        <w:jc w:val="both"/>
-        <w:rPr>
-          <w:rFonts w:ascii="Arial" w:hAnsi="Arial" w:cs="Arial"/>
-          <w:b/>
-          <w:b/>
-          <w:sz w:val="24"/>
-          <w:szCs w:val="24"/>
-        </w:rPr>
-      </w:pPr>
-      <w:r>
-        <w:rPr>
-          <w:rFonts w:cs="Arial" w:ascii="Arial" w:hAnsi="Arial"/>
-          <w:b/>
-          <w:sz w:val="24"/>
-          <w:szCs w:val="24"/>
-        </w:rPr>
-      </w:r>
-    </w:p>
-    <w:p>
-      <w:pPr>
-        <w:pStyle w:val="Normal"/>
-        <w:jc w:val="both"/>
-        <w:rPr>
-          <w:rFonts w:ascii="Arial" w:hAnsi="Arial" w:cs="Arial"/>
-          <w:b/>
-          <w:b/>
-          <w:sz w:val="24"/>
-          <w:szCs w:val="24"/>
-        </w:rPr>
-      </w:pPr>
-      <w:r>
-        <w:rPr>
-          <w:rFonts w:cs="Arial" w:ascii="Arial" w:hAnsi="Arial"/>
-          <w:b/>
-          <w:sz w:val="24"/>
-          <w:szCs w:val="24"/>
-        </w:rPr>
-      </w:r>
-    </w:p>
-    <w:p>
-      <w:pPr>
-        <w:pStyle w:val="Normal"/>
-        <w:jc w:val="both"/>
-        <w:rPr>
-          <w:rFonts w:ascii="Arial" w:hAnsi="Arial" w:cs="Arial"/>
-          <w:b/>
-          <w:b/>
-          <w:sz w:val="24"/>
-          <w:szCs w:val="24"/>
-        </w:rPr>
-      </w:pPr>
-      <w:r>
-        <w:rPr>
-          <w:rFonts w:cs="Arial" w:ascii="Arial" w:hAnsi="Arial"/>
-          <w:b/>
-          <w:sz w:val="24"/>
-          <w:szCs w:val="24"/>
-        </w:rPr>
-      </w:r>
-    </w:p>
-    <w:p>
-      <w:pPr>
-        <w:pStyle w:val="Normal"/>
-        <w:jc w:val="both"/>
-        <w:rPr>
-          <w:rFonts w:ascii="Arial" w:hAnsi="Arial" w:cs="Arial"/>
-          <w:b/>
-          <w:b/>
-          <w:sz w:val="24"/>
-          <w:szCs w:val="24"/>
-        </w:rPr>
-      </w:pPr>
-      <w:r>
-        <w:rPr>
-          <w:rFonts w:cs="Arial" w:ascii="Arial" w:hAnsi="Arial"/>
-          <w:b/>
-          <w:sz w:val="24"/>
-          <w:szCs w:val="24"/>
-        </w:rPr>
-      </w:r>
-    </w:p>
-    <w:p>
-      <w:pPr>
-        <w:pStyle w:val="Normal"/>
-        <w:jc w:val="both"/>
-        <w:rPr>
-          <w:rFonts w:ascii="Arial" w:hAnsi="Arial" w:cs="Arial"/>
-          <w:b/>
-          <w:b/>
-          <w:sz w:val="24"/>
-          <w:szCs w:val="24"/>
-        </w:rPr>
-      </w:pPr>
-      <w:r>
-        <w:rPr>
-          <w:rFonts w:cs="Arial" w:ascii="Arial" w:hAnsi="Arial"/>
-          <w:b/>
-          <w:sz w:val="24"/>
-          <w:szCs w:val="24"/>
-        </w:rPr>
-      </w:r>
-    </w:p>
-    <w:p>
-      <w:pPr>
-        <w:pStyle w:val="Normal"/>
-        <w:jc w:val="both"/>
-        <w:rPr>
-          <w:rFonts w:ascii="Arial" w:hAnsi="Arial" w:cs="Arial"/>
-          <w:b/>
-          <w:b/>
-          <w:sz w:val="24"/>
-          <w:szCs w:val="24"/>
-        </w:rPr>
-      </w:pPr>
-      <w:r>
-        <w:rPr>
-          <w:rFonts w:cs="Arial" w:ascii="Arial" w:hAnsi="Arial"/>
-          <w:b/>
-          <w:sz w:val="24"/>
-          <w:szCs w:val="24"/>
-        </w:rPr>
-      </w:r>
-    </w:p>
-    <w:p>
-      <w:pPr>
-        <w:pStyle w:val="Normal"/>
-        <w:jc w:val="both"/>
-        <w:rPr>
-          <w:rFonts w:ascii="Arial" w:hAnsi="Arial" w:cs="Arial"/>
-          <w:b/>
-          <w:b/>
-          <w:sz w:val="24"/>
-          <w:szCs w:val="24"/>
-        </w:rPr>
-      </w:pPr>
-      <w:r>
-        <w:rPr>
-          <w:rFonts w:cs="Arial" w:ascii="Arial" w:hAnsi="Arial"/>
-          <w:b/>
-          <w:sz w:val="24"/>
-          <w:szCs w:val="24"/>
-        </w:rPr>
-      </w:r>
-    </w:p>
-    <w:p>
-      <w:pPr>
-        <w:pStyle w:val="Normal"/>
-        <w:jc w:val="both"/>
-        <w:rPr>
-          <w:rFonts w:ascii="Arial" w:hAnsi="Arial" w:cs="Arial"/>
-          <w:b/>
-          <w:b/>
-          <w:sz w:val="24"/>
-          <w:szCs w:val="24"/>
-        </w:rPr>
-      </w:pPr>
-      <w:r>
-        <w:rPr>
-          <w:rFonts w:cs="Arial" w:ascii="Arial" w:hAnsi="Arial"/>
-          <w:b/>
-          <w:sz w:val="24"/>
-          <w:szCs w:val="24"/>
-        </w:rPr>
-      </w:r>
-    </w:p>
-    <w:p>
-      <w:pPr>
-        <w:pStyle w:val="Normal"/>
-        <w:jc w:val="both"/>
-        <w:rPr>
-          <w:rFonts w:ascii="Arial" w:hAnsi="Arial" w:cs="Arial"/>
-          <w:b/>
-          <w:b/>
-          <w:sz w:val="24"/>
-          <w:szCs w:val="24"/>
-        </w:rPr>
-      </w:pPr>
-      <w:r>
-        <w:rPr>
-          <w:rFonts w:cs="Arial" w:ascii="Arial" w:hAnsi="Arial"/>
-          <w:b/>
-          <w:sz w:val="24"/>
-          <w:szCs w:val="24"/>
-        </w:rPr>
-      </w:r>
-    </w:p>
-    <w:p>
-      <w:pPr>
-        <w:pStyle w:val="Normal"/>
-        <w:jc w:val="both"/>
-        <w:rPr>
-          <w:rFonts w:ascii="Arial" w:hAnsi="Arial" w:cs="Arial"/>
-          <w:b/>
-          <w:b/>
-          <w:sz w:val="24"/>
-          <w:szCs w:val="24"/>
-        </w:rPr>
-      </w:pPr>
-      <w:r>
-        <w:rPr>
-          <w:rFonts w:cs="Arial" w:ascii="Arial" w:hAnsi="Arial"/>
-          <w:b/>
-          <w:sz w:val="24"/>
-          <w:szCs w:val="24"/>
-        </w:rPr>
-      </w:r>
-    </w:p>
-    <w:p>
-      <w:pPr>
-        <w:pStyle w:val="Normal"/>
-        <w:jc w:val="both"/>
-        <w:rPr>
-          <w:rFonts w:ascii="Arial" w:hAnsi="Arial" w:cs="Arial"/>
-          <w:b/>
-          <w:b/>
-          <w:sz w:val="24"/>
-          <w:szCs w:val="24"/>
-        </w:rPr>
-      </w:pPr>
-      <w:r>
-        <w:rPr>
-          <w:rFonts w:cs="Arial" w:ascii="Arial" w:hAnsi="Arial"/>
-          <w:b/>
-          <w:sz w:val="24"/>
-          <w:szCs w:val="24"/>
-        </w:rPr>
-      </w:r>
-    </w:p>
-    <w:p>
-      <w:pPr>
-        <w:pStyle w:val="Normal"/>
-        <w:jc w:val="both"/>
-        <w:rPr>
-          <w:rFonts w:ascii="Arial" w:hAnsi="Arial" w:cs="Arial"/>
-          <w:b/>
-          <w:b/>
-          <w:sz w:val="24"/>
-          <w:szCs w:val="24"/>
-        </w:rPr>
-      </w:pPr>
-      <w:r>
-        <w:rPr>
-          <w:rFonts w:cs="Arial" w:ascii="Arial" w:hAnsi="Arial"/>
-          <w:b/>
-          <w:sz w:val="24"/>
-          <w:szCs w:val="24"/>
-        </w:rPr>
-      </w:r>
-    </w:p>
-    <w:p>
-      <w:pPr>
-        <w:pStyle w:val="Normal"/>
-        <w:jc w:val="both"/>
-        <w:rPr>
-          <w:rFonts w:ascii="Arial" w:hAnsi="Arial" w:cs="Arial"/>
-          <w:b/>
-          <w:b/>
-          <w:sz w:val="24"/>
-          <w:szCs w:val="24"/>
-        </w:rPr>
-      </w:pPr>
-      <w:r>
-        <w:rPr>
-          <w:rFonts w:cs="Arial" w:ascii="Arial" w:hAnsi="Arial"/>
-          <w:b/>
-          <w:sz w:val="24"/>
-          <w:szCs w:val="24"/>
-        </w:rPr>
-      </w:r>
-    </w:p>
-    <w:p>
-      <w:pPr>
-        <w:pStyle w:val="Normal"/>
-        <w:jc w:val="both"/>
-        <w:rPr>
-          <w:rFonts w:ascii="Arial" w:hAnsi="Arial" w:cs="Arial"/>
-          <w:b/>
-          <w:b/>
-          <w:sz w:val="24"/>
-          <w:szCs w:val="24"/>
-        </w:rPr>
-      </w:pPr>
-      <w:r>
-        <w:rPr>
-          <w:rFonts w:cs="Arial" w:ascii="Arial" w:hAnsi="Arial"/>
-          <w:b/>
-          <w:sz w:val="24"/>
-          <w:szCs w:val="24"/>
-        </w:rPr>
-      </w:r>
-    </w:p>
-    <w:p>
-      <w:pPr>
-        <w:pStyle w:val="Normal"/>
-        <w:jc w:val="both"/>
-        <w:rPr>
-          <w:rFonts w:ascii="Arial" w:hAnsi="Arial" w:cs="Arial"/>
-          <w:b/>
-          <w:b/>
-          <w:sz w:val="24"/>
-          <w:szCs w:val="24"/>
-        </w:rPr>
-      </w:pPr>
-      <w:r>
-        <w:rPr>
-          <w:rFonts w:cs="Arial" w:ascii="Arial" w:hAnsi="Arial"/>
-          <w:b/>
-          <w:sz w:val="24"/>
-          <w:szCs w:val="24"/>
-        </w:rPr>
-      </w:r>
-    </w:p>
-    <w:p>
-      <w:pPr>
-        <w:pStyle w:val="Normal"/>
-        <w:jc w:val="both"/>
-        <w:rPr>
-          <w:rFonts w:ascii="Arial" w:hAnsi="Arial" w:cs="Arial"/>
-          <w:b/>
-          <w:b/>
-          <w:sz w:val="24"/>
-          <w:szCs w:val="24"/>
-        </w:rPr>
-      </w:pPr>
-      <w:r>
-        <w:rPr>
-          <w:rFonts w:cs="Arial" w:ascii="Arial" w:hAnsi="Arial"/>
-          <w:b/>
-          <w:sz w:val="24"/>
-          <w:szCs w:val="24"/>
-        </w:rPr>
-      </w:r>
-    </w:p>
-    <w:p>
-      <w:pPr>
-        <w:pStyle w:val="Normal"/>
-        <w:jc w:val="both"/>
-        <w:rPr>
-          <w:rFonts w:ascii="Arial" w:hAnsi="Arial" w:cs="Arial"/>
-          <w:b/>
-          <w:b/>
-          <w:sz w:val="24"/>
-          <w:szCs w:val="24"/>
-        </w:rPr>
-      </w:pPr>
-      <w:r>
-        <w:rPr>
-          <w:rFonts w:cs="Arial" w:ascii="Arial" w:hAnsi="Arial"/>
-          <w:b/>
-          <w:sz w:val="24"/>
-          <w:szCs w:val="24"/>
-        </w:rPr>
-      </w:r>
-    </w:p>
-    <w:p>
-      <w:pPr>
-        <w:pStyle w:val="Normal"/>
-        <w:jc w:val="both"/>
-        <w:rPr>
-          <w:rFonts w:ascii="Arial" w:hAnsi="Arial" w:cs="Arial"/>
-          <w:b/>
-          <w:b/>
-          <w:sz w:val="24"/>
-          <w:szCs w:val="24"/>
-        </w:rPr>
-      </w:pPr>
-      <w:r>
-        <w:rPr>
-          <w:rFonts w:cs="Arial" w:ascii="Arial" w:hAnsi="Arial"/>
-          <w:b/>
-          <w:sz w:val="24"/>
-          <w:szCs w:val="24"/>
-        </w:rPr>
-      </w:r>
-    </w:p>
-    <w:p>
-      <w:pPr>
-        <w:pStyle w:val="Normal"/>
-        <w:jc w:val="both"/>
-        <w:rPr>
-          <w:rFonts w:ascii="Arial" w:hAnsi="Arial" w:cs="Arial"/>
-          <w:b/>
-          <w:b/>
-          <w:sz w:val="24"/>
-          <w:szCs w:val="24"/>
-        </w:rPr>
-      </w:pPr>
-      <w:r>
-        <w:rPr>
-          <w:rFonts w:cs="Arial" w:ascii="Arial" w:hAnsi="Arial"/>
-          <w:b/>
-          <w:sz w:val="24"/>
-          <w:szCs w:val="24"/>
-        </w:rPr>
-      </w:r>
-    </w:p>
-    <w:p>
-      <w:pPr>
-        <w:pStyle w:val="Normal"/>
-        <w:jc w:val="both"/>
-        <w:rPr/>
-      </w:pPr>
-      <w:r>
-        <w:rPr>
-          <w:rFonts w:cs="Arial" w:ascii="Arial" w:hAnsi="Arial"/>
-          <w:b/>
-          <w:sz w:val="24"/>
-          <w:szCs w:val="24"/>
-        </w:rPr>
-        <w:t xml:space="preserve"> </w:t>
-      </w:r>
-    </w:p>
-    <w:p>
-      <w:pPr>
-        <w:pStyle w:val="Normal"/>
-        <w:jc w:val="both"/>
-        <w:rPr>
-          <w:rFonts w:ascii="Arial" w:hAnsi="Arial" w:cs="Arial"/>
-          <w:b/>
-          <w:b/>
-          <w:sz w:val="24"/>
-          <w:szCs w:val="24"/>
-        </w:rPr>
-      </w:pPr>
-      <w:r>
-        <w:rPr>
-          <w:rFonts w:cs="Arial" w:ascii="Arial" w:hAnsi="Arial"/>
-          <w:b/>
-          <w:sz w:val="24"/>
-          <w:szCs w:val="24"/>
-        </w:rPr>
-      </w:r>
-    </w:p>
-    <w:p>
-      <w:pPr>
-        <w:pStyle w:val="Normal"/>
-        <w:jc w:val="both"/>
-        <w:rPr>
-          <w:rFonts w:ascii="Arial" w:hAnsi="Arial" w:cs="Arial"/>
-          <w:b/>
-          <w:b/>
-          <w:sz w:val="24"/>
-          <w:szCs w:val="24"/>
-        </w:rPr>
-      </w:pPr>
-      <w:r>
-        <w:rPr>
-          <w:rFonts w:cs="Arial" w:ascii="Arial" w:hAnsi="Arial"/>
-          <w:b/>
-          <w:sz w:val="24"/>
-          <w:szCs w:val="24"/>
-        </w:rPr>
-      </w:r>
-    </w:p>
-    <w:p>
-      <w:pPr>
-        <w:pStyle w:val="Normal"/>
-        <w:jc w:val="both"/>
-        <w:rPr>
-          <w:rFonts w:ascii="Arial" w:hAnsi="Arial" w:cs="Arial"/>
-          <w:b/>
-          <w:b/>
-          <w:sz w:val="24"/>
-          <w:szCs w:val="24"/>
-        </w:rPr>
-      </w:pPr>
-      <w:r>
-        <w:rPr>
-          <w:rFonts w:cs="Arial" w:ascii="Arial" w:hAnsi="Arial"/>
-          <w:b/>
-          <w:sz w:val="24"/>
-          <w:szCs w:val="24"/>
-        </w:rPr>
-      </w:r>
-    </w:p>
-    <w:p>
-      <w:pPr>
-        <w:pStyle w:val="Normal"/>
-        <w:jc w:val="both"/>
-        <w:rPr>
-          <w:rFonts w:ascii="Arial" w:hAnsi="Arial" w:cs="Arial"/>
-          <w:b/>
-          <w:b/>
-          <w:sz w:val="24"/>
-          <w:szCs w:val="24"/>
-        </w:rPr>
-      </w:pPr>
-      <w:r>
-        <w:rPr>
-          <w:rFonts w:cs="Arial" w:ascii="Arial" w:hAnsi="Arial"/>
-          <w:b/>
-          <w:sz w:val="24"/>
-          <w:szCs w:val="24"/>
-        </w:rPr>
-      </w:r>
-    </w:p>
-    <w:p>
-      <w:pPr>
-        <w:pStyle w:val="Normal"/>
-        <w:jc w:val="both"/>
-        <w:rPr>
-          <w:rFonts w:ascii="Arial" w:hAnsi="Arial" w:cs="Arial"/>
-          <w:b/>
-          <w:b/>
-          <w:sz w:val="24"/>
-          <w:szCs w:val="24"/>
-        </w:rPr>
-      </w:pPr>
-      <w:r>
-        <w:rPr>
-          <w:rFonts w:cs="Arial" w:ascii="Arial" w:hAnsi="Arial"/>
-          <w:b/>
-          <w:sz w:val="24"/>
-          <w:szCs w:val="24"/>
-        </w:rPr>
-      </w:r>
-    </w:p>
-    <w:p>
-      <w:pPr>
-        <w:pStyle w:val="Normal"/>
-        <w:jc w:val="both"/>
-        <w:rPr>
-          <w:rFonts w:ascii="Arial" w:hAnsi="Arial" w:cs="Arial"/>
-          <w:b/>
-          <w:b/>
-          <w:sz w:val="24"/>
-          <w:szCs w:val="24"/>
-        </w:rPr>
-      </w:pPr>
-      <w:r>
-        <w:rPr>
-          <w:rFonts w:cs="Arial" w:ascii="Arial" w:hAnsi="Arial"/>
-          <w:b/>
-          <w:sz w:val="24"/>
-          <w:szCs w:val="24"/>
-        </w:rPr>
-      </w:r>
-    </w:p>
-    <w:p>
-      <w:pPr>
-        <w:pStyle w:val="Normal"/>
-        <w:jc w:val="both"/>
-        <w:rPr>
-          <w:rFonts w:ascii="Arial" w:hAnsi="Arial" w:cs="Arial"/>
-          <w:b/>
-          <w:b/>
-          <w:sz w:val="24"/>
-          <w:szCs w:val="24"/>
-        </w:rPr>
-      </w:pPr>
-      <w:r>
-        <w:rPr>
-          <w:rFonts w:cs="Arial" w:ascii="Arial" w:hAnsi="Arial"/>
-          <w:b/>
-          <w:sz w:val="24"/>
-          <w:szCs w:val="24"/>
-        </w:rPr>
-      </w:r>
-    </w:p>
-    <w:p>
-      <w:pPr>
-        <w:pStyle w:val="Normal"/>
-        <w:jc w:val="both"/>
-        <w:rPr>
-          <w:rFonts w:ascii="Arial" w:hAnsi="Arial" w:cs="Arial"/>
-          <w:b/>
-          <w:b/>
-          <w:sz w:val="24"/>
-          <w:szCs w:val="24"/>
-        </w:rPr>
-      </w:pPr>
-      <w:r>
-        <w:rPr>
-          <w:rFonts w:cs="Arial" w:ascii="Arial" w:hAnsi="Arial"/>
-          <w:b/>
-          <w:sz w:val="24"/>
-          <w:szCs w:val="24"/>
-        </w:rPr>
-      </w:r>
-    </w:p>
-    <w:p>
-      <w:pPr>
-        <w:pStyle w:val="Normal"/>
-        <w:jc w:val="both"/>
-        <w:rPr>
-          <w:rFonts w:ascii="Arial" w:hAnsi="Arial" w:cs="Arial"/>
-          <w:b/>
-          <w:b/>
-          <w:sz w:val="24"/>
-          <w:szCs w:val="24"/>
-        </w:rPr>
-      </w:pPr>
-      <w:r>
-        <w:rPr>
-          <w:rFonts w:cs="Arial" w:ascii="Arial" w:hAnsi="Arial"/>
-          <w:b/>
-          <w:sz w:val="24"/>
-          <w:szCs w:val="24"/>
-        </w:rPr>
-      </w:r>
-    </w:p>
-    <w:p>
-      <w:pPr>
-        <w:pStyle w:val="Normal"/>
-        <w:jc w:val="both"/>
-        <w:rPr>
-          <w:rFonts w:ascii="Arial" w:hAnsi="Arial" w:cs="Arial"/>
-          <w:b/>
-          <w:b/>
-          <w:sz w:val="24"/>
-          <w:szCs w:val="24"/>
-        </w:rPr>
-      </w:pPr>
-      <w:r>
-        <w:rPr>
-          <w:rFonts w:cs="Arial" w:ascii="Arial" w:hAnsi="Arial"/>
-          <w:b/>
-          <w:sz w:val="24"/>
-          <w:szCs w:val="24"/>
-        </w:rPr>
-      </w:r>
-    </w:p>
-    <w:p>
-      <w:pPr>
-        <w:pStyle w:val="Normal"/>
-        <w:jc w:val="both"/>
-        <w:rPr>
-          <w:rFonts w:ascii="Arial" w:hAnsi="Arial" w:cs="Arial"/>
-          <w:b/>
-          <w:b/>
-          <w:sz w:val="24"/>
-          <w:szCs w:val="24"/>
-        </w:rPr>
-      </w:pPr>
-      <w:r>
-        <w:rPr>
-          <w:rFonts w:cs="Arial" w:ascii="Arial" w:hAnsi="Arial"/>
-          <w:b/>
-          <w:sz w:val="24"/>
-          <w:szCs w:val="24"/>
-        </w:rPr>
-      </w:r>
-    </w:p>
-    <w:p>
-      <w:pPr>
-        <w:pStyle w:val="Normal"/>
-        <w:jc w:val="both"/>
-        <w:rPr>
-          <w:rFonts w:ascii="Arial" w:hAnsi="Arial" w:cs="Arial"/>
-          <w:b/>
-          <w:b/>
-          <w:sz w:val="24"/>
-          <w:szCs w:val="24"/>
-        </w:rPr>
-      </w:pPr>
-      <w:r>
-        <w:rPr>
-          <w:rFonts w:cs="Arial" w:ascii="Arial" w:hAnsi="Arial"/>
-          <w:b/>
-          <w:sz w:val="24"/>
-          <w:szCs w:val="24"/>
-        </w:rPr>
-      </w:r>
-    </w:p>
-    <w:p>
-      <w:pPr>
-        <w:pStyle w:val="Normal"/>
-        <w:jc w:val="both"/>
-        <w:rPr>
-          <w:rFonts w:ascii="Arial" w:hAnsi="Arial" w:cs="Arial"/>
-          <w:b/>
-          <w:b/>
-          <w:sz w:val="24"/>
-          <w:szCs w:val="24"/>
-        </w:rPr>
-      </w:pPr>
-      <w:r>
-        <w:rPr>
-          <w:rFonts w:cs="Arial" w:ascii="Arial" w:hAnsi="Arial"/>
-          <w:b/>
-          <w:sz w:val="24"/>
-          <w:szCs w:val="24"/>
-        </w:rPr>
-      </w:r>
-    </w:p>
-    <w:p>
-      <w:pPr>
-        <w:pStyle w:val="Normal"/>
-        <w:jc w:val="both"/>
-        <w:rPr>
-          <w:rFonts w:ascii="Arial" w:hAnsi="Arial" w:cs="Arial"/>
-          <w:b/>
-          <w:b/>
-          <w:sz w:val="24"/>
-          <w:szCs w:val="24"/>
-        </w:rPr>
-      </w:pPr>
-      <w:r>
-        <w:rPr>
-          <w:rFonts w:cs="Arial" w:ascii="Arial" w:hAnsi="Arial"/>
-          <w:b/>
-          <w:sz w:val="24"/>
-          <w:szCs w:val="24"/>
-        </w:rPr>
-      </w:r>
-    </w:p>
-    <w:p>
-      <w:pPr>
-        <w:pStyle w:val="Normal"/>
-        <w:jc w:val="both"/>
-        <w:rPr>
-          <w:rFonts w:ascii="Arial" w:hAnsi="Arial" w:cs="Arial"/>
-          <w:b/>
-          <w:b/>
-          <w:sz w:val="24"/>
-          <w:szCs w:val="24"/>
-        </w:rPr>
-      </w:pPr>
-      <w:r>
-        <w:rPr>
-          <w:rFonts w:cs="Arial" w:ascii="Arial" w:hAnsi="Arial"/>
-          <w:b/>
-          <w:sz w:val="24"/>
-          <w:szCs w:val="24"/>
-        </w:rPr>
-      </w:r>
-    </w:p>
-    <w:p>
-      <w:pPr>
-        <w:pStyle w:val="Normal"/>
-        <w:jc w:val="both"/>
-        <w:rPr>
-          <w:rFonts w:ascii="Arial" w:hAnsi="Arial" w:cs="Arial"/>
-          <w:b/>
-          <w:b/>
-          <w:sz w:val="24"/>
-          <w:szCs w:val="24"/>
-        </w:rPr>
-      </w:pPr>
-      <w:r>
-        <w:rPr>
-          <w:rFonts w:cs="Arial" w:ascii="Arial" w:hAnsi="Arial"/>
-          <w:b/>
-          <w:sz w:val="24"/>
-          <w:szCs w:val="24"/>
-        </w:rPr>
-      </w:r>
-    </w:p>
-    <w:p>
-      <w:pPr>
-        <w:pStyle w:val="Normal"/>
-        <w:jc w:val="both"/>
-        <w:rPr>
-          <w:rFonts w:ascii="Arial" w:hAnsi="Arial" w:cs="Arial"/>
-          <w:b/>
-          <w:b/>
-          <w:sz w:val="24"/>
-          <w:szCs w:val="24"/>
-        </w:rPr>
-      </w:pPr>
-      <w:r>
-        <w:rPr>
-          <w:rFonts w:cs="Arial" w:ascii="Arial" w:hAnsi="Arial"/>
-          <w:b/>
-          <w:sz w:val="24"/>
-          <w:szCs w:val="24"/>
-        </w:rPr>
-      </w:r>
-    </w:p>
-    <w:p>
-      <w:pPr>
-        <w:pStyle w:val="Normal"/>
-        <w:jc w:val="both"/>
-        <w:rPr>
-          <w:rFonts w:ascii="Arial" w:hAnsi="Arial" w:cs="Arial"/>
-          <w:b/>
-          <w:b/>
-          <w:sz w:val="24"/>
-          <w:szCs w:val="24"/>
-        </w:rPr>
-      </w:pPr>
-      <w:r>
-        <w:rPr>
-          <w:rFonts w:cs="Arial" w:ascii="Arial" w:hAnsi="Arial"/>
-          <w:b/>
-          <w:sz w:val="24"/>
-          <w:szCs w:val="24"/>
-        </w:rPr>
-      </w:r>
-    </w:p>
-    <w:p>
-      <w:pPr>
-        <w:pStyle w:val="Normal"/>
-        <w:jc w:val="both"/>
-        <w:rPr>
-          <w:rFonts w:ascii="Arial" w:hAnsi="Arial" w:cs="Arial"/>
-          <w:b/>
-          <w:b/>
-          <w:sz w:val="24"/>
-          <w:szCs w:val="24"/>
-        </w:rPr>
-      </w:pPr>
-      <w:r>
-        <w:rPr>
-          <w:rFonts w:cs="Arial" w:ascii="Arial" w:hAnsi="Arial"/>
-          <w:b/>
-          <w:sz w:val="24"/>
-          <w:szCs w:val="24"/>
-        </w:rPr>
-      </w:r>
-    </w:p>
-    <w:p>
-      <w:pPr>
-        <w:pStyle w:val="Normal"/>
-        <w:jc w:val="both"/>
-        <w:rPr>
-          <w:rFonts w:ascii="Arial" w:hAnsi="Arial" w:cs="Arial"/>
-          <w:b/>
-          <w:b/>
-          <w:sz w:val="24"/>
-          <w:szCs w:val="24"/>
-        </w:rPr>
-      </w:pPr>
-      <w:r>
-        <w:rPr>
-          <w:rFonts w:cs="Arial" w:ascii="Arial" w:hAnsi="Arial"/>
-          <w:b/>
-          <w:sz w:val="24"/>
-          <w:szCs w:val="24"/>
-        </w:rPr>
-      </w:r>
-    </w:p>
-    <w:p>
-      <w:pPr>
-        <w:pStyle w:val="Normal"/>
-        <w:jc w:val="both"/>
-        <w:rPr>
-          <w:rFonts w:ascii="Arial" w:hAnsi="Arial" w:cs="Arial"/>
-          <w:b/>
-          <w:b/>
-          <w:sz w:val="24"/>
-          <w:szCs w:val="24"/>
-        </w:rPr>
-      </w:pPr>
-      <w:r>
-        <w:rPr>
-          <w:rFonts w:cs="Arial" w:ascii="Arial" w:hAnsi="Arial"/>
-          <w:b/>
-          <w:sz w:val="24"/>
-          <w:szCs w:val="24"/>
-        </w:rPr>
-      </w:r>
-    </w:p>
-    <w:p>
-      <w:pPr>
-        <w:pStyle w:val="Normal"/>
-        <w:jc w:val="both"/>
-        <w:rPr>
-          <w:rFonts w:ascii="Arial" w:hAnsi="Arial" w:cs="Arial"/>
-          <w:b/>
-          <w:b/>
-          <w:sz w:val="24"/>
-          <w:szCs w:val="24"/>
-        </w:rPr>
-      </w:pPr>
-      <w:r>
-        <w:rPr>
-          <w:rFonts w:cs="Arial" w:ascii="Arial" w:hAnsi="Arial"/>
-          <w:b/>
-          <w:sz w:val="24"/>
-          <w:szCs w:val="24"/>
-        </w:rPr>
-      </w:r>
-    </w:p>
-    <w:p>
-      <w:pPr>
-        <w:pStyle w:val="Normal"/>
-        <w:jc w:val="both"/>
-        <w:rPr>
-          <w:rFonts w:ascii="Arial" w:hAnsi="Arial" w:cs="Arial"/>
-          <w:b/>
-          <w:b/>
-          <w:sz w:val="24"/>
-          <w:szCs w:val="24"/>
-        </w:rPr>
-      </w:pPr>
-      <w:r>
-        <w:rPr>
-          <w:rFonts w:cs="Arial" w:ascii="Arial" w:hAnsi="Arial"/>
-          <w:b/>
-          <w:sz w:val="24"/>
-          <w:szCs w:val="24"/>
-        </w:rPr>
-      </w:r>
-    </w:p>
-    <w:p>
-      <w:pPr>
-        <w:pStyle w:val="Normal"/>
-        <w:jc w:val="both"/>
-        <w:rPr>
-          <w:rFonts w:ascii="Arial" w:hAnsi="Arial" w:cs="Arial"/>
-          <w:b/>
-          <w:b/>
-          <w:sz w:val="24"/>
-          <w:szCs w:val="24"/>
-        </w:rPr>
-      </w:pPr>
-      <w:r>
-        <w:rPr>
-          <w:rFonts w:cs="Arial" w:ascii="Arial" w:hAnsi="Arial"/>
-          <w:b/>
-          <w:sz w:val="24"/>
-          <w:szCs w:val="24"/>
-        </w:rPr>
-      </w:r>
-    </w:p>
-    <w:p>
-      <w:pPr>
-        <w:pStyle w:val="Normal"/>
-        <w:jc w:val="both"/>
-        <w:rPr>
-          <w:rFonts w:ascii="Arial" w:hAnsi="Arial" w:cs="Arial"/>
-          <w:b/>
-          <w:b/>
-          <w:sz w:val="24"/>
-          <w:szCs w:val="24"/>
-        </w:rPr>
-      </w:pPr>
-      <w:r>
-        <w:rPr>
-          <w:rFonts w:cs="Arial" w:ascii="Arial" w:hAnsi="Arial"/>
-          <w:b/>
-          <w:sz w:val="24"/>
-          <w:szCs w:val="24"/>
-        </w:rPr>
-      </w:r>
-    </w:p>
-    <w:p>
-      <w:pPr>
-        <w:pStyle w:val="Normal"/>
-        <w:jc w:val="both"/>
-        <w:rPr>
-          <w:rFonts w:ascii="Arial" w:hAnsi="Arial" w:cs="Arial"/>
-          <w:b/>
-          <w:b/>
-          <w:sz w:val="24"/>
-          <w:szCs w:val="24"/>
-        </w:rPr>
-      </w:pPr>
-      <w:r>
-        <w:rPr>
-          <w:rFonts w:cs="Arial" w:ascii="Arial" w:hAnsi="Arial"/>
-          <w:b/>
-          <w:sz w:val="24"/>
-          <w:szCs w:val="24"/>
-        </w:rPr>
-      </w:r>
-      <w:r>
-        <w:br w:type="page"/>
-      </w:r>
-    </w:p>
-    <w:p>
-      <w:pPr>
-        <w:pStyle w:val="Normal"/>
-        <w:jc w:val="both"/>
-        <w:rPr>
-          <w:rFonts w:ascii="Arial" w:hAnsi="Arial" w:cs="Arial"/>
-          <w:b/>
-          <w:b/>
-          <w:sz w:val="24"/>
-          <w:szCs w:val="24"/>
-        </w:rPr>
-      </w:pPr>
-      <w:r>
-        <w:rPr>
-          <w:rFonts w:cs="Arial" w:ascii="Arial" w:hAnsi="Arial"/>
-          <w:b/>
-          <w:sz w:val="24"/>
-          <w:szCs w:val="24"/>
-        </w:rPr>
-        <w:drawing>
-          <wp:anchor behindDoc="0" distT="0" distB="0" distL="0" distR="0" simplePos="0" locked="0" layoutInCell="1" allowOverlap="1" relativeHeight="5">
             <wp:simplePos x="0" y="0"/>
             <wp:positionH relativeFrom="page">
               <wp:posOffset>1027430</wp:posOffset>
@@ -5185,7 +5102,7 @@
           </wp:anchor>
         </w:drawing>
         <w:drawing>
-          <wp:anchor behindDoc="0" distT="0" distB="0" distL="0" distR="0" simplePos="0" locked="0" layoutInCell="1" allowOverlap="1" relativeHeight="6">
+          <wp:anchor behindDoc="0" distT="0" distB="0" distL="0" distR="0" simplePos="0" locked="0" layoutInCell="1" allowOverlap="1" relativeHeight="5">
             <wp:simplePos x="0" y="0"/>
             <wp:positionH relativeFrom="page">
               <wp:posOffset>1286510</wp:posOffset>
@@ -5254,7 +5171,7 @@
           <w:szCs w:val="24"/>
         </w:rPr>
         <w:drawing>
-          <wp:anchor behindDoc="0" distT="0" distB="0" distL="0" distR="0" simplePos="0" locked="0" layoutInCell="1" allowOverlap="1" relativeHeight="7">
+          <wp:anchor behindDoc="0" distT="0" distB="0" distL="0" distR="0" simplePos="0" locked="0" layoutInCell="1" allowOverlap="1" relativeHeight="6">
             <wp:simplePos x="0" y="0"/>
             <wp:positionH relativeFrom="page">
               <wp:posOffset>1508760</wp:posOffset>
@@ -5299,7 +5216,7 @@
           </wp:anchor>
         </w:drawing>
         <w:drawing>
-          <wp:anchor behindDoc="0" distT="0" distB="0" distL="0" distR="0" simplePos="0" locked="0" layoutInCell="1" allowOverlap="1" relativeHeight="8">
+          <wp:anchor behindDoc="0" distT="0" distB="0" distL="0" distR="0" simplePos="0" locked="0" layoutInCell="1" allowOverlap="1" relativeHeight="7">
             <wp:simplePos x="0" y="0"/>
             <wp:positionH relativeFrom="page">
               <wp:posOffset>1108075</wp:posOffset>
@@ -5368,7 +5285,7 @@
           <w:szCs w:val="24"/>
         </w:rPr>
         <w:drawing>
-          <wp:anchor behindDoc="0" distT="0" distB="0" distL="0" distR="0" simplePos="0" locked="0" layoutInCell="1" allowOverlap="1" relativeHeight="9">
+          <wp:anchor behindDoc="0" distT="0" distB="0" distL="0" distR="0" simplePos="0" locked="0" layoutInCell="1" allowOverlap="1" relativeHeight="8">
             <wp:simplePos x="0" y="0"/>
             <wp:positionH relativeFrom="page">
               <wp:posOffset>0</wp:posOffset>
@@ -6210,7 +6127,7 @@
       <w:fldChar w:fldCharType="separate"/>
     </w:r>
     <w:r>
-      <w:t>11</w:t>
+      <w:t>7</w:t>
     </w:r>
     <w:r>
       <w:fldChar w:fldCharType="end"/>
@@ -6373,6 +6290,152 @@
   <w:abstractNum w:abstractNumId="2">
     <w:lvl w:ilvl="0">
       <w:start w:val="1"/>
+      <w:numFmt w:val="bullet"/>
+      <w:lvlText w:val=""/>
+      <w:lvlJc w:val="left"/>
+      <w:pPr>
+        <w:tabs>
+          <w:tab w:val="num" w:pos="720"/>
+        </w:tabs>
+        <w:ind w:left="720" w:hanging="360"/>
+      </w:pPr>
+      <w:rPr>
+        <w:rFonts w:ascii="Symbol" w:hAnsi="Symbol" w:cs="Symbol" w:hint="default"/>
+        <w:rFonts w:cs="OpenSymbol"/>
+      </w:rPr>
+    </w:lvl>
+    <w:lvl w:ilvl="1">
+      <w:start w:val="1"/>
+      <w:numFmt w:val="bullet"/>
+      <w:lvlText w:val="◦"/>
+      <w:lvlJc w:val="left"/>
+      <w:pPr>
+        <w:tabs>
+          <w:tab w:val="num" w:pos="1080"/>
+        </w:tabs>
+        <w:ind w:left="1080" w:hanging="360"/>
+      </w:pPr>
+      <w:rPr>
+        <w:rFonts w:ascii="OpenSymbol" w:hAnsi="OpenSymbol" w:cs="OpenSymbol" w:hint="default"/>
+        <w:rFonts w:cs="OpenSymbol"/>
+      </w:rPr>
+    </w:lvl>
+    <w:lvl w:ilvl="2">
+      <w:start w:val="1"/>
+      <w:numFmt w:val="bullet"/>
+      <w:lvlText w:val="▪"/>
+      <w:lvlJc w:val="left"/>
+      <w:pPr>
+        <w:tabs>
+          <w:tab w:val="num" w:pos="1440"/>
+        </w:tabs>
+        <w:ind w:left="1440" w:hanging="360"/>
+      </w:pPr>
+      <w:rPr>
+        <w:rFonts w:ascii="OpenSymbol" w:hAnsi="OpenSymbol" w:cs="OpenSymbol" w:hint="default"/>
+        <w:rFonts w:cs="OpenSymbol"/>
+      </w:rPr>
+    </w:lvl>
+    <w:lvl w:ilvl="3">
+      <w:start w:val="1"/>
+      <w:numFmt w:val="bullet"/>
+      <w:lvlText w:val=""/>
+      <w:lvlJc w:val="left"/>
+      <w:pPr>
+        <w:tabs>
+          <w:tab w:val="num" w:pos="1800"/>
+        </w:tabs>
+        <w:ind w:left="1800" w:hanging="360"/>
+      </w:pPr>
+      <w:rPr>
+        <w:rFonts w:ascii="Symbol" w:hAnsi="Symbol" w:cs="Symbol" w:hint="default"/>
+        <w:rFonts w:cs="OpenSymbol"/>
+      </w:rPr>
+    </w:lvl>
+    <w:lvl w:ilvl="4">
+      <w:start w:val="1"/>
+      <w:numFmt w:val="bullet"/>
+      <w:lvlText w:val="◦"/>
+      <w:lvlJc w:val="left"/>
+      <w:pPr>
+        <w:tabs>
+          <w:tab w:val="num" w:pos="2160"/>
+        </w:tabs>
+        <w:ind w:left="2160" w:hanging="360"/>
+      </w:pPr>
+      <w:rPr>
+        <w:rFonts w:ascii="OpenSymbol" w:hAnsi="OpenSymbol" w:cs="OpenSymbol" w:hint="default"/>
+        <w:rFonts w:cs="OpenSymbol"/>
+      </w:rPr>
+    </w:lvl>
+    <w:lvl w:ilvl="5">
+      <w:start w:val="1"/>
+      <w:numFmt w:val="bullet"/>
+      <w:lvlText w:val="▪"/>
+      <w:lvlJc w:val="left"/>
+      <w:pPr>
+        <w:tabs>
+          <w:tab w:val="num" w:pos="2520"/>
+        </w:tabs>
+        <w:ind w:left="2520" w:hanging="360"/>
+      </w:pPr>
+      <w:rPr>
+        <w:rFonts w:ascii="OpenSymbol" w:hAnsi="OpenSymbol" w:cs="OpenSymbol" w:hint="default"/>
+        <w:rFonts w:cs="OpenSymbol"/>
+      </w:rPr>
+    </w:lvl>
+    <w:lvl w:ilvl="6">
+      <w:start w:val="1"/>
+      <w:numFmt w:val="bullet"/>
+      <w:lvlText w:val=""/>
+      <w:lvlJc w:val="left"/>
+      <w:pPr>
+        <w:tabs>
+          <w:tab w:val="num" w:pos="2880"/>
+        </w:tabs>
+        <w:ind w:left="2880" w:hanging="360"/>
+      </w:pPr>
+      <w:rPr>
+        <w:rFonts w:ascii="Symbol" w:hAnsi="Symbol" w:cs="Symbol" w:hint="default"/>
+        <w:rFonts w:cs="OpenSymbol"/>
+      </w:rPr>
+    </w:lvl>
+    <w:lvl w:ilvl="7">
+      <w:start w:val="1"/>
+      <w:numFmt w:val="bullet"/>
+      <w:lvlText w:val="◦"/>
+      <w:lvlJc w:val="left"/>
+      <w:pPr>
+        <w:tabs>
+          <w:tab w:val="num" w:pos="3240"/>
+        </w:tabs>
+        <w:ind w:left="3240" w:hanging="360"/>
+      </w:pPr>
+      <w:rPr>
+        <w:rFonts w:ascii="OpenSymbol" w:hAnsi="OpenSymbol" w:cs="OpenSymbol" w:hint="default"/>
+        <w:rFonts w:cs="OpenSymbol"/>
+      </w:rPr>
+    </w:lvl>
+    <w:lvl w:ilvl="8">
+      <w:start w:val="1"/>
+      <w:numFmt w:val="bullet"/>
+      <w:lvlText w:val="▪"/>
+      <w:lvlJc w:val="left"/>
+      <w:pPr>
+        <w:tabs>
+          <w:tab w:val="num" w:pos="3600"/>
+        </w:tabs>
+        <w:ind w:left="3600" w:hanging="360"/>
+      </w:pPr>
+      <w:rPr>
+        <w:rFonts w:ascii="OpenSymbol" w:hAnsi="OpenSymbol" w:cs="OpenSymbol" w:hint="default"/>
+        <w:rFonts w:cs="OpenSymbol"/>
+      </w:rPr>
+    </w:lvl>
+  </w:abstractNum>
+  <w:abstractNum w:abstractNumId="3">
+    <w:lvl w:ilvl="0">
+      <w:start w:val="1"/>
       <w:numFmt w:val="none"/>
       <w:suff w:val="nothing"/>
       <w:lvlText w:val=""/>
@@ -6467,6 +6530,9 @@
   </w:num>
   <w:num w:numId="2">
     <w:abstractNumId w:val="2"/>
+  </w:num>
+  <w:num w:numId="3">
+    <w:abstractNumId w:val="3"/>
   </w:num>
 </w:numbering>
 </file>
@@ -6947,6 +7013,13 @@
       <w:lang w:val="zxx" w:eastAsia="zxx" w:bidi="zxx"/>
     </w:rPr>
   </w:style>
+  <w:style w:type="character" w:styleId="Bullets">
+    <w:name w:val="Bullets"/>
+    <w:qFormat/>
+    <w:rPr>
+      <w:rFonts w:ascii="OpenSymbol" w:hAnsi="OpenSymbol" w:eastAsia="OpenSymbol" w:cs="OpenSymbol"/>
+    </w:rPr>
+  </w:style>
   <w:style w:type="paragraph" w:styleId="Heading">
     <w:name w:val="Heading"/>
     <w:basedOn w:val="Normal"/>

</xml_diff>